<commit_message>
update fund net value, and so on.
</commit_message>
<xml_diff>
--- a/ExplorerFund/docs/账号汇总.docx
+++ b/ExplorerFund/docs/账号汇总.docx
@@ -8682,7 +8682,7 @@
         <w:snapToGrid/>
         <w:spacing w:after="0"/>
         <w:rPr>
-          <w:rFonts w:ascii="宋体" w:eastAsia="宋体" w:hAnsi="宋体" w:cs="宋体"/>
+          <w:rFonts w:ascii="宋体" w:eastAsia="宋体" w:hAnsi="宋体" w:cs="宋体" w:hint="eastAsia"/>
           <w:sz w:val="24"/>
           <w:szCs w:val="24"/>
         </w:rPr>
@@ -8778,15 +8778,48 @@
     </w:p>
     <w:p>
       <w:pPr>
-        <w:adjustRightInd/>
-        <w:snapToGrid/>
-        <w:spacing w:after="0"/>
+        <w:pStyle w:val="2"/>
+        <w:numPr>
+          <w:ilvl w:val="1"/>
+          <w:numId w:val="5"/>
+        </w:numPr>
+      </w:pPr>
+      <w:r>
         <w:rPr>
-          <w:rFonts w:ascii="宋体" w:eastAsia="宋体" w:hAnsi="宋体" w:cs="宋体"/>
-          <w:sz w:val="24"/>
-          <w:szCs w:val="24"/>
+          <w:rFonts w:hint="eastAsia"/>
         </w:rPr>
-      </w:pPr>
+        <w:t>交易账户号</w:t>
+      </w:r>
+    </w:p>
+    <w:p>
+      <w:pPr>
+        <w:pStyle w:val="3"/>
+        <w:numPr>
+          <w:ilvl w:val="2"/>
+          <w:numId w:val="5"/>
+        </w:numPr>
+      </w:pPr>
+      <w:r>
+        <w:t>苏艳秋</w:t>
+      </w:r>
+      <w:r>
+        <w:rPr>
+          <w:rFonts w:hint="eastAsia"/>
+        </w:rPr>
+        <w:t>(</w:t>
+      </w:r>
+      <w:r>
+        <w:rPr>
+          <w:rFonts w:hint="eastAsia"/>
+        </w:rPr>
+        <w:t>910019</w:t>
+      </w:r>
+      <w:r>
+        <w:rPr>
+          <w:rFonts w:hint="eastAsia"/>
+        </w:rPr>
+        <w:t>)</w:t>
+      </w:r>
     </w:p>
     <w:tbl>
       <w:tblPr>
@@ -9008,8 +9041,37 @@
     </w:p>
     <w:p>
       <w:pPr>
-        <w:spacing w:line="220" w:lineRule="atLeast"/>
-      </w:pPr>
+        <w:pStyle w:val="3"/>
+        <w:numPr>
+          <w:ilvl w:val="2"/>
+          <w:numId w:val="5"/>
+        </w:numPr>
+      </w:pPr>
+      <w:r>
+        <w:rPr>
+          <w:rFonts w:hint="eastAsia"/>
+        </w:rPr>
+        <w:lastRenderedPageBreak/>
+        <w:t>王瀛</w:t>
+      </w:r>
+      <w:r>
+        <w:rPr>
+          <w:rFonts w:hint="eastAsia"/>
+        </w:rPr>
+        <w:t>(</w:t>
+      </w:r>
+      <w:r>
+        <w:rPr>
+          <w:rFonts w:hint="eastAsia"/>
+        </w:rPr>
+        <w:t>910017</w:t>
+      </w:r>
+      <w:r>
+        <w:rPr>
+          <w:rFonts w:hint="eastAsia"/>
+        </w:rPr>
+        <w:t>)</w:t>
+      </w:r>
     </w:p>
     <w:tbl>
       <w:tblPr>
@@ -9219,15 +9281,40 @@
     <w:p>
       <w:pPr>
         <w:spacing w:line="220" w:lineRule="atLeast"/>
+      </w:pPr>
+    </w:p>
+    <w:p>
+      <w:pPr>
+        <w:pStyle w:val="3"/>
+        <w:numPr>
+          <w:ilvl w:val="2"/>
+          <w:numId w:val="5"/>
+        </w:numPr>
+      </w:pPr>
+      <w:r>
         <w:rPr>
           <w:rFonts w:hint="eastAsia"/>
         </w:rPr>
-      </w:pPr>
-    </w:p>
-    <w:p>
-      <w:pPr>
-        <w:spacing w:line="220" w:lineRule="atLeast"/>
-      </w:pPr>
+        <w:t>顾雪冬</w:t>
+      </w:r>
+      <w:r>
+        <w:rPr>
+          <w:rFonts w:hint="eastAsia"/>
+        </w:rPr>
+        <w:t>(</w:t>
+      </w:r>
+      <w:r>
+        <w:rPr>
+          <w:rFonts w:hint="eastAsia"/>
+        </w:rPr>
+        <w:t>910085</w:t>
+      </w:r>
+      <w:r>
+        <w:rPr>
+          <w:rFonts w:hint="eastAsia"/>
+        </w:rPr>
+        <w:t>)</w:t>
+      </w:r>
     </w:p>
     <w:tbl>
       <w:tblPr>
@@ -9408,11 +9495,6 @@
             <w:tcW w:w="1384" w:type="dxa"/>
           </w:tcPr>
           <w:p>
-            <w:pPr>
-              <w:rPr>
-                <w:rFonts w:hint="eastAsia"/>
-              </w:rPr>
-            </w:pPr>
             <w:r>
               <w:rPr>
                 <w:rFonts w:hint="eastAsia"/>
@@ -9426,11 +9508,6 @@
             <w:tcW w:w="4297" w:type="dxa"/>
           </w:tcPr>
           <w:p>
-            <w:pPr>
-              <w:rPr>
-                <w:rFonts w:hint="eastAsia"/>
-              </w:rPr>
-            </w:pPr>
             <w:r>
               <w:rPr>
                 <w:rFonts w:hint="eastAsia"/>
@@ -9608,13 +9685,373 @@
     </w:p>
     <w:p>
       <w:pPr>
+        <w:pStyle w:val="3"/>
+        <w:numPr>
+          <w:ilvl w:val="2"/>
+          <w:numId w:val="5"/>
+        </w:numPr>
+        <w:rPr>
+          <w:rFonts w:hint="eastAsia"/>
+        </w:rPr>
+      </w:pPr>
+      <w:r>
+        <w:rPr>
+          <w:rFonts w:hint="eastAsia"/>
+        </w:rPr>
+        <w:t>苏艳丽</w:t>
+      </w:r>
+      <w:r>
+        <w:rPr>
+          <w:rFonts w:hint="eastAsia"/>
+        </w:rPr>
+        <w:t>(</w:t>
+      </w:r>
+      <w:r>
+        <w:rPr>
+          <w:rFonts w:hint="eastAsia"/>
+        </w:rPr>
+        <w:t>910096</w:t>
+      </w:r>
+      <w:r>
+        <w:rPr>
+          <w:rFonts w:hint="eastAsia"/>
+        </w:rPr>
+        <w:t>)</w:t>
+      </w:r>
+    </w:p>
+    <w:tbl>
+      <w:tblPr>
+        <w:tblStyle w:val="a4"/>
+        <w:tblW w:w="0" w:type="auto"/>
+        <w:tblLook w:val="04A0"/>
+      </w:tblPr>
+      <w:tblGrid>
+        <w:gridCol w:w="1384"/>
+        <w:gridCol w:w="4297"/>
+        <w:gridCol w:w="2841"/>
+      </w:tblGrid>
+      <w:tr>
+        <w:tc>
+          <w:tcPr>
+            <w:tcW w:w="8522" w:type="dxa"/>
+            <w:gridSpan w:val="3"/>
+          </w:tcPr>
+          <w:p>
+            <w:pPr>
+              <w:jc w:val="center"/>
+            </w:pPr>
+            <w:r>
+              <w:rPr>
+                <w:rFonts w:hint="eastAsia"/>
+              </w:rPr>
+              <w:t>交易账户</w:t>
+            </w:r>
+          </w:p>
+        </w:tc>
+      </w:tr>
+      <w:tr>
+        <w:tc>
+          <w:tcPr>
+            <w:tcW w:w="1384" w:type="dxa"/>
+          </w:tcPr>
+          <w:p>
+            <w:r>
+              <w:rPr>
+                <w:rFonts w:hint="eastAsia"/>
+              </w:rPr>
+              <w:t>户名</w:t>
+            </w:r>
+          </w:p>
+        </w:tc>
+        <w:tc>
+          <w:tcPr>
+            <w:tcW w:w="4297" w:type="dxa"/>
+          </w:tcPr>
+          <w:p>
+            <w:r>
+              <w:rPr>
+                <w:rFonts w:hint="eastAsia"/>
+              </w:rPr>
+              <w:t>苏艳丽</w:t>
+            </w:r>
+          </w:p>
+        </w:tc>
+        <w:tc>
+          <w:tcPr>
+            <w:tcW w:w="2841" w:type="dxa"/>
+          </w:tcPr>
+          <w:p/>
+        </w:tc>
+      </w:tr>
+      <w:tr>
+        <w:tc>
+          <w:tcPr>
+            <w:tcW w:w="1384" w:type="dxa"/>
+          </w:tcPr>
+          <w:p>
+            <w:r>
+              <w:rPr>
+                <w:rFonts w:hint="eastAsia"/>
+              </w:rPr>
+              <w:t>开户行</w:t>
+            </w:r>
+          </w:p>
+        </w:tc>
+        <w:tc>
+          <w:tcPr>
+            <w:tcW w:w="4297" w:type="dxa"/>
+          </w:tcPr>
+          <w:p>
+            <w:r>
+              <w:rPr>
+                <w:rFonts w:hint="eastAsia"/>
+              </w:rPr>
+              <w:t>建行东莞高盛支行</w:t>
+            </w:r>
+          </w:p>
+        </w:tc>
+        <w:tc>
+          <w:tcPr>
+            <w:tcW w:w="2841" w:type="dxa"/>
+          </w:tcPr>
+          <w:p/>
+        </w:tc>
+      </w:tr>
+      <w:tr>
+        <w:tc>
+          <w:tcPr>
+            <w:tcW w:w="1384" w:type="dxa"/>
+          </w:tcPr>
+          <w:p>
+            <w:r>
+              <w:rPr>
+                <w:rFonts w:hint="eastAsia"/>
+              </w:rPr>
+              <w:t>帐号</w:t>
+            </w:r>
+          </w:p>
+        </w:tc>
+        <w:tc>
+          <w:tcPr>
+            <w:tcW w:w="4297" w:type="dxa"/>
+          </w:tcPr>
+          <w:p>
+            <w:r>
+              <w:rPr>
+                <w:rFonts w:hint="eastAsia"/>
+              </w:rPr>
+              <w:t>6236 6832 3000 7444 434</w:t>
+            </w:r>
+          </w:p>
+        </w:tc>
+        <w:tc>
+          <w:tcPr>
+            <w:tcW w:w="2841" w:type="dxa"/>
+          </w:tcPr>
+          <w:p/>
+        </w:tc>
+      </w:tr>
+      <w:tr>
+        <w:tc>
+          <w:tcPr>
+            <w:tcW w:w="1384" w:type="dxa"/>
+          </w:tcPr>
+          <w:p>
+            <w:r>
+              <w:rPr>
+                <w:rFonts w:hint="eastAsia"/>
+              </w:rPr>
+              <w:t>交易帐号</w:t>
+            </w:r>
+          </w:p>
+        </w:tc>
+        <w:tc>
+          <w:tcPr>
+            <w:tcW w:w="4297" w:type="dxa"/>
+          </w:tcPr>
+          <w:p>
+            <w:r>
+              <w:rPr>
+                <w:rFonts w:hint="eastAsia"/>
+              </w:rPr>
+              <w:t>910096</w:t>
+            </w:r>
+          </w:p>
+        </w:tc>
+        <w:tc>
+          <w:tcPr>
+            <w:tcW w:w="2841" w:type="dxa"/>
+          </w:tcPr>
+          <w:p>
+            <w:r>
+              <w:rPr>
+                <w:rFonts w:hint="eastAsia"/>
+              </w:rPr>
+              <w:t>金瑞期货</w:t>
+            </w:r>
+          </w:p>
+        </w:tc>
+      </w:tr>
+      <w:tr>
+        <w:tc>
+          <w:tcPr>
+            <w:tcW w:w="1384" w:type="dxa"/>
+          </w:tcPr>
+          <w:p>
+            <w:r>
+              <w:rPr>
+                <w:rFonts w:hint="eastAsia"/>
+              </w:rPr>
+              <w:t>身份证</w:t>
+            </w:r>
+          </w:p>
+        </w:tc>
+        <w:tc>
+          <w:tcPr>
+            <w:tcW w:w="4297" w:type="dxa"/>
+          </w:tcPr>
+          <w:p>
+            <w:r>
+              <w:rPr>
+                <w:rFonts w:hint="eastAsia"/>
+              </w:rPr>
+              <w:t>220121197407158249</w:t>
+            </w:r>
+          </w:p>
+        </w:tc>
+        <w:tc>
+          <w:tcPr>
+            <w:tcW w:w="2841" w:type="dxa"/>
+          </w:tcPr>
+          <w:p/>
+        </w:tc>
+      </w:tr>
+      <w:tr>
+        <w:tc>
+          <w:tcPr>
+            <w:tcW w:w="1384" w:type="dxa"/>
+          </w:tcPr>
+          <w:p>
+            <w:r>
+              <w:rPr>
+                <w:rFonts w:hint="eastAsia"/>
+              </w:rPr>
+              <w:lastRenderedPageBreak/>
+              <w:t>备注</w:t>
+            </w:r>
+          </w:p>
+        </w:tc>
+        <w:tc>
+          <w:tcPr>
+            <w:tcW w:w="7138" w:type="dxa"/>
+            <w:gridSpan w:val="2"/>
+          </w:tcPr>
+          <w:p/>
+        </w:tc>
+      </w:tr>
+    </w:tbl>
+    <w:p>
+      <w:pPr>
         <w:spacing w:line="220" w:lineRule="atLeast"/>
+        <w:rPr>
+          <w:rFonts w:hint="eastAsia"/>
+        </w:rPr>
       </w:pPr>
     </w:p>
     <w:p>
       <w:pPr>
         <w:spacing w:line="220" w:lineRule="atLeast"/>
       </w:pPr>
+      <w:r>
+        <w:rPr>
+          <w:rFonts w:hint="eastAsia"/>
+        </w:rPr>
+        <w:t>金瑞期货</w:t>
+      </w:r>
+      <w:r>
+        <w:rPr>
+          <w:rFonts w:hint="eastAsia"/>
+        </w:rPr>
+        <w:t xml:space="preserve"> </w:t>
+      </w:r>
+      <w:r>
+        <w:rPr>
+          <w:rFonts w:hint="eastAsia"/>
+        </w:rPr>
+        <w:t>建设银行利</w:t>
+      </w:r>
+      <w:r>
+        <w:rPr>
+          <w:rFonts w:hint="eastAsia"/>
+        </w:rPr>
+        <w:t xml:space="preserve"> 6236 6832 3000 7444 434 </w:t>
+      </w:r>
+      <w:r>
+        <w:rPr>
+          <w:rFonts w:hint="eastAsia"/>
+        </w:rPr>
+        <w:t>建行东莞高盛支行</w:t>
+      </w:r>
+      <w:r>
+        <w:rPr>
+          <w:rFonts w:hint="eastAsia"/>
+        </w:rPr>
+        <w:t xml:space="preserve">  220121197407158249</w:t>
+      </w:r>
+      <w:r>
+        <w:rPr>
+          <w:rFonts w:hint="eastAsia"/>
+        </w:rPr>
+        <w:t>；</w:t>
+      </w:r>
+      <w:r>
+        <w:rPr>
+          <w:rFonts w:hint="eastAsia"/>
+        </w:rPr>
+        <w:t>suyl_2000 7***** 7*****</w:t>
+      </w:r>
+      <w:r>
+        <w:rPr>
+          <w:rFonts w:hint="eastAsia"/>
+        </w:rPr>
+        <w:t>；客户号：</w:t>
+      </w:r>
+      <w:r>
+        <w:rPr>
+          <w:rFonts w:hint="eastAsia"/>
+        </w:rPr>
+        <w:t>910096</w:t>
+      </w:r>
+      <w:r>
+        <w:rPr>
+          <w:rFonts w:hint="eastAsia"/>
+        </w:rPr>
+        <w:t>，投资者服务系统用户名</w:t>
+      </w:r>
+      <w:r>
+        <w:rPr>
+          <w:rFonts w:hint="eastAsia"/>
+        </w:rPr>
+        <w:t>:0095910096,</w:t>
+      </w:r>
+      <w:r>
+        <w:rPr>
+          <w:rFonts w:hint="eastAsia"/>
+        </w:rPr>
+        <w:t>密码：</w:t>
+      </w:r>
+      <w:r>
+        <w:rPr>
+          <w:rFonts w:hint="eastAsia"/>
+        </w:rPr>
+        <w:t>6382lzcu</w:t>
+      </w:r>
+      <w:r>
+        <w:rPr>
+          <w:rFonts w:hint="eastAsia"/>
+        </w:rPr>
+        <w:t>；</w:t>
+      </w:r>
     </w:p>
     <w:p>
       <w:pPr>
@@ -9850,7 +10287,7 @@
                 <w:b/>
                 <w:noProof/>
               </w:rPr>
-              <w:t>7</w:t>
+              <w:t>8</w:t>
             </w:r>
             <w:r>
               <w:rPr>
@@ -9893,7 +10330,7 @@
                 <w:b/>
                 <w:noProof/>
               </w:rPr>
-              <w:t>7</w:t>
+              <w:t>8</w:t>
             </w:r>
             <w:r>
               <w:rPr>
@@ -10553,6 +10990,92 @@
   </w:abstractNum>
   <w:abstractNum w:abstractNumId="7">
     <w:nsid w:val="6F9B4B97"/>
+    <w:multiLevelType w:val="multilevel"/>
+    <w:tmpl w:val="0409001F"/>
+    <w:lvl w:ilvl="0">
+      <w:start w:val="1"/>
+      <w:numFmt w:val="decimal"/>
+      <w:lvlText w:val="%1."/>
+      <w:lvlJc w:val="left"/>
+      <w:pPr>
+        <w:ind w:left="425" w:hanging="425"/>
+      </w:pPr>
+    </w:lvl>
+    <w:lvl w:ilvl="1">
+      <w:start w:val="1"/>
+      <w:numFmt w:val="decimal"/>
+      <w:lvlText w:val="%1.%2."/>
+      <w:lvlJc w:val="left"/>
+      <w:pPr>
+        <w:ind w:left="567" w:hanging="567"/>
+      </w:pPr>
+    </w:lvl>
+    <w:lvl w:ilvl="2">
+      <w:start w:val="1"/>
+      <w:numFmt w:val="decimal"/>
+      <w:lvlText w:val="%1.%2.%3."/>
+      <w:lvlJc w:val="left"/>
+      <w:pPr>
+        <w:ind w:left="709" w:hanging="709"/>
+      </w:pPr>
+    </w:lvl>
+    <w:lvl w:ilvl="3">
+      <w:start w:val="1"/>
+      <w:numFmt w:val="decimal"/>
+      <w:lvlText w:val="%1.%2.%3.%4."/>
+      <w:lvlJc w:val="left"/>
+      <w:pPr>
+        <w:ind w:left="851" w:hanging="851"/>
+      </w:pPr>
+    </w:lvl>
+    <w:lvl w:ilvl="4">
+      <w:start w:val="1"/>
+      <w:numFmt w:val="decimal"/>
+      <w:lvlText w:val="%1.%2.%3.%4.%5."/>
+      <w:lvlJc w:val="left"/>
+      <w:pPr>
+        <w:ind w:left="992" w:hanging="992"/>
+      </w:pPr>
+    </w:lvl>
+    <w:lvl w:ilvl="5">
+      <w:start w:val="1"/>
+      <w:numFmt w:val="decimal"/>
+      <w:lvlText w:val="%1.%2.%3.%4.%5.%6."/>
+      <w:lvlJc w:val="left"/>
+      <w:pPr>
+        <w:ind w:left="1134" w:hanging="1134"/>
+      </w:pPr>
+    </w:lvl>
+    <w:lvl w:ilvl="6">
+      <w:start w:val="1"/>
+      <w:numFmt w:val="decimal"/>
+      <w:lvlText w:val="%1.%2.%3.%4.%5.%6.%7."/>
+      <w:lvlJc w:val="left"/>
+      <w:pPr>
+        <w:ind w:left="1276" w:hanging="1276"/>
+      </w:pPr>
+    </w:lvl>
+    <w:lvl w:ilvl="7">
+      <w:start w:val="1"/>
+      <w:numFmt w:val="decimal"/>
+      <w:lvlText w:val="%1.%2.%3.%4.%5.%6.%7.%8."/>
+      <w:lvlJc w:val="left"/>
+      <w:pPr>
+        <w:ind w:left="1418" w:hanging="1418"/>
+      </w:pPr>
+    </w:lvl>
+    <w:lvl w:ilvl="8">
+      <w:start w:val="1"/>
+      <w:numFmt w:val="decimal"/>
+      <w:lvlText w:val="%1.%2.%3.%4.%5.%6.%7.%8.%9."/>
+      <w:lvlJc w:val="left"/>
+      <w:pPr>
+        <w:ind w:left="1559" w:hanging="1559"/>
+      </w:pPr>
+    </w:lvl>
+  </w:abstractNum>
+  <w:abstractNum w:abstractNumId="8">
+    <w:nsid w:val="749706B4"/>
     <w:multiLevelType w:val="multilevel"/>
     <w:tmpl w:val="0409001F"/>
     <w:lvl w:ilvl="0">
@@ -10660,6 +11183,9 @@
   </w:num>
   <w:num w:numId="8">
     <w:abstractNumId w:val="6"/>
+  </w:num>
+  <w:num w:numId="9">
+    <w:abstractNumId w:val="8"/>
   </w:num>
 </w:numbering>
 </file>
@@ -10878,9 +11404,32 @@
       <w:szCs w:val="32"/>
     </w:rPr>
   </w:style>
+  <w:style w:type="paragraph" w:styleId="3">
+    <w:name w:val="heading 3"/>
+    <w:basedOn w:val="a"/>
+    <w:next w:val="a"/>
+    <w:link w:val="3Char"/>
+    <w:uiPriority w:val="9"/>
+    <w:unhideWhenUsed/>
+    <w:qFormat/>
+    <w:rsid w:val="002569F5"/>
+    <w:pPr>
+      <w:keepNext/>
+      <w:keepLines/>
+      <w:spacing w:before="260" w:after="260" w:line="416" w:lineRule="auto"/>
+      <w:outlineLvl w:val="2"/>
+    </w:pPr>
+    <w:rPr>
+      <w:b/>
+      <w:bCs/>
+      <w:sz w:val="32"/>
+      <w:szCs w:val="32"/>
+    </w:rPr>
+  </w:style>
   <w:style w:type="character" w:default="1" w:styleId="a0">
     <w:name w:val="Default Paragraph Font"/>
     <w:uiPriority w:val="1"/>
+    <w:semiHidden/>
     <w:unhideWhenUsed/>
   </w:style>
   <w:style w:type="table" w:default="1" w:styleId="a1">
@@ -11144,6 +11693,20 @@
       <w:rFonts w:ascii="宋体" w:eastAsia="宋体" w:hAnsi="Tahoma"/>
       <w:sz w:val="18"/>
       <w:szCs w:val="18"/>
+    </w:rPr>
+  </w:style>
+  <w:style w:type="character" w:customStyle="1" w:styleId="3Char">
+    <w:name w:val="标题 3 Char"/>
+    <w:basedOn w:val="a0"/>
+    <w:link w:val="3"/>
+    <w:uiPriority w:val="9"/>
+    <w:rsid w:val="002569F5"/>
+    <w:rPr>
+      <w:rFonts w:ascii="Tahoma" w:hAnsi="Tahoma"/>
+      <w:b/>
+      <w:bCs/>
+      <w:sz w:val="32"/>
+      <w:szCs w:val="32"/>
     </w:rPr>
   </w:style>
 </w:styles>
@@ -11628,7 +12191,7 @@
 </file>
 
 <file path=customXml/itemProps1.xml><?xml version="1.0" encoding="utf-8"?>
-<ds:datastoreItem xmlns:ds="http://schemas.openxmlformats.org/officeDocument/2006/customXml" ds:itemID="{108591EA-1FE0-491E-A69F-E249678F6024}">
+<ds:datastoreItem xmlns:ds="http://schemas.openxmlformats.org/officeDocument/2006/customXml" ds:itemID="{71687782-5887-4C9D-A01C-FEF4B5EB29ED}">
   <ds:schemaRefs>
     <ds:schemaRef ds:uri="http://schemas.openxmlformats.org/officeDocument/2006/bibliography"/>
   </ds:schemaRefs>

</xml_diff>

<commit_message>
update jiurui host session and accounts
</commit_message>
<xml_diff>
--- a/ExplorerFund/docs/账号汇总.docx
+++ b/ExplorerFund/docs/账号汇总.docx
@@ -6523,6 +6523,13 @@
               </w:rPr>
               <w:t>SSH</w:t>
             </w:r>
+            <w:r>
+              <w:rPr>
+                <w:rFonts w:ascii="宋体" w:hAnsi="宋体" w:cs="宋体" w:hint="eastAsia"/>
+                <w:color w:val="000000"/>
+              </w:rPr>
+              <w:t>(VPN)</w:t>
+            </w:r>
           </w:p>
         </w:tc>
         <w:tc>
@@ -6705,6 +6712,8 @@
                 <w:color w:val="FFFFFF" w:themeColor="background1"/>
               </w:rPr>
             </w:pPr>
+            <w:bookmarkStart w:id="41" w:name="OLE_LINK71"/>
+            <w:bookmarkStart w:id="42" w:name="OLE_LINK72"/>
             <w:r>
               <w:rPr>
                 <w:rFonts w:ascii="宋体" w:hAnsi="宋体" w:cs="宋体"/>
@@ -6726,6 +6735,8 @@
               </w:rPr>
               <w:t xml:space="preserve"> </w:t>
             </w:r>
+            <w:bookmarkEnd w:id="41"/>
+            <w:bookmarkEnd w:id="42"/>
           </w:p>
         </w:tc>
         <w:tc>
@@ -6759,6 +6770,134 @@
           <w:tcPr>
             <w:tcW w:w="1225" w:type="dxa"/>
             <w:tcBorders>
+              <w:left w:val="single" w:sz="4" w:space="0" w:color="auto"/>
+              <w:bottom w:val="single" w:sz="4" w:space="0" w:color="auto"/>
+              <w:right w:val="single" w:sz="4" w:space="0" w:color="auto"/>
+            </w:tcBorders>
+            <w:vAlign w:val="center"/>
+            <w:hideMark/>
+          </w:tcPr>
+          <w:p>
+            <w:pPr>
+              <w:rPr>
+                <w:rFonts w:ascii="宋体" w:hAnsi="宋体" w:cs="宋体"/>
+                <w:color w:val="000000"/>
+              </w:rPr>
+            </w:pPr>
+            <w:r>
+              <w:rPr>
+                <w:rFonts w:ascii="宋体" w:hAnsi="宋体" w:cs="宋体" w:hint="eastAsia"/>
+                <w:color w:val="000000"/>
+              </w:rPr>
+              <w:t>SSH</w:t>
+            </w:r>
+          </w:p>
+        </w:tc>
+        <w:tc>
+          <w:tcPr>
+            <w:tcW w:w="1752" w:type="dxa"/>
+            <w:tcBorders>
+              <w:top w:val="single" w:sz="4" w:space="0" w:color="auto"/>
+              <w:left w:val="nil"/>
+              <w:bottom w:val="single" w:sz="4" w:space="0" w:color="auto"/>
+              <w:right w:val="single" w:sz="4" w:space="0" w:color="auto"/>
+            </w:tcBorders>
+            <w:shd w:val="clear" w:color="auto" w:fill="auto"/>
+            <w:hideMark/>
+          </w:tcPr>
+          <w:p>
+            <w:pPr>
+              <w:spacing w:line="220" w:lineRule="atLeast"/>
+            </w:pPr>
+            <w:r>
+              <w:rPr>
+                <w:rFonts w:ascii="宋体" w:eastAsia="宋体" w:hAnsi="宋体" w:cs="宋体"/>
+                <w:sz w:val="24"/>
+                <w:szCs w:val="24"/>
+              </w:rPr>
+              <w:t>101.231.3.117:44146</w:t>
+            </w:r>
+          </w:p>
+        </w:tc>
+        <w:tc>
+          <w:tcPr>
+            <w:tcW w:w="2835" w:type="dxa"/>
+            <w:tcBorders>
+              <w:top w:val="nil"/>
+              <w:left w:val="nil"/>
+              <w:bottom w:val="single" w:sz="4" w:space="0" w:color="auto"/>
+              <w:right w:val="single" w:sz="4" w:space="0" w:color="auto"/>
+            </w:tcBorders>
+            <w:shd w:val="clear" w:color="auto" w:fill="auto"/>
+          </w:tcPr>
+          <w:p>
+            <w:pPr>
+              <w:spacing w:line="220" w:lineRule="atLeast"/>
+            </w:pPr>
+            <w:r>
+              <w:t>u910019</w:t>
+            </w:r>
+          </w:p>
+        </w:tc>
+        <w:tc>
+          <w:tcPr>
+            <w:tcW w:w="1836" w:type="dxa"/>
+            <w:tcBorders>
+              <w:top w:val="nil"/>
+              <w:left w:val="nil"/>
+              <w:bottom w:val="single" w:sz="4" w:space="0" w:color="auto"/>
+              <w:right w:val="single" w:sz="4" w:space="0" w:color="auto"/>
+            </w:tcBorders>
+            <w:shd w:val="clear" w:color="auto" w:fill="auto"/>
+            <w:vAlign w:val="bottom"/>
+          </w:tcPr>
+          <w:p>
+            <w:pPr>
+              <w:rPr>
+                <w:rFonts w:ascii="宋体" w:hAnsi="宋体" w:cs="宋体"/>
+                <w:color w:val="FFFFFF" w:themeColor="background1"/>
+              </w:rPr>
+            </w:pPr>
+            <w:r>
+              <w:rPr>
+                <w:rFonts w:ascii="宋体" w:hAnsi="宋体" w:cs="宋体"/>
+                <w:color w:val="FFFFFF" w:themeColor="background1"/>
+              </w:rPr>
+              <w:t>u910019</w:t>
+            </w:r>
+          </w:p>
+        </w:tc>
+        <w:tc>
+          <w:tcPr>
+            <w:tcW w:w="992" w:type="dxa"/>
+            <w:tcBorders>
+              <w:top w:val="nil"/>
+              <w:left w:val="nil"/>
+              <w:bottom w:val="single" w:sz="4" w:space="0" w:color="auto"/>
+              <w:right w:val="single" w:sz="4" w:space="0" w:color="auto"/>
+            </w:tcBorders>
+            <w:shd w:val="clear" w:color="auto" w:fill="auto"/>
+            <w:vAlign w:val="bottom"/>
+            <w:hideMark/>
+          </w:tcPr>
+          <w:p>
+            <w:pPr>
+              <w:rPr>
+                <w:rFonts w:ascii="宋体" w:hAnsi="宋体" w:cs="宋体"/>
+                <w:color w:val="000000"/>
+              </w:rPr>
+            </w:pPr>
+          </w:p>
+        </w:tc>
+      </w:tr>
+      <w:tr>
+        <w:trPr>
+          <w:trHeight w:val="270"/>
+        </w:trPr>
+        <w:tc>
+          <w:tcPr>
+            <w:tcW w:w="1225" w:type="dxa"/>
+            <w:tcBorders>
               <w:top w:val="single" w:sz="4" w:space="0" w:color="auto"/>
               <w:left w:val="single" w:sz="4" w:space="0" w:color="auto"/>
               <w:bottom w:val="single" w:sz="4" w:space="0" w:color="auto"/>
@@ -6804,8 +6943,8 @@
                 <w:color w:val="000000"/>
               </w:rPr>
             </w:pPr>
-            <w:bookmarkStart w:id="41" w:name="OLE_LINK45"/>
-            <w:bookmarkStart w:id="42" w:name="OLE_LINK46"/>
+            <w:bookmarkStart w:id="43" w:name="OLE_LINK45"/>
+            <w:bookmarkStart w:id="44" w:name="OLE_LINK46"/>
             <w:r>
               <w:rPr>
                 <w:rFonts w:ascii="宋体" w:hAnsi="宋体" w:cs="宋体" w:hint="eastAsia"/>
@@ -6866,8 +7005,8 @@
               <w:t>udp://172.18.80.63:10072</w:t>
             </w:r>
           </w:p>
-          <w:bookmarkEnd w:id="41"/>
-          <w:bookmarkEnd w:id="42"/>
+          <w:bookmarkEnd w:id="43"/>
+          <w:bookmarkEnd w:id="44"/>
           <w:p>
             <w:pPr>
               <w:shd w:val="clear" w:color="auto" w:fill="FFFFFF"/>
@@ -7017,27 +7156,33 @@
           </w:tcPr>
           <w:p>
             <w:pPr>
+              <w:pStyle w:val="a7"/>
               <w:adjustRightInd/>
               <w:snapToGrid/>
               <w:spacing w:after="0"/>
+              <w:ind w:left="360" w:firstLineChars="0" w:firstLine="0"/>
+              <w:rPr>
+                <w:rFonts w:ascii="宋体" w:eastAsia="宋体" w:hAnsi="宋体" w:cs="宋体" w:hint="eastAsia"/>
+                <w:sz w:val="24"/>
+                <w:szCs w:val="24"/>
+              </w:rPr>
+            </w:pPr>
+            <w:r>
               <w:rPr>
                 <w:rFonts w:ascii="宋体" w:eastAsia="宋体" w:hAnsi="宋体" w:cs="宋体"/>
                 <w:sz w:val="24"/>
                 <w:szCs w:val="24"/>
               </w:rPr>
-            </w:pPr>
-            <w:r>
-              <w:rPr>
-                <w:rFonts w:ascii="宋体" w:eastAsia="宋体" w:hAnsi="宋体" w:cs="宋体"/>
-                <w:sz w:val="24"/>
-                <w:szCs w:val="24"/>
-              </w:rPr>
-              <w:t>  </w:t>
-            </w:r>
-          </w:p>
-          <w:p>
-            <w:pPr>
-              <w:shd w:val="clear" w:color="auto" w:fill="FFFFFF"/>
+              <w:t> </w:t>
+            </w:r>
+          </w:p>
+          <w:p>
+            <w:pPr>
+              <w:pStyle w:val="a7"/>
+              <w:adjustRightInd/>
+              <w:snapToGrid/>
+              <w:spacing w:after="0"/>
+              <w:ind w:left="360" w:firstLineChars="0" w:firstLine="0"/>
               <w:rPr>
                 <w:rFonts w:ascii="宋体" w:hAnsi="宋体" w:cs="宋体"/>
                 <w:color w:val="000000"/>
@@ -7063,14 +7208,15 @@
           <w:numId w:val="5"/>
         </w:numPr>
       </w:pPr>
-      <w:bookmarkStart w:id="43" w:name="_Toc471238432"/>
+      <w:bookmarkStart w:id="45" w:name="_Toc471238432"/>
       <w:r>
         <w:rPr>
           <w:rFonts w:hint="eastAsia"/>
         </w:rPr>
+        <w:lastRenderedPageBreak/>
         <w:t>郑州机房</w:t>
       </w:r>
-      <w:bookmarkEnd w:id="43"/>
+      <w:bookmarkEnd w:id="45"/>
     </w:p>
     <w:tbl>
       <w:tblPr>
@@ -7193,7 +7339,6 @@
                 <w:rFonts w:ascii="宋体" w:hAnsi="宋体" w:cs="宋体" w:hint="eastAsia"/>
                 <w:color w:val="000000"/>
               </w:rPr>
-              <w:lastRenderedPageBreak/>
               <w:t>通道</w:t>
             </w:r>
           </w:p>
@@ -7318,9 +7463,9 @@
               </w:rPr>
               <w:t xml:space="preserve">10G: </w:t>
             </w:r>
-            <w:bookmarkStart w:id="44" w:name="OLE_LINK64"/>
-            <w:bookmarkStart w:id="45" w:name="OLE_LINK65"/>
-            <w:bookmarkStart w:id="46" w:name="OLE_LINK66"/>
+            <w:bookmarkStart w:id="46" w:name="OLE_LINK64"/>
+            <w:bookmarkStart w:id="47" w:name="OLE_LINK65"/>
+            <w:bookmarkStart w:id="48" w:name="OLE_LINK66"/>
             <w:r>
               <w:rPr>
                 <w:rFonts w:ascii="宋体" w:hAnsi="宋体" w:cs="宋体"/>
@@ -7328,9 +7473,9 @@
               </w:rPr>
               <w:t>172.18.108.12</w:t>
             </w:r>
-            <w:bookmarkEnd w:id="44"/>
-            <w:bookmarkEnd w:id="45"/>
             <w:bookmarkEnd w:id="46"/>
+            <w:bookmarkEnd w:id="47"/>
+            <w:bookmarkEnd w:id="48"/>
             <w:r>
               <w:rPr>
                 <w:rFonts w:ascii="宋体" w:hAnsi="宋体" w:cs="宋体"/>
@@ -8118,9 +8263,9 @@
                 <w:color w:val="FFFFFF" w:themeColor="background1"/>
               </w:rPr>
             </w:pPr>
-            <w:bookmarkStart w:id="47" w:name="OLE_LINK57"/>
-            <w:bookmarkStart w:id="48" w:name="OLE_LINK58"/>
-            <w:bookmarkStart w:id="49" w:name="OLE_LINK59"/>
+            <w:bookmarkStart w:id="49" w:name="OLE_LINK57"/>
+            <w:bookmarkStart w:id="50" w:name="OLE_LINK58"/>
+            <w:bookmarkStart w:id="51" w:name="OLE_LINK59"/>
             <w:r>
               <w:rPr>
                 <w:rFonts w:ascii="宋体" w:eastAsia="宋体" w:hAnsi="宋体" w:cs="宋体"/>
@@ -8130,9 +8275,9 @@
               </w:rPr>
               <w:t>u19.BE76E</w:t>
             </w:r>
-            <w:bookmarkEnd w:id="47"/>
-            <w:bookmarkEnd w:id="48"/>
             <w:bookmarkEnd w:id="49"/>
+            <w:bookmarkEnd w:id="50"/>
+            <w:bookmarkEnd w:id="51"/>
           </w:p>
         </w:tc>
         <w:tc>
@@ -8415,8 +8560,8 @@
                 <w:color w:val="FFFFFF" w:themeColor="background1"/>
               </w:rPr>
             </w:pPr>
-            <w:bookmarkStart w:id="50" w:name="OLE_LINK60"/>
-            <w:bookmarkStart w:id="51" w:name="OLE_LINK61"/>
+            <w:bookmarkStart w:id="52" w:name="OLE_LINK60"/>
+            <w:bookmarkStart w:id="53" w:name="OLE_LINK61"/>
             <w:r>
               <w:rPr>
                 <w:rFonts w:ascii="宋体" w:hAnsi="宋体" w:cs="宋体"/>
@@ -8424,8 +8569,8 @@
               </w:rPr>
               <w:t>u910019</w:t>
             </w:r>
-            <w:bookmarkEnd w:id="50"/>
-            <w:bookmarkEnd w:id="51"/>
+            <w:bookmarkEnd w:id="52"/>
+            <w:bookmarkEnd w:id="53"/>
             <w:r>
               <w:rPr>
                 <w:rFonts w:ascii="宋体" w:hAnsi="宋体" w:cs="宋体" w:hint="eastAsia"/>
@@ -8619,14 +8764,15 @@
           <w:numId w:val="5"/>
         </w:numPr>
       </w:pPr>
-      <w:bookmarkStart w:id="52" w:name="_Toc471238433"/>
+      <w:bookmarkStart w:id="54" w:name="_Toc471238433"/>
       <w:r>
         <w:rPr>
           <w:rFonts w:hint="eastAsia"/>
         </w:rPr>
+        <w:lastRenderedPageBreak/>
         <w:t>存储</w:t>
       </w:r>
-      <w:bookmarkEnd w:id="52"/>
+      <w:bookmarkEnd w:id="54"/>
     </w:p>
     <w:tbl>
       <w:tblPr>
@@ -8781,15 +8927,14 @@
           <w:numId w:val="5"/>
         </w:numPr>
       </w:pPr>
-      <w:bookmarkStart w:id="53" w:name="_Toc471238434"/>
+      <w:bookmarkStart w:id="55" w:name="_Toc471238434"/>
       <w:r>
         <w:rPr>
           <w:rFonts w:hint="eastAsia"/>
         </w:rPr>
-        <w:lastRenderedPageBreak/>
         <w:t>代码</w:t>
       </w:r>
-      <w:bookmarkEnd w:id="53"/>
+      <w:bookmarkEnd w:id="55"/>
     </w:p>
     <w:tbl>
       <w:tblPr>
@@ -8952,14 +9097,14 @@
           <w:numId w:val="5"/>
         </w:numPr>
       </w:pPr>
-      <w:bookmarkStart w:id="54" w:name="_Toc471238435"/>
+      <w:bookmarkStart w:id="56" w:name="_Toc471238435"/>
       <w:r>
         <w:rPr>
           <w:rFonts w:hint="eastAsia"/>
         </w:rPr>
         <w:t>银行帐号</w:t>
       </w:r>
-      <w:bookmarkEnd w:id="54"/>
+      <w:bookmarkEnd w:id="56"/>
     </w:p>
     <w:p>
       <w:pPr>
@@ -8969,20 +9114,20 @@
           <w:numId w:val="5"/>
         </w:numPr>
       </w:pPr>
-      <w:bookmarkStart w:id="55" w:name="OLE_LINK24"/>
-      <w:bookmarkStart w:id="56" w:name="OLE_LINK25"/>
-      <w:bookmarkStart w:id="57" w:name="OLE_LINK26"/>
-      <w:bookmarkStart w:id="58" w:name="_Toc471238436"/>
+      <w:bookmarkStart w:id="57" w:name="OLE_LINK24"/>
+      <w:bookmarkStart w:id="58" w:name="OLE_LINK25"/>
+      <w:bookmarkStart w:id="59" w:name="OLE_LINK26"/>
+      <w:bookmarkStart w:id="60" w:name="_Toc471238436"/>
       <w:r>
         <w:rPr>
           <w:rFonts w:hint="eastAsia"/>
         </w:rPr>
         <w:t>结算账户</w:t>
       </w:r>
-      <w:bookmarkEnd w:id="55"/>
-      <w:bookmarkEnd w:id="56"/>
       <w:bookmarkEnd w:id="57"/>
       <w:bookmarkEnd w:id="58"/>
+      <w:bookmarkEnd w:id="59"/>
+      <w:bookmarkEnd w:id="60"/>
     </w:p>
     <w:tbl>
       <w:tblPr>
@@ -9005,8 +9150,8 @@
             <w:pPr>
               <w:jc w:val="center"/>
             </w:pPr>
-            <w:bookmarkStart w:id="59" w:name="OLE_LINK33"/>
-            <w:bookmarkStart w:id="60" w:name="OLE_LINK37"/>
+            <w:bookmarkStart w:id="61" w:name="OLE_LINK33"/>
+            <w:bookmarkStart w:id="62" w:name="OLE_LINK37"/>
             <w:r>
               <w:rPr>
                 <w:rFonts w:hint="eastAsia"/>
@@ -9180,8 +9325,8 @@
           <w:p/>
         </w:tc>
       </w:tr>
-      <w:bookmarkEnd w:id="59"/>
-      <w:bookmarkEnd w:id="60"/>
+      <w:bookmarkEnd w:id="61"/>
+      <w:bookmarkEnd w:id="62"/>
     </w:tbl>
     <w:p/>
     <w:p>
@@ -9211,8 +9356,8 @@
         </w:rPr>
         <w:br/>
       </w:r>
-      <w:bookmarkStart w:id="61" w:name="OLE_LINK28"/>
-      <w:bookmarkStart w:id="62" w:name="OLE_LINK29"/>
+      <w:bookmarkStart w:id="63" w:name="OLE_LINK28"/>
+      <w:bookmarkStart w:id="64" w:name="OLE_LINK29"/>
       <w:r>
         <w:rPr>
           <w:rFonts w:ascii="宋体" w:eastAsia="宋体" w:hAnsi="宋体" w:cs="宋体"/>
@@ -9221,8 +9366,8 @@
         </w:rPr>
         <w:t>招商银行深圳常兴路支行</w:t>
       </w:r>
-      <w:bookmarkEnd w:id="61"/>
-      <w:bookmarkEnd w:id="62"/>
+      <w:bookmarkEnd w:id="63"/>
+      <w:bookmarkEnd w:id="64"/>
       <w:r>
         <w:rPr>
           <w:rFonts w:ascii="宋体" w:eastAsia="宋体" w:hAnsi="宋体" w:cs="宋体"/>
@@ -9231,17 +9376,17 @@
         </w:rPr>
         <w:br/>
       </w:r>
-      <w:bookmarkStart w:id="63" w:name="OLE_LINK9"/>
-      <w:bookmarkStart w:id="64" w:name="OLE_LINK14"/>
-      <w:bookmarkStart w:id="65" w:name="OLE_LINK15"/>
-      <w:bookmarkStart w:id="66" w:name="OLE_LINK16"/>
-      <w:bookmarkStart w:id="67" w:name="OLE_LINK17"/>
-      <w:bookmarkStart w:id="68" w:name="OLE_LINK18"/>
-      <w:bookmarkStart w:id="69" w:name="OLE_LINK19"/>
-      <w:bookmarkStart w:id="70" w:name="OLE_LINK22"/>
-      <w:bookmarkStart w:id="71" w:name="OLE_LINK23"/>
-      <w:bookmarkStart w:id="72" w:name="OLE_LINK30"/>
-      <w:bookmarkStart w:id="73" w:name="OLE_LINK32"/>
+      <w:bookmarkStart w:id="65" w:name="OLE_LINK9"/>
+      <w:bookmarkStart w:id="66" w:name="OLE_LINK14"/>
+      <w:bookmarkStart w:id="67" w:name="OLE_LINK15"/>
+      <w:bookmarkStart w:id="68" w:name="OLE_LINK16"/>
+      <w:bookmarkStart w:id="69" w:name="OLE_LINK17"/>
+      <w:bookmarkStart w:id="70" w:name="OLE_LINK18"/>
+      <w:bookmarkStart w:id="71" w:name="OLE_LINK19"/>
+      <w:bookmarkStart w:id="72" w:name="OLE_LINK22"/>
+      <w:bookmarkStart w:id="73" w:name="OLE_LINK23"/>
+      <w:bookmarkStart w:id="74" w:name="OLE_LINK30"/>
+      <w:bookmarkStart w:id="75" w:name="OLE_LINK32"/>
       <w:r>
         <w:rPr>
           <w:rFonts w:ascii="宋体" w:eastAsia="宋体" w:hAnsi="宋体" w:cs="宋体"/>
@@ -9250,8 +9395,6 @@
         </w:rPr>
         <w:t>6214 8378 3361 3098</w:t>
       </w:r>
-      <w:bookmarkEnd w:id="63"/>
-      <w:bookmarkEnd w:id="64"/>
       <w:bookmarkEnd w:id="65"/>
       <w:bookmarkEnd w:id="66"/>
       <w:bookmarkEnd w:id="67"/>
@@ -9261,6 +9404,8 @@
       <w:bookmarkEnd w:id="71"/>
       <w:bookmarkEnd w:id="72"/>
       <w:bookmarkEnd w:id="73"/>
+      <w:bookmarkEnd w:id="74"/>
+      <w:bookmarkEnd w:id="75"/>
       <w:r>
         <w:rPr>
           <w:rFonts w:ascii="宋体" w:eastAsia="宋体" w:hAnsi="宋体" w:cs="宋体"/>
@@ -9269,9 +9414,9 @@
         </w:rPr>
         <w:t> </w:t>
       </w:r>
-      <w:bookmarkStart w:id="74" w:name="OLE_LINK10"/>
-      <w:bookmarkStart w:id="75" w:name="OLE_LINK13"/>
-      <w:bookmarkStart w:id="76" w:name="OLE_LINK27"/>
+      <w:bookmarkStart w:id="76" w:name="OLE_LINK10"/>
+      <w:bookmarkStart w:id="77" w:name="OLE_LINK13"/>
+      <w:bookmarkStart w:id="78" w:name="OLE_LINK27"/>
       <w:r>
         <w:rPr>
           <w:rFonts w:ascii="宋体" w:eastAsia="宋体" w:hAnsi="宋体" w:cs="宋体"/>
@@ -9280,9 +9425,9 @@
         </w:rPr>
         <w:t>兰精华</w:t>
       </w:r>
-      <w:bookmarkEnd w:id="74"/>
-      <w:bookmarkEnd w:id="75"/>
       <w:bookmarkEnd w:id="76"/>
+      <w:bookmarkEnd w:id="77"/>
+      <w:bookmarkEnd w:id="78"/>
     </w:p>
     <w:p>
       <w:pPr>
@@ -9292,15 +9437,14 @@
           <w:numId w:val="5"/>
         </w:numPr>
       </w:pPr>
-      <w:bookmarkStart w:id="77" w:name="_Toc471238437"/>
+      <w:bookmarkStart w:id="79" w:name="_Toc471238437"/>
       <w:r>
         <w:rPr>
           <w:rFonts w:hint="eastAsia"/>
         </w:rPr>
-        <w:lastRenderedPageBreak/>
         <w:t>交易账户号</w:t>
       </w:r>
-      <w:bookmarkEnd w:id="77"/>
+      <w:bookmarkEnd w:id="79"/>
     </w:p>
     <w:p>
       <w:pPr>
@@ -9310,7 +9454,7 @@
           <w:numId w:val="5"/>
         </w:numPr>
       </w:pPr>
-      <w:bookmarkStart w:id="78" w:name="_Toc471238438"/>
+      <w:bookmarkStart w:id="80" w:name="_Toc471238438"/>
       <w:r>
         <w:t>苏艳秋</w:t>
       </w:r>
@@ -9332,7 +9476,7 @@
         </w:rPr>
         <w:t>)</w:t>
       </w:r>
-      <w:bookmarkEnd w:id="78"/>
+      <w:bookmarkEnd w:id="80"/>
     </w:p>
     <w:tbl>
       <w:tblPr>
@@ -9560,7 +9704,7 @@
           <w:numId w:val="5"/>
         </w:numPr>
       </w:pPr>
-      <w:bookmarkStart w:id="79" w:name="_Toc471238439"/>
+      <w:bookmarkStart w:id="81" w:name="_Toc471238439"/>
       <w:r>
         <w:rPr>
           <w:rFonts w:hint="eastAsia"/>
@@ -9585,7 +9729,7 @@
         </w:rPr>
         <w:t>)</w:t>
       </w:r>
-      <w:bookmarkEnd w:id="79"/>
+      <w:bookmarkEnd w:id="81"/>
     </w:p>
     <w:tbl>
       <w:tblPr>
@@ -9780,8 +9924,8 @@
               </w:rPr>
               <w:t>目前绑定</w:t>
             </w:r>
-            <w:bookmarkStart w:id="80" w:name="_GoBack"/>
-            <w:bookmarkEnd w:id="80"/>
+            <w:bookmarkStart w:id="82" w:name="_GoBack"/>
+            <w:bookmarkEnd w:id="82"/>
             <w:r>
               <w:rPr>
                 <w:rFonts w:hint="eastAsia"/>
@@ -9805,7 +9949,7 @@
           <w:numId w:val="5"/>
         </w:numPr>
       </w:pPr>
-      <w:bookmarkStart w:id="81" w:name="_Toc471238440"/>
+      <w:bookmarkStart w:id="83" w:name="_Toc471238440"/>
       <w:r>
         <w:rPr>
           <w:rFonts w:hint="eastAsia"/>
@@ -9830,7 +9974,7 @@
         </w:rPr>
         <w:t>)</w:t>
       </w:r>
-      <w:bookmarkEnd w:id="81"/>
+      <w:bookmarkEnd w:id="83"/>
     </w:p>
     <w:tbl>
       <w:tblPr>
@@ -9981,6 +10125,7 @@
               <w:rPr>
                 <w:rFonts w:hint="eastAsia"/>
               </w:rPr>
+              <w:lastRenderedPageBreak/>
               <w:t>交易帐号</w:t>
             </w:r>
           </w:p>
@@ -10152,7 +10297,6 @@
           <w:sz w:val="24"/>
           <w:szCs w:val="24"/>
         </w:rPr>
-        <w:lastRenderedPageBreak/>
         <w:drawing>
           <wp:inline distT="0" distB="0" distL="0" distR="0">
             <wp:extent cx="7820025" cy="657225"/>
@@ -10208,14 +10352,14 @@
           <w:numId w:val="5"/>
         </w:numPr>
       </w:pPr>
-      <w:bookmarkStart w:id="82" w:name="_Toc471238441"/>
+      <w:bookmarkStart w:id="84" w:name="_Toc471238441"/>
       <w:r>
         <w:rPr>
           <w:rFonts w:hint="eastAsia"/>
         </w:rPr>
         <w:t>云服务器</w:t>
       </w:r>
-      <w:bookmarkEnd w:id="82"/>
+      <w:bookmarkEnd w:id="84"/>
     </w:p>
     <w:p>
       <w:pPr>
@@ -10464,7 +10608,7 @@
                 <w:b/>
                 <w:noProof/>
               </w:rPr>
-              <w:t>8</w:t>
+              <w:t>4</w:t>
             </w:r>
             <w:r>
               <w:rPr>
@@ -11252,6 +11396,95 @@
     </w:lvl>
   </w:abstractNum>
   <w:abstractNum w:abstractNumId="8">
+    <w:nsid w:val="7284722F"/>
+    <w:multiLevelType w:val="hybridMultilevel"/>
+    <w:tmpl w:val="9A2C0FAC"/>
+    <w:lvl w:ilvl="0" w:tplc="51104C9E">
+      <w:start w:val="1"/>
+      <w:numFmt w:val="decimal"/>
+      <w:lvlText w:val="%1."/>
+      <w:lvlJc w:val="left"/>
+      <w:pPr>
+        <w:ind w:left="360" w:hanging="360"/>
+      </w:pPr>
+      <w:rPr>
+        <w:rFonts w:hint="default"/>
+      </w:rPr>
+    </w:lvl>
+    <w:lvl w:ilvl="1" w:tplc="04090019" w:tentative="1">
+      <w:start w:val="1"/>
+      <w:numFmt w:val="lowerLetter"/>
+      <w:lvlText w:val="%2)"/>
+      <w:lvlJc w:val="left"/>
+      <w:pPr>
+        <w:ind w:left="840" w:hanging="420"/>
+      </w:pPr>
+    </w:lvl>
+    <w:lvl w:ilvl="2" w:tplc="0409001B" w:tentative="1">
+      <w:start w:val="1"/>
+      <w:numFmt w:val="lowerRoman"/>
+      <w:lvlText w:val="%3."/>
+      <w:lvlJc w:val="right"/>
+      <w:pPr>
+        <w:ind w:left="1260" w:hanging="420"/>
+      </w:pPr>
+    </w:lvl>
+    <w:lvl w:ilvl="3" w:tplc="0409000F" w:tentative="1">
+      <w:start w:val="1"/>
+      <w:numFmt w:val="decimal"/>
+      <w:lvlText w:val="%4."/>
+      <w:lvlJc w:val="left"/>
+      <w:pPr>
+        <w:ind w:left="1680" w:hanging="420"/>
+      </w:pPr>
+    </w:lvl>
+    <w:lvl w:ilvl="4" w:tplc="04090019" w:tentative="1">
+      <w:start w:val="1"/>
+      <w:numFmt w:val="lowerLetter"/>
+      <w:lvlText w:val="%5)"/>
+      <w:lvlJc w:val="left"/>
+      <w:pPr>
+        <w:ind w:left="2100" w:hanging="420"/>
+      </w:pPr>
+    </w:lvl>
+    <w:lvl w:ilvl="5" w:tplc="0409001B" w:tentative="1">
+      <w:start w:val="1"/>
+      <w:numFmt w:val="lowerRoman"/>
+      <w:lvlText w:val="%6."/>
+      <w:lvlJc w:val="right"/>
+      <w:pPr>
+        <w:ind w:left="2520" w:hanging="420"/>
+      </w:pPr>
+    </w:lvl>
+    <w:lvl w:ilvl="6" w:tplc="0409000F" w:tentative="1">
+      <w:start w:val="1"/>
+      <w:numFmt w:val="decimal"/>
+      <w:lvlText w:val="%7."/>
+      <w:lvlJc w:val="left"/>
+      <w:pPr>
+        <w:ind w:left="2940" w:hanging="420"/>
+      </w:pPr>
+    </w:lvl>
+    <w:lvl w:ilvl="7" w:tplc="04090019" w:tentative="1">
+      <w:start w:val="1"/>
+      <w:numFmt w:val="lowerLetter"/>
+      <w:lvlText w:val="%8)"/>
+      <w:lvlJc w:val="left"/>
+      <w:pPr>
+        <w:ind w:left="3360" w:hanging="420"/>
+      </w:pPr>
+    </w:lvl>
+    <w:lvl w:ilvl="8" w:tplc="0409001B" w:tentative="1">
+      <w:start w:val="1"/>
+      <w:numFmt w:val="lowerRoman"/>
+      <w:lvlText w:val="%9."/>
+      <w:lvlJc w:val="right"/>
+      <w:pPr>
+        <w:ind w:left="3780" w:hanging="420"/>
+      </w:pPr>
+    </w:lvl>
+  </w:abstractNum>
+  <w:abstractNum w:abstractNumId="9">
     <w:nsid w:val="749706B4"/>
     <w:multiLevelType w:val="multilevel"/>
     <w:tmpl w:val="0409001F"/>
@@ -11362,6 +11595,9 @@
     <w:abstractNumId w:val="6"/>
   </w:num>
   <w:num w:numId="9">
+    <w:abstractNumId w:val="9"/>
+  </w:num>
+  <w:num w:numId="10">
     <w:abstractNumId w:val="8"/>
   </w:num>
 </w:numbering>
@@ -12380,7 +12616,7 @@
 </file>
 
 <file path=customXml/itemProps1.xml><?xml version="1.0" encoding="utf-8"?>
-<ds:datastoreItem xmlns:ds="http://schemas.openxmlformats.org/officeDocument/2006/customXml" ds:itemID="{40CDEAE6-1F5F-48EA-BD92-A5EF6D4E4E7A}">
+<ds:datastoreItem xmlns:ds="http://schemas.openxmlformats.org/officeDocument/2006/customXml" ds:itemID="{0E249D48-A6AB-4B95-A399-398194308BCA}">
   <ds:schemaRefs>
     <ds:schemaRef ds:uri="http://schemas.openxmlformats.org/officeDocument/2006/bibliography"/>
   </ds:schemaRefs>

</xml_diff>

<commit_message>
update for Dalian X-One
</commit_message>
<xml_diff>
--- a/ExplorerFund/docs/账号汇总.docx
+++ b/ExplorerFund/docs/账号汇总.docx
@@ -5735,41 +5735,33 @@
                 <w:color w:val="000000"/>
               </w:rPr>
             </w:pPr>
-            <w:bookmarkStart w:id="22" w:name="OLE_LINK41"/>
-            <w:bookmarkStart w:id="23" w:name="OLE_LINK42"/>
-            <w:bookmarkStart w:id="24" w:name="OLE_LINK43"/>
-            <w:bookmarkStart w:id="25" w:name="OLE_LINK44"/>
-            <w:bookmarkStart w:id="26" w:name="OLE_LINK38"/>
-            <w:bookmarkStart w:id="27" w:name="OLE_LINK39"/>
-            <w:bookmarkStart w:id="28" w:name="OLE_LINK40"/>
+            <w:bookmarkStart w:id="22" w:name="OLE_LINK38"/>
+            <w:bookmarkStart w:id="23" w:name="OLE_LINK39"/>
+            <w:bookmarkStart w:id="24" w:name="OLE_LINK40"/>
             <w:r>
               <w:rPr>
                 <w:rFonts w:ascii="宋体" w:hAnsi="宋体" w:cs="宋体"/>
                 <w:color w:val="000000"/>
               </w:rPr>
               <w:t>10.7.159.68</w:t>
+            </w:r>
+            <w:r>
+              <w:rPr>
+                <w:rFonts w:ascii="宋体" w:hAnsi="宋体" w:cs="宋体" w:hint="eastAsia"/>
+                <w:color w:val="000000"/>
+              </w:rPr>
+              <w:t>/</w:t>
+            </w:r>
+            <w:r>
+              <w:rPr>
+                <w:rFonts w:ascii="宋体" w:hAnsi="宋体" w:cs="宋体"/>
+                <w:color w:val="000000"/>
+              </w:rPr>
+              <w:t>50001</w:t>
             </w:r>
             <w:bookmarkEnd w:id="22"/>
             <w:bookmarkEnd w:id="23"/>
             <w:bookmarkEnd w:id="24"/>
-            <w:bookmarkEnd w:id="25"/>
-            <w:r>
-              <w:rPr>
-                <w:rFonts w:ascii="宋体" w:hAnsi="宋体" w:cs="宋体" w:hint="eastAsia"/>
-                <w:color w:val="000000"/>
-              </w:rPr>
-              <w:t>/</w:t>
-            </w:r>
-            <w:r>
-              <w:rPr>
-                <w:rFonts w:ascii="宋体" w:hAnsi="宋体" w:cs="宋体" w:hint="eastAsia"/>
-                <w:color w:val="000000"/>
-              </w:rPr>
-              <w:t>10910</w:t>
-            </w:r>
-            <w:bookmarkEnd w:id="26"/>
-            <w:bookmarkEnd w:id="27"/>
-            <w:bookmarkEnd w:id="28"/>
           </w:p>
         </w:tc>
         <w:tc>
@@ -5897,8 +5889,8 @@
                 <w:color w:val="000000"/>
               </w:rPr>
             </w:pPr>
-            <w:bookmarkStart w:id="29" w:name="OLE_LINK11"/>
-            <w:bookmarkStart w:id="30" w:name="OLE_LINK12"/>
+            <w:bookmarkStart w:id="25" w:name="OLE_LINK11"/>
+            <w:bookmarkStart w:id="26" w:name="OLE_LINK12"/>
             <w:r>
               <w:rPr>
                 <w:rFonts w:ascii="宋体" w:hAnsi="宋体" w:cs="宋体"/>
@@ -5918,17 +5910,24 @@
                 <w:rFonts w:ascii="宋体" w:hAnsi="宋体" w:cs="宋体" w:hint="eastAsia"/>
                 <w:color w:val="000000"/>
               </w:rPr>
-              <w:t>1091</w:t>
-            </w:r>
-            <w:r>
-              <w:rPr>
-                <w:rFonts w:ascii="宋体" w:hAnsi="宋体" w:cs="宋体"/>
-                <w:color w:val="000000"/>
-              </w:rPr>
-              <w:t>5</w:t>
-            </w:r>
-            <w:bookmarkEnd w:id="29"/>
-            <w:bookmarkEnd w:id="30"/>
+              <w:t xml:space="preserve">tcp10915 </w:t>
+            </w:r>
+            <w:r>
+              <w:rPr>
+                <w:rFonts w:ascii="宋体" w:hAnsi="宋体" w:cs="宋体" w:hint="eastAsia"/>
+                <w:color w:val="000000"/>
+              </w:rPr>
+              <w:t xml:space="preserve">　</w:t>
+            </w:r>
+            <w:r>
+              <w:rPr>
+                <w:rFonts w:ascii="宋体" w:hAnsi="宋体" w:cs="宋体" w:hint="eastAsia"/>
+                <w:color w:val="000000"/>
+              </w:rPr>
+              <w:t>udp7813</w:t>
+            </w:r>
+            <w:bookmarkEnd w:id="25"/>
+            <w:bookmarkEnd w:id="26"/>
           </w:p>
         </w:tc>
         <w:tc>
@@ -6163,13 +6162,13 @@
             <w:pPr>
               <w:spacing w:line="220" w:lineRule="atLeast"/>
             </w:pPr>
-            <w:bookmarkStart w:id="31" w:name="OLE_LINK47"/>
-            <w:bookmarkStart w:id="32" w:name="OLE_LINK48"/>
+            <w:bookmarkStart w:id="27" w:name="OLE_LINK47"/>
+            <w:bookmarkStart w:id="28" w:name="OLE_LINK48"/>
             <w:r>
               <w:t>910028</w:t>
             </w:r>
-            <w:bookmarkEnd w:id="31"/>
-            <w:bookmarkEnd w:id="32"/>
+            <w:bookmarkEnd w:id="27"/>
+            <w:bookmarkEnd w:id="28"/>
           </w:p>
         </w:tc>
         <w:tc>
@@ -6187,28 +6186,28 @@
             <w:pPr>
               <w:spacing w:line="220" w:lineRule="atLeast"/>
             </w:pPr>
-            <w:bookmarkStart w:id="33" w:name="OLE_LINK49"/>
-            <w:bookmarkStart w:id="34" w:name="OLE_LINK50"/>
-            <w:bookmarkStart w:id="35" w:name="OLE_LINK51"/>
-            <w:bookmarkStart w:id="36" w:name="OLE_LINK52"/>
-            <w:bookmarkStart w:id="37" w:name="OLE_LINK53"/>
-            <w:bookmarkStart w:id="38" w:name="OLE_LINK54"/>
-            <w:bookmarkStart w:id="39" w:name="OLE_LINK55"/>
-            <w:bookmarkStart w:id="40" w:name="OLE_LINK56"/>
+            <w:bookmarkStart w:id="29" w:name="OLE_LINK49"/>
+            <w:bookmarkStart w:id="30" w:name="OLE_LINK50"/>
+            <w:bookmarkStart w:id="31" w:name="OLE_LINK51"/>
+            <w:bookmarkStart w:id="32" w:name="OLE_LINK52"/>
+            <w:bookmarkStart w:id="33" w:name="OLE_LINK53"/>
+            <w:bookmarkStart w:id="34" w:name="OLE_LINK54"/>
+            <w:bookmarkStart w:id="35" w:name="OLE_LINK55"/>
+            <w:bookmarkStart w:id="36" w:name="OLE_LINK56"/>
             <w:r>
               <w:rPr>
                 <w:rFonts w:hint="eastAsia"/>
               </w:rPr>
               <w:t>兰精华</w:t>
             </w:r>
+            <w:bookmarkEnd w:id="29"/>
+            <w:bookmarkEnd w:id="30"/>
+            <w:bookmarkEnd w:id="31"/>
+            <w:bookmarkEnd w:id="32"/>
             <w:bookmarkEnd w:id="33"/>
             <w:bookmarkEnd w:id="34"/>
             <w:bookmarkEnd w:id="35"/>
             <w:bookmarkEnd w:id="36"/>
-            <w:bookmarkEnd w:id="37"/>
-            <w:bookmarkEnd w:id="38"/>
-            <w:bookmarkEnd w:id="39"/>
-            <w:bookmarkEnd w:id="40"/>
           </w:p>
         </w:tc>
         <w:tc>
@@ -6716,8 +6715,8 @@
                 <w:color w:val="FFFFFF" w:themeColor="background1"/>
               </w:rPr>
             </w:pPr>
-            <w:bookmarkStart w:id="41" w:name="OLE_LINK71"/>
-            <w:bookmarkStart w:id="42" w:name="OLE_LINK72"/>
+            <w:bookmarkStart w:id="37" w:name="OLE_LINK71"/>
+            <w:bookmarkStart w:id="38" w:name="OLE_LINK72"/>
             <w:r>
               <w:rPr>
                 <w:rFonts w:ascii="宋体" w:hAnsi="宋体" w:cs="宋体"/>
@@ -6739,8 +6738,8 @@
               </w:rPr>
               <w:t xml:space="preserve"> </w:t>
             </w:r>
-            <w:bookmarkEnd w:id="41"/>
-            <w:bookmarkEnd w:id="42"/>
+            <w:bookmarkEnd w:id="37"/>
+            <w:bookmarkEnd w:id="38"/>
           </w:p>
         </w:tc>
         <w:tc>
@@ -6947,8 +6946,8 @@
                 <w:color w:val="000000"/>
               </w:rPr>
             </w:pPr>
-            <w:bookmarkStart w:id="43" w:name="OLE_LINK45"/>
-            <w:bookmarkStart w:id="44" w:name="OLE_LINK46"/>
+            <w:bookmarkStart w:id="39" w:name="OLE_LINK45"/>
+            <w:bookmarkStart w:id="40" w:name="OLE_LINK46"/>
             <w:r>
               <w:rPr>
                 <w:rFonts w:ascii="宋体" w:hAnsi="宋体" w:cs="宋体" w:hint="eastAsia"/>
@@ -6975,7 +6974,7 @@
                 <w:rFonts w:ascii="宋体" w:hAnsi="宋体" w:cs="宋体" w:hint="eastAsia"/>
                 <w:color w:val="000000"/>
               </w:rPr>
-              <w:t>新</w:t>
+              <w:t>level2</w:t>
             </w:r>
             <w:r>
               <w:rPr>
@@ -7009,8 +7008,8 @@
               <w:t>udp://172.18.80.63:10072</w:t>
             </w:r>
           </w:p>
-          <w:bookmarkEnd w:id="43"/>
-          <w:bookmarkEnd w:id="44"/>
+          <w:bookmarkEnd w:id="39"/>
+          <w:bookmarkEnd w:id="40"/>
           <w:p>
             <w:pPr>
               <w:shd w:val="clear" w:color="auto" w:fill="FFFFFF"/>
@@ -7212,7 +7211,7 @@
           <w:numId w:val="5"/>
         </w:numPr>
       </w:pPr>
-      <w:bookmarkStart w:id="45" w:name="_Toc471238432"/>
+      <w:bookmarkStart w:id="41" w:name="_Toc471238432"/>
       <w:r>
         <w:rPr>
           <w:rFonts w:hint="eastAsia"/>
@@ -7220,7 +7219,7 @@
         <w:lastRenderedPageBreak/>
         <w:t>郑州机房</w:t>
       </w:r>
-      <w:bookmarkEnd w:id="45"/>
+      <w:bookmarkEnd w:id="41"/>
     </w:p>
     <w:tbl>
       <w:tblPr>
@@ -7467,9 +7466,9 @@
               </w:rPr>
               <w:t xml:space="preserve">10G: </w:t>
             </w:r>
-            <w:bookmarkStart w:id="46" w:name="OLE_LINK64"/>
-            <w:bookmarkStart w:id="47" w:name="OLE_LINK65"/>
-            <w:bookmarkStart w:id="48" w:name="OLE_LINK66"/>
+            <w:bookmarkStart w:id="42" w:name="OLE_LINK64"/>
+            <w:bookmarkStart w:id="43" w:name="OLE_LINK65"/>
+            <w:bookmarkStart w:id="44" w:name="OLE_LINK66"/>
             <w:r>
               <w:rPr>
                 <w:rFonts w:ascii="宋体" w:hAnsi="宋体" w:cs="宋体"/>
@@ -7477,9 +7476,9 @@
               </w:rPr>
               <w:t>172.18.108.12</w:t>
             </w:r>
-            <w:bookmarkEnd w:id="46"/>
-            <w:bookmarkEnd w:id="47"/>
-            <w:bookmarkEnd w:id="48"/>
+            <w:bookmarkEnd w:id="42"/>
+            <w:bookmarkEnd w:id="43"/>
+            <w:bookmarkEnd w:id="44"/>
             <w:r>
               <w:rPr>
                 <w:rFonts w:ascii="宋体" w:hAnsi="宋体" w:cs="宋体"/>
@@ -8267,9 +8266,9 @@
                 <w:color w:val="FFFFFF" w:themeColor="background1"/>
               </w:rPr>
             </w:pPr>
-            <w:bookmarkStart w:id="49" w:name="OLE_LINK57"/>
-            <w:bookmarkStart w:id="50" w:name="OLE_LINK58"/>
-            <w:bookmarkStart w:id="51" w:name="OLE_LINK59"/>
+            <w:bookmarkStart w:id="45" w:name="OLE_LINK57"/>
+            <w:bookmarkStart w:id="46" w:name="OLE_LINK58"/>
+            <w:bookmarkStart w:id="47" w:name="OLE_LINK59"/>
             <w:r>
               <w:rPr>
                 <w:rFonts w:ascii="宋体" w:eastAsia="宋体" w:hAnsi="宋体" w:cs="宋体"/>
@@ -8279,9 +8278,9 @@
               </w:rPr>
               <w:t>u19.BE76E</w:t>
             </w:r>
-            <w:bookmarkEnd w:id="49"/>
-            <w:bookmarkEnd w:id="50"/>
-            <w:bookmarkEnd w:id="51"/>
+            <w:bookmarkEnd w:id="45"/>
+            <w:bookmarkEnd w:id="46"/>
+            <w:bookmarkEnd w:id="47"/>
           </w:p>
         </w:tc>
         <w:tc>
@@ -8564,8 +8563,8 @@
                 <w:color w:val="FFFFFF" w:themeColor="background1"/>
               </w:rPr>
             </w:pPr>
-            <w:bookmarkStart w:id="52" w:name="OLE_LINK60"/>
-            <w:bookmarkStart w:id="53" w:name="OLE_LINK61"/>
+            <w:bookmarkStart w:id="48" w:name="OLE_LINK60"/>
+            <w:bookmarkStart w:id="49" w:name="OLE_LINK61"/>
             <w:r>
               <w:rPr>
                 <w:rFonts w:ascii="宋体" w:hAnsi="宋体" w:cs="宋体"/>
@@ -8573,8 +8572,8 @@
               </w:rPr>
               <w:t>u910019</w:t>
             </w:r>
-            <w:bookmarkEnd w:id="52"/>
-            <w:bookmarkEnd w:id="53"/>
+            <w:bookmarkEnd w:id="48"/>
+            <w:bookmarkEnd w:id="49"/>
             <w:r>
               <w:rPr>
                 <w:rFonts w:ascii="宋体" w:hAnsi="宋体" w:cs="宋体" w:hint="eastAsia"/>
@@ -8768,7 +8767,7 @@
           <w:numId w:val="5"/>
         </w:numPr>
       </w:pPr>
-      <w:bookmarkStart w:id="54" w:name="_Toc471238433"/>
+      <w:bookmarkStart w:id="50" w:name="_Toc471238433"/>
       <w:r>
         <w:rPr>
           <w:rFonts w:hint="eastAsia"/>
@@ -8776,7 +8775,7 @@
         <w:lastRenderedPageBreak/>
         <w:t>存储</w:t>
       </w:r>
-      <w:bookmarkEnd w:id="54"/>
+      <w:bookmarkEnd w:id="50"/>
     </w:p>
     <w:tbl>
       <w:tblPr>
@@ -8931,14 +8930,14 @@
           <w:numId w:val="5"/>
         </w:numPr>
       </w:pPr>
-      <w:bookmarkStart w:id="55" w:name="_Toc471238434"/>
+      <w:bookmarkStart w:id="51" w:name="_Toc471238434"/>
       <w:r>
         <w:rPr>
           <w:rFonts w:hint="eastAsia"/>
         </w:rPr>
         <w:t>代码</w:t>
       </w:r>
-      <w:bookmarkEnd w:id="55"/>
+      <w:bookmarkEnd w:id="51"/>
     </w:p>
     <w:tbl>
       <w:tblPr>
@@ -9101,14 +9100,14 @@
           <w:numId w:val="5"/>
         </w:numPr>
       </w:pPr>
-      <w:bookmarkStart w:id="56" w:name="_Toc471238435"/>
+      <w:bookmarkStart w:id="52" w:name="_Toc471238435"/>
       <w:r>
         <w:rPr>
           <w:rFonts w:hint="eastAsia"/>
         </w:rPr>
         <w:t>银行帐号</w:t>
       </w:r>
-      <w:bookmarkEnd w:id="56"/>
+      <w:bookmarkEnd w:id="52"/>
     </w:p>
     <w:p>
       <w:pPr>
@@ -9118,20 +9117,20 @@
           <w:numId w:val="5"/>
         </w:numPr>
       </w:pPr>
-      <w:bookmarkStart w:id="57" w:name="OLE_LINK24"/>
-      <w:bookmarkStart w:id="58" w:name="OLE_LINK25"/>
-      <w:bookmarkStart w:id="59" w:name="OLE_LINK26"/>
-      <w:bookmarkStart w:id="60" w:name="_Toc471238436"/>
+      <w:bookmarkStart w:id="53" w:name="OLE_LINK24"/>
+      <w:bookmarkStart w:id="54" w:name="OLE_LINK25"/>
+      <w:bookmarkStart w:id="55" w:name="OLE_LINK26"/>
+      <w:bookmarkStart w:id="56" w:name="_Toc471238436"/>
       <w:r>
         <w:rPr>
           <w:rFonts w:hint="eastAsia"/>
         </w:rPr>
         <w:t>结算账户</w:t>
       </w:r>
-      <w:bookmarkEnd w:id="57"/>
-      <w:bookmarkEnd w:id="58"/>
-      <w:bookmarkEnd w:id="59"/>
-      <w:bookmarkEnd w:id="60"/>
+      <w:bookmarkEnd w:id="53"/>
+      <w:bookmarkEnd w:id="54"/>
+      <w:bookmarkEnd w:id="55"/>
+      <w:bookmarkEnd w:id="56"/>
     </w:p>
     <w:tbl>
       <w:tblPr>
@@ -9154,8 +9153,8 @@
             <w:pPr>
               <w:jc w:val="center"/>
             </w:pPr>
-            <w:bookmarkStart w:id="61" w:name="OLE_LINK33"/>
-            <w:bookmarkStart w:id="62" w:name="OLE_LINK37"/>
+            <w:bookmarkStart w:id="57" w:name="OLE_LINK33"/>
+            <w:bookmarkStart w:id="58" w:name="OLE_LINK37"/>
             <w:r>
               <w:rPr>
                 <w:rFonts w:hint="eastAsia"/>
@@ -9329,8 +9328,8 @@
           <w:p/>
         </w:tc>
       </w:tr>
-      <w:bookmarkEnd w:id="61"/>
-      <w:bookmarkEnd w:id="62"/>
+      <w:bookmarkEnd w:id="57"/>
+      <w:bookmarkEnd w:id="58"/>
     </w:tbl>
     <w:p/>
     <w:p>
@@ -9360,8 +9359,8 @@
         </w:rPr>
         <w:br/>
       </w:r>
-      <w:bookmarkStart w:id="63" w:name="OLE_LINK28"/>
-      <w:bookmarkStart w:id="64" w:name="OLE_LINK29"/>
+      <w:bookmarkStart w:id="59" w:name="OLE_LINK28"/>
+      <w:bookmarkStart w:id="60" w:name="OLE_LINK29"/>
       <w:r>
         <w:rPr>
           <w:rFonts w:ascii="宋体" w:eastAsia="宋体" w:hAnsi="宋体" w:cs="宋体"/>
@@ -9370,8 +9369,8 @@
         </w:rPr>
         <w:t>招商银行深圳常兴路支行</w:t>
       </w:r>
-      <w:bookmarkEnd w:id="63"/>
-      <w:bookmarkEnd w:id="64"/>
+      <w:bookmarkEnd w:id="59"/>
+      <w:bookmarkEnd w:id="60"/>
       <w:r>
         <w:rPr>
           <w:rFonts w:ascii="宋体" w:eastAsia="宋体" w:hAnsi="宋体" w:cs="宋体"/>
@@ -9380,17 +9379,17 @@
         </w:rPr>
         <w:br/>
       </w:r>
-      <w:bookmarkStart w:id="65" w:name="OLE_LINK9"/>
-      <w:bookmarkStart w:id="66" w:name="OLE_LINK14"/>
-      <w:bookmarkStart w:id="67" w:name="OLE_LINK15"/>
-      <w:bookmarkStart w:id="68" w:name="OLE_LINK16"/>
-      <w:bookmarkStart w:id="69" w:name="OLE_LINK17"/>
-      <w:bookmarkStart w:id="70" w:name="OLE_LINK18"/>
-      <w:bookmarkStart w:id="71" w:name="OLE_LINK19"/>
-      <w:bookmarkStart w:id="72" w:name="OLE_LINK22"/>
-      <w:bookmarkStart w:id="73" w:name="OLE_LINK23"/>
-      <w:bookmarkStart w:id="74" w:name="OLE_LINK30"/>
-      <w:bookmarkStart w:id="75" w:name="OLE_LINK32"/>
+      <w:bookmarkStart w:id="61" w:name="OLE_LINK9"/>
+      <w:bookmarkStart w:id="62" w:name="OLE_LINK14"/>
+      <w:bookmarkStart w:id="63" w:name="OLE_LINK15"/>
+      <w:bookmarkStart w:id="64" w:name="OLE_LINK16"/>
+      <w:bookmarkStart w:id="65" w:name="OLE_LINK17"/>
+      <w:bookmarkStart w:id="66" w:name="OLE_LINK18"/>
+      <w:bookmarkStart w:id="67" w:name="OLE_LINK19"/>
+      <w:bookmarkStart w:id="68" w:name="OLE_LINK22"/>
+      <w:bookmarkStart w:id="69" w:name="OLE_LINK23"/>
+      <w:bookmarkStart w:id="70" w:name="OLE_LINK30"/>
+      <w:bookmarkStart w:id="71" w:name="OLE_LINK32"/>
       <w:r>
         <w:rPr>
           <w:rFonts w:ascii="宋体" w:eastAsia="宋体" w:hAnsi="宋体" w:cs="宋体"/>
@@ -9399,6 +9398,10 @@
         </w:rPr>
         <w:t>6214 8378 3361 3098</w:t>
       </w:r>
+      <w:bookmarkEnd w:id="61"/>
+      <w:bookmarkEnd w:id="62"/>
+      <w:bookmarkEnd w:id="63"/>
+      <w:bookmarkEnd w:id="64"/>
       <w:bookmarkEnd w:id="65"/>
       <w:bookmarkEnd w:id="66"/>
       <w:bookmarkEnd w:id="67"/>
@@ -9406,10 +9409,6 @@
       <w:bookmarkEnd w:id="69"/>
       <w:bookmarkEnd w:id="70"/>
       <w:bookmarkEnd w:id="71"/>
-      <w:bookmarkEnd w:id="72"/>
-      <w:bookmarkEnd w:id="73"/>
-      <w:bookmarkEnd w:id="74"/>
-      <w:bookmarkEnd w:id="75"/>
       <w:r>
         <w:rPr>
           <w:rFonts w:ascii="宋体" w:eastAsia="宋体" w:hAnsi="宋体" w:cs="宋体"/>
@@ -9418,9 +9417,9 @@
         </w:rPr>
         <w:t> </w:t>
       </w:r>
-      <w:bookmarkStart w:id="76" w:name="OLE_LINK10"/>
-      <w:bookmarkStart w:id="77" w:name="OLE_LINK13"/>
-      <w:bookmarkStart w:id="78" w:name="OLE_LINK27"/>
+      <w:bookmarkStart w:id="72" w:name="OLE_LINK10"/>
+      <w:bookmarkStart w:id="73" w:name="OLE_LINK13"/>
+      <w:bookmarkStart w:id="74" w:name="OLE_LINK27"/>
       <w:r>
         <w:rPr>
           <w:rFonts w:ascii="宋体" w:eastAsia="宋体" w:hAnsi="宋体" w:cs="宋体"/>
@@ -9429,9 +9428,9 @@
         </w:rPr>
         <w:t>兰精华</w:t>
       </w:r>
-      <w:bookmarkEnd w:id="76"/>
-      <w:bookmarkEnd w:id="77"/>
-      <w:bookmarkEnd w:id="78"/>
+      <w:bookmarkEnd w:id="72"/>
+      <w:bookmarkEnd w:id="73"/>
+      <w:bookmarkEnd w:id="74"/>
     </w:p>
     <w:p>
       <w:pPr>
@@ -9441,14 +9440,14 @@
           <w:numId w:val="5"/>
         </w:numPr>
       </w:pPr>
-      <w:bookmarkStart w:id="79" w:name="_Toc471238437"/>
+      <w:bookmarkStart w:id="75" w:name="_Toc471238437"/>
       <w:r>
         <w:rPr>
           <w:rFonts w:hint="eastAsia"/>
         </w:rPr>
         <w:t>交易账户号</w:t>
       </w:r>
-      <w:bookmarkEnd w:id="79"/>
+      <w:bookmarkEnd w:id="75"/>
     </w:p>
     <w:p>
       <w:pPr>
@@ -9458,7 +9457,7 @@
           <w:numId w:val="5"/>
         </w:numPr>
       </w:pPr>
-      <w:bookmarkStart w:id="80" w:name="_Toc471238438"/>
+      <w:bookmarkStart w:id="76" w:name="_Toc471238438"/>
       <w:r>
         <w:t>苏艳秋</w:t>
       </w:r>
@@ -9480,7 +9479,7 @@
         </w:rPr>
         <w:t>)</w:t>
       </w:r>
-      <w:bookmarkEnd w:id="80"/>
+      <w:bookmarkEnd w:id="76"/>
     </w:p>
     <w:tbl>
       <w:tblPr>
@@ -9708,7 +9707,7 @@
           <w:numId w:val="5"/>
         </w:numPr>
       </w:pPr>
-      <w:bookmarkStart w:id="81" w:name="_Toc471238439"/>
+      <w:bookmarkStart w:id="77" w:name="_Toc471238439"/>
       <w:r>
         <w:rPr>
           <w:rFonts w:hint="eastAsia"/>
@@ -9733,7 +9732,7 @@
         </w:rPr>
         <w:t>)</w:t>
       </w:r>
-      <w:bookmarkEnd w:id="81"/>
+      <w:bookmarkEnd w:id="77"/>
     </w:p>
     <w:tbl>
       <w:tblPr>
@@ -9928,8 +9927,8 @@
               </w:rPr>
               <w:t>目前绑定</w:t>
             </w:r>
-            <w:bookmarkStart w:id="82" w:name="_GoBack"/>
-            <w:bookmarkEnd w:id="82"/>
+            <w:bookmarkStart w:id="78" w:name="_GoBack"/>
+            <w:bookmarkEnd w:id="78"/>
             <w:r>
               <w:rPr>
                 <w:rFonts w:hint="eastAsia"/>
@@ -9953,7 +9952,7 @@
           <w:numId w:val="5"/>
         </w:numPr>
       </w:pPr>
-      <w:bookmarkStart w:id="83" w:name="_Toc471238440"/>
+      <w:bookmarkStart w:id="79" w:name="_Toc471238440"/>
       <w:r>
         <w:rPr>
           <w:rFonts w:hint="eastAsia"/>
@@ -9978,7 +9977,7 @@
         </w:rPr>
         <w:t>)</w:t>
       </w:r>
-      <w:bookmarkEnd w:id="83"/>
+      <w:bookmarkEnd w:id="79"/>
     </w:p>
     <w:tbl>
       <w:tblPr>
@@ -10356,14 +10355,14 @@
           <w:numId w:val="5"/>
         </w:numPr>
       </w:pPr>
-      <w:bookmarkStart w:id="84" w:name="_Toc471238441"/>
+      <w:bookmarkStart w:id="80" w:name="_Toc471238441"/>
       <w:r>
         <w:rPr>
           <w:rFonts w:hint="eastAsia"/>
         </w:rPr>
         <w:t>云服务器</w:t>
       </w:r>
-      <w:bookmarkEnd w:id="84"/>
+      <w:bookmarkEnd w:id="80"/>
     </w:p>
     <w:p>
       <w:pPr>
@@ -10476,8 +10475,8 @@
           <w:szCs w:val="24"/>
         </w:rPr>
       </w:pPr>
-      <w:bookmarkStart w:id="85" w:name="OLE_LINK67"/>
-      <w:bookmarkStart w:id="86" w:name="OLE_LINK68"/>
+      <w:bookmarkStart w:id="81" w:name="OLE_LINK67"/>
+      <w:bookmarkStart w:id="82" w:name="OLE_LINK68"/>
       <w:r>
         <w:rPr>
           <w:rFonts w:ascii="宋体" w:eastAsia="宋体" w:hAnsi="宋体" w:cs="宋体"/>
@@ -10486,8 +10485,8 @@
         </w:rPr>
         <w:t>6225887843531563 </w:t>
       </w:r>
-      <w:bookmarkEnd w:id="85"/>
-      <w:bookmarkEnd w:id="86"/>
+      <w:bookmarkEnd w:id="81"/>
+      <w:bookmarkEnd w:id="82"/>
       <w:r>
         <w:rPr>
           <w:rFonts w:ascii="宋体" w:eastAsia="宋体" w:hAnsi="宋体" w:cs="宋体"/>
@@ -10800,7 +10799,7 @@
                 <w:b/>
                 <w:noProof/>
               </w:rPr>
-              <w:t>2</w:t>
+              <w:t>4</w:t>
             </w:r>
             <w:r>
               <w:rPr>
@@ -12808,7 +12807,7 @@
 </file>
 
 <file path=customXml/itemProps1.xml><?xml version="1.0" encoding="utf-8"?>
-<ds:datastoreItem xmlns:ds="http://schemas.openxmlformats.org/officeDocument/2006/customXml" ds:itemID="{4E29C393-1604-4101-9E95-6F8DA21F0361}">
+<ds:datastoreItem xmlns:ds="http://schemas.openxmlformats.org/officeDocument/2006/customXml" ds:itemID="{9F761A5A-7FA1-4625-9A83-405417DD7234}">
   <ds:schemaRefs>
     <ds:schemaRef ds:uri="http://schemas.openxmlformats.org/officeDocument/2006/bibliography"/>
   </ds:schemaRefs>

</xml_diff>

<commit_message>
update account info for Explorer
</commit_message>
<xml_diff>
--- a/ExplorerFund/docs/账号汇总.docx
+++ b/ExplorerFund/docs/账号汇总.docx
@@ -4533,9 +4533,6 @@
           <w:tab w:val="left" w:pos="3000"/>
         </w:tabs>
         <w:spacing w:line="220" w:lineRule="atLeast"/>
-        <w:rPr>
-          <w:rFonts w:hint="eastAsia"/>
-        </w:rPr>
       </w:pPr>
     </w:p>
     <w:p>
@@ -8740,7 +8737,7 @@
         <w:snapToGrid/>
         <w:spacing w:after="0"/>
         <w:rPr>
-          <w:rFonts w:ascii="宋体" w:eastAsia="宋体" w:hAnsi="宋体" w:cs="宋体" w:hint="eastAsia"/>
+          <w:rFonts w:ascii="宋体" w:eastAsia="宋体" w:hAnsi="宋体" w:cs="宋体"/>
           <w:sz w:val="24"/>
           <w:szCs w:val="24"/>
         </w:rPr>
@@ -8814,7 +8811,6 @@
         <w:rPr>
           <w:rFonts w:hint="eastAsia"/>
         </w:rPr>
-        <w:lastRenderedPageBreak/>
         <w:t>刘青文</w:t>
       </w:r>
       <w:r>
@@ -8833,6 +8829,309 @@
         <w:t>)</w:t>
       </w:r>
     </w:p>
+    <w:tbl>
+      <w:tblPr>
+        <w:tblStyle w:val="a4"/>
+        <w:tblW w:w="0" w:type="auto"/>
+        <w:tblLook w:val="04A0"/>
+      </w:tblPr>
+      <w:tblGrid>
+        <w:gridCol w:w="1384"/>
+        <w:gridCol w:w="4297"/>
+        <w:gridCol w:w="2841"/>
+      </w:tblGrid>
+      <w:tr>
+        <w:tc>
+          <w:tcPr>
+            <w:tcW w:w="8522" w:type="dxa"/>
+            <w:gridSpan w:val="3"/>
+          </w:tcPr>
+          <w:p>
+            <w:pPr>
+              <w:jc w:val="center"/>
+            </w:pPr>
+            <w:r>
+              <w:rPr>
+                <w:rFonts w:hint="eastAsia"/>
+              </w:rPr>
+              <w:t>交易账户</w:t>
+            </w:r>
+          </w:p>
+        </w:tc>
+      </w:tr>
+      <w:tr>
+        <w:tc>
+          <w:tcPr>
+            <w:tcW w:w="1384" w:type="dxa"/>
+          </w:tcPr>
+          <w:p>
+            <w:r>
+              <w:rPr>
+                <w:rFonts w:hint="eastAsia"/>
+              </w:rPr>
+              <w:t>户名</w:t>
+            </w:r>
+          </w:p>
+        </w:tc>
+        <w:tc>
+          <w:tcPr>
+            <w:tcW w:w="4297" w:type="dxa"/>
+          </w:tcPr>
+          <w:p>
+            <w:r>
+              <w:rPr>
+                <w:rFonts w:ascii="宋体" w:eastAsia="宋体" w:hAnsi="宋体" w:cs="宋体" w:hint="eastAsia"/>
+                <w:sz w:val="24"/>
+                <w:szCs w:val="24"/>
+              </w:rPr>
+              <w:t>刘青文</w:t>
+            </w:r>
+          </w:p>
+        </w:tc>
+        <w:tc>
+          <w:tcPr>
+            <w:tcW w:w="2841" w:type="dxa"/>
+          </w:tcPr>
+          <w:p/>
+        </w:tc>
+      </w:tr>
+      <w:tr>
+        <w:tc>
+          <w:tcPr>
+            <w:tcW w:w="1384" w:type="dxa"/>
+          </w:tcPr>
+          <w:p>
+            <w:r>
+              <w:rPr>
+                <w:rFonts w:hint="eastAsia"/>
+              </w:rPr>
+              <w:t>开户行</w:t>
+            </w:r>
+          </w:p>
+        </w:tc>
+        <w:tc>
+          <w:tcPr>
+            <w:tcW w:w="4297" w:type="dxa"/>
+          </w:tcPr>
+          <w:p/>
+        </w:tc>
+        <w:tc>
+          <w:tcPr>
+            <w:tcW w:w="2841" w:type="dxa"/>
+          </w:tcPr>
+          <w:p/>
+        </w:tc>
+      </w:tr>
+      <w:tr>
+        <w:tc>
+          <w:tcPr>
+            <w:tcW w:w="1384" w:type="dxa"/>
+          </w:tcPr>
+          <w:p>
+            <w:r>
+              <w:rPr>
+                <w:rFonts w:hint="eastAsia"/>
+              </w:rPr>
+              <w:lastRenderedPageBreak/>
+              <w:t>帐号</w:t>
+            </w:r>
+          </w:p>
+        </w:tc>
+        <w:tc>
+          <w:tcPr>
+            <w:tcW w:w="4297" w:type="dxa"/>
+          </w:tcPr>
+          <w:p/>
+        </w:tc>
+        <w:tc>
+          <w:tcPr>
+            <w:tcW w:w="2841" w:type="dxa"/>
+          </w:tcPr>
+          <w:p/>
+        </w:tc>
+      </w:tr>
+      <w:tr>
+        <w:tc>
+          <w:tcPr>
+            <w:tcW w:w="1384" w:type="dxa"/>
+          </w:tcPr>
+          <w:p>
+            <w:r>
+              <w:rPr>
+                <w:rFonts w:hint="eastAsia"/>
+              </w:rPr>
+              <w:t>交易帐号</w:t>
+            </w:r>
+          </w:p>
+        </w:tc>
+        <w:tc>
+          <w:tcPr>
+            <w:tcW w:w="4297" w:type="dxa"/>
+          </w:tcPr>
+          <w:p>
+            <w:r>
+              <w:t>910112</w:t>
+            </w:r>
+          </w:p>
+        </w:tc>
+        <w:tc>
+          <w:tcPr>
+            <w:tcW w:w="2841" w:type="dxa"/>
+          </w:tcPr>
+          <w:p/>
+        </w:tc>
+      </w:tr>
+      <w:tr>
+        <w:tc>
+          <w:tcPr>
+            <w:tcW w:w="1384" w:type="dxa"/>
+          </w:tcPr>
+          <w:p>
+            <w:r>
+              <w:rPr>
+                <w:rFonts w:hint="eastAsia"/>
+              </w:rPr>
+              <w:t>交易密码</w:t>
+            </w:r>
+          </w:p>
+        </w:tc>
+        <w:tc>
+          <w:tcPr>
+            <w:tcW w:w="4297" w:type="dxa"/>
+          </w:tcPr>
+          <w:p>
+            <w:r>
+              <w:t>902303</w:t>
+            </w:r>
+          </w:p>
+        </w:tc>
+        <w:tc>
+          <w:tcPr>
+            <w:tcW w:w="2841" w:type="dxa"/>
+          </w:tcPr>
+          <w:p/>
+        </w:tc>
+      </w:tr>
+      <w:tr>
+        <w:tc>
+          <w:tcPr>
+            <w:tcW w:w="1384" w:type="dxa"/>
+          </w:tcPr>
+          <w:p>
+            <w:r>
+              <w:rPr>
+                <w:rFonts w:hint="eastAsia"/>
+              </w:rPr>
+              <w:t>资金密码</w:t>
+            </w:r>
+          </w:p>
+        </w:tc>
+        <w:tc>
+          <w:tcPr>
+            <w:tcW w:w="4297" w:type="dxa"/>
+          </w:tcPr>
+          <w:p/>
+        </w:tc>
+        <w:tc>
+          <w:tcPr>
+            <w:tcW w:w="2841" w:type="dxa"/>
+          </w:tcPr>
+          <w:p/>
+        </w:tc>
+      </w:tr>
+      <w:tr>
+        <w:tc>
+          <w:tcPr>
+            <w:tcW w:w="1384" w:type="dxa"/>
+          </w:tcPr>
+          <w:p>
+            <w:r>
+              <w:rPr>
+                <w:rFonts w:hint="eastAsia"/>
+              </w:rPr>
+              <w:t>取款密码</w:t>
+            </w:r>
+          </w:p>
+        </w:tc>
+        <w:tc>
+          <w:tcPr>
+            <w:tcW w:w="4297" w:type="dxa"/>
+          </w:tcPr>
+          <w:p/>
+        </w:tc>
+        <w:tc>
+          <w:tcPr>
+            <w:tcW w:w="2841" w:type="dxa"/>
+          </w:tcPr>
+          <w:p/>
+        </w:tc>
+      </w:tr>
+      <w:tr>
+        <w:tc>
+          <w:tcPr>
+            <w:tcW w:w="1384" w:type="dxa"/>
+          </w:tcPr>
+          <w:p>
+            <w:r>
+              <w:rPr>
+                <w:rFonts w:hint="eastAsia"/>
+              </w:rPr>
+              <w:t>身份证</w:t>
+            </w:r>
+          </w:p>
+        </w:tc>
+        <w:tc>
+          <w:tcPr>
+            <w:tcW w:w="4297" w:type="dxa"/>
+          </w:tcPr>
+          <w:p/>
+        </w:tc>
+        <w:tc>
+          <w:tcPr>
+            <w:tcW w:w="2841" w:type="dxa"/>
+          </w:tcPr>
+          <w:p/>
+        </w:tc>
+      </w:tr>
+      <w:tr>
+        <w:tc>
+          <w:tcPr>
+            <w:tcW w:w="1384" w:type="dxa"/>
+          </w:tcPr>
+          <w:p>
+            <w:r>
+              <w:rPr>
+                <w:rFonts w:hint="eastAsia"/>
+              </w:rPr>
+              <w:t>备注</w:t>
+            </w:r>
+          </w:p>
+        </w:tc>
+        <w:tc>
+          <w:tcPr>
+            <w:tcW w:w="7138" w:type="dxa"/>
+            <w:gridSpan w:val="2"/>
+          </w:tcPr>
+          <w:p>
+            <w:pPr>
+              <w:pStyle w:val="a7"/>
+              <w:numPr>
+                <w:ilvl w:val="0"/>
+                <w:numId w:val="11"/>
+              </w:numPr>
+              <w:ind w:firstLineChars="0"/>
+            </w:pPr>
+            <w:r>
+              <w:rPr>
+                <w:rFonts w:hint="eastAsia"/>
+              </w:rPr>
+              <w:t>目前绑定大连机房，交易大商所品种</w:t>
+            </w:r>
+          </w:p>
+        </w:tc>
+      </w:tr>
+    </w:tbl>
+    <w:p/>
     <w:p>
       <w:pPr>
         <w:pStyle w:val="3"/>
@@ -8840,9 +9139,6 @@
           <w:ilvl w:val="2"/>
           <w:numId w:val="5"/>
         </w:numPr>
-        <w:rPr>
-          <w:rFonts w:hint="eastAsia"/>
-        </w:rPr>
       </w:pPr>
       <w:r>
         <w:rPr>
@@ -9195,19 +9491,8 @@
         </w:tc>
       </w:tr>
     </w:tbl>
+    <w:p/>
     <w:p>
-      <w:pPr>
-        <w:rPr>
-          <w:rFonts w:hint="eastAsia"/>
-        </w:rPr>
-      </w:pPr>
-    </w:p>
-    <w:p>
-      <w:pPr>
-        <w:rPr>
-          <w:rFonts w:hint="eastAsia"/>
-        </w:rPr>
-      </w:pPr>
       <w:r>
         <w:rPr>
           <w:rFonts w:hint="eastAsia"/>
@@ -9228,11 +9513,6 @@
       </w:r>
     </w:p>
     <w:p>
-      <w:pPr>
-        <w:rPr>
-          <w:rFonts w:hint="eastAsia"/>
-        </w:rPr>
-      </w:pPr>
       <w:r>
         <w:rPr>
           <w:rFonts w:hint="eastAsia"/>
@@ -9277,11 +9557,6 @@
       </w:r>
     </w:p>
     <w:p>
-      <w:pPr>
-        <w:rPr>
-          <w:rFonts w:hint="eastAsia"/>
-        </w:rPr>
-      </w:pPr>
       <w:r>
         <w:rPr>
           <w:rFonts w:hint="eastAsia"/>
@@ -9852,7 +10127,7 @@
                 <w:b/>
                 <w:noProof/>
               </w:rPr>
-              <w:t>4</w:t>
+              <w:t>8</w:t>
             </w:r>
             <w:r>
               <w:rPr>
@@ -11952,7 +12227,7 @@
 </file>
 
 <file path=customXml/itemProps1.xml><?xml version="1.0" encoding="utf-8"?>
-<ds:datastoreItem xmlns:ds="http://schemas.openxmlformats.org/officeDocument/2006/customXml" ds:itemID="{F45C933C-1DF8-4EB2-B02B-17BA26350ED2}">
+<ds:datastoreItem xmlns:ds="http://schemas.openxmlformats.org/officeDocument/2006/customXml" ds:itemID="{C8B65C2A-888E-4AB9-B56E-91A8E2513199}">
   <ds:schemaRefs>
     <ds:schemaRef ds:uri="http://schemas.openxmlformats.org/officeDocument/2006/bibliography"/>
   </ds:schemaRefs>

</xml_diff>

<commit_message>
update account for Explorer
</commit_message>
<xml_diff>
--- a/ExplorerFund/docs/账号汇总.docx
+++ b/ExplorerFund/docs/账号汇总.docx
@@ -9187,6 +9187,12 @@
               </w:rPr>
               <w:t>目前绑定大连机房，交易大商所品种</w:t>
             </w:r>
+            <w:r>
+              <w:rPr>
+                <w:rFonts w:hint="eastAsia"/>
+              </w:rPr>
+              <w:t>；锁仓</w:t>
+            </w:r>
           </w:p>
         </w:tc>
       </w:tr>
@@ -9637,6 +9643,11 @@
       </w:r>
     </w:p>
     <w:p>
+      <w:pPr>
+        <w:rPr>
+          <w:rFonts w:hint="eastAsia"/>
+        </w:rPr>
+      </w:pPr>
       <w:r>
         <w:rPr>
           <w:rFonts w:hint="eastAsia"/>
@@ -9733,6 +9744,404 @@
     </w:p>
     <w:p>
       <w:pPr>
+        <w:pStyle w:val="3"/>
+        <w:numPr>
+          <w:ilvl w:val="2"/>
+          <w:numId w:val="5"/>
+        </w:numPr>
+      </w:pPr>
+      <w:r>
+        <w:rPr>
+          <w:rFonts w:hint="eastAsia"/>
+        </w:rPr>
+        <w:t>曹良</w:t>
+      </w:r>
+      <w:r>
+        <w:rPr>
+          <w:rFonts w:hint="eastAsia"/>
+        </w:rPr>
+        <w:t>(</w:t>
+      </w:r>
+      <w:r>
+        <w:rPr>
+          <w:rFonts w:hint="eastAsia"/>
+        </w:rPr>
+        <w:t>910137</w:t>
+      </w:r>
+      <w:r>
+        <w:rPr>
+          <w:rFonts w:hint="eastAsia"/>
+        </w:rPr>
+        <w:t>)</w:t>
+      </w:r>
+    </w:p>
+    <w:tbl>
+      <w:tblPr>
+        <w:tblStyle w:val="a4"/>
+        <w:tblW w:w="0" w:type="auto"/>
+        <w:tblLook w:val="04A0"/>
+      </w:tblPr>
+      <w:tblGrid>
+        <w:gridCol w:w="1384"/>
+        <w:gridCol w:w="4297"/>
+        <w:gridCol w:w="2841"/>
+      </w:tblGrid>
+      <w:tr>
+        <w:tc>
+          <w:tcPr>
+            <w:tcW w:w="8522" w:type="dxa"/>
+            <w:gridSpan w:val="3"/>
+          </w:tcPr>
+          <w:p>
+            <w:pPr>
+              <w:jc w:val="center"/>
+            </w:pPr>
+            <w:r>
+              <w:rPr>
+                <w:rFonts w:hint="eastAsia"/>
+              </w:rPr>
+              <w:t>交易账户</w:t>
+            </w:r>
+          </w:p>
+        </w:tc>
+      </w:tr>
+      <w:tr>
+        <w:tc>
+          <w:tcPr>
+            <w:tcW w:w="1384" w:type="dxa"/>
+          </w:tcPr>
+          <w:p>
+            <w:r>
+              <w:rPr>
+                <w:rFonts w:hint="eastAsia"/>
+              </w:rPr>
+              <w:t>户名</w:t>
+            </w:r>
+          </w:p>
+        </w:tc>
+        <w:tc>
+          <w:tcPr>
+            <w:tcW w:w="4297" w:type="dxa"/>
+          </w:tcPr>
+          <w:p>
+            <w:r>
+              <w:rPr>
+                <w:rFonts w:hint="eastAsia"/>
+              </w:rPr>
+              <w:t>曹良</w:t>
+            </w:r>
+          </w:p>
+        </w:tc>
+        <w:tc>
+          <w:tcPr>
+            <w:tcW w:w="2841" w:type="dxa"/>
+          </w:tcPr>
+          <w:p/>
+        </w:tc>
+      </w:tr>
+      <w:tr>
+        <w:tc>
+          <w:tcPr>
+            <w:tcW w:w="1384" w:type="dxa"/>
+          </w:tcPr>
+          <w:p>
+            <w:r>
+              <w:rPr>
+                <w:rFonts w:hint="eastAsia"/>
+              </w:rPr>
+              <w:t>开户行</w:t>
+            </w:r>
+          </w:p>
+        </w:tc>
+        <w:tc>
+          <w:tcPr>
+            <w:tcW w:w="4297" w:type="dxa"/>
+          </w:tcPr>
+          <w:p/>
+        </w:tc>
+        <w:tc>
+          <w:tcPr>
+            <w:tcW w:w="2841" w:type="dxa"/>
+          </w:tcPr>
+          <w:p/>
+        </w:tc>
+      </w:tr>
+      <w:tr>
+        <w:tc>
+          <w:tcPr>
+            <w:tcW w:w="1384" w:type="dxa"/>
+          </w:tcPr>
+          <w:p>
+            <w:r>
+              <w:rPr>
+                <w:rFonts w:hint="eastAsia"/>
+              </w:rPr>
+              <w:t>帐号</w:t>
+            </w:r>
+          </w:p>
+        </w:tc>
+        <w:tc>
+          <w:tcPr>
+            <w:tcW w:w="4297" w:type="dxa"/>
+          </w:tcPr>
+          <w:p/>
+        </w:tc>
+        <w:tc>
+          <w:tcPr>
+            <w:tcW w:w="2841" w:type="dxa"/>
+          </w:tcPr>
+          <w:p/>
+        </w:tc>
+      </w:tr>
+      <w:tr>
+        <w:tc>
+          <w:tcPr>
+            <w:tcW w:w="1384" w:type="dxa"/>
+          </w:tcPr>
+          <w:p>
+            <w:r>
+              <w:rPr>
+                <w:rFonts w:hint="eastAsia"/>
+              </w:rPr>
+              <w:t>交易帐号</w:t>
+            </w:r>
+          </w:p>
+        </w:tc>
+        <w:tc>
+          <w:tcPr>
+            <w:tcW w:w="4297" w:type="dxa"/>
+          </w:tcPr>
+          <w:p/>
+        </w:tc>
+        <w:tc>
+          <w:tcPr>
+            <w:tcW w:w="2841" w:type="dxa"/>
+          </w:tcPr>
+          <w:p/>
+        </w:tc>
+      </w:tr>
+      <w:tr>
+        <w:tc>
+          <w:tcPr>
+            <w:tcW w:w="1384" w:type="dxa"/>
+          </w:tcPr>
+          <w:p>
+            <w:r>
+              <w:rPr>
+                <w:rFonts w:hint="eastAsia"/>
+              </w:rPr>
+              <w:t>交易密码</w:t>
+            </w:r>
+          </w:p>
+        </w:tc>
+        <w:tc>
+          <w:tcPr>
+            <w:tcW w:w="4297" w:type="dxa"/>
+          </w:tcPr>
+          <w:p/>
+        </w:tc>
+        <w:tc>
+          <w:tcPr>
+            <w:tcW w:w="2841" w:type="dxa"/>
+          </w:tcPr>
+          <w:p/>
+        </w:tc>
+      </w:tr>
+      <w:tr>
+        <w:tc>
+          <w:tcPr>
+            <w:tcW w:w="1384" w:type="dxa"/>
+          </w:tcPr>
+          <w:p>
+            <w:r>
+              <w:rPr>
+                <w:rFonts w:hint="eastAsia"/>
+              </w:rPr>
+              <w:t>资金密码</w:t>
+            </w:r>
+          </w:p>
+        </w:tc>
+        <w:tc>
+          <w:tcPr>
+            <w:tcW w:w="4297" w:type="dxa"/>
+          </w:tcPr>
+          <w:p/>
+        </w:tc>
+        <w:tc>
+          <w:tcPr>
+            <w:tcW w:w="2841" w:type="dxa"/>
+          </w:tcPr>
+          <w:p/>
+        </w:tc>
+      </w:tr>
+      <w:tr>
+        <w:tc>
+          <w:tcPr>
+            <w:tcW w:w="1384" w:type="dxa"/>
+          </w:tcPr>
+          <w:p>
+            <w:r>
+              <w:rPr>
+                <w:rFonts w:hint="eastAsia"/>
+              </w:rPr>
+              <w:t>取款密码</w:t>
+            </w:r>
+          </w:p>
+        </w:tc>
+        <w:tc>
+          <w:tcPr>
+            <w:tcW w:w="4297" w:type="dxa"/>
+          </w:tcPr>
+          <w:p/>
+        </w:tc>
+        <w:tc>
+          <w:tcPr>
+            <w:tcW w:w="2841" w:type="dxa"/>
+          </w:tcPr>
+          <w:p/>
+        </w:tc>
+      </w:tr>
+      <w:tr>
+        <w:tc>
+          <w:tcPr>
+            <w:tcW w:w="1384" w:type="dxa"/>
+          </w:tcPr>
+          <w:p>
+            <w:r>
+              <w:rPr>
+                <w:rFonts w:hint="eastAsia"/>
+              </w:rPr>
+              <w:t>身份证</w:t>
+            </w:r>
+          </w:p>
+        </w:tc>
+        <w:tc>
+          <w:tcPr>
+            <w:tcW w:w="4297" w:type="dxa"/>
+          </w:tcPr>
+          <w:p/>
+        </w:tc>
+        <w:tc>
+          <w:tcPr>
+            <w:tcW w:w="2841" w:type="dxa"/>
+          </w:tcPr>
+          <w:p/>
+        </w:tc>
+      </w:tr>
+      <w:tr>
+        <w:tc>
+          <w:tcPr>
+            <w:tcW w:w="1384" w:type="dxa"/>
+          </w:tcPr>
+          <w:p>
+            <w:r>
+              <w:rPr>
+                <w:rFonts w:hint="eastAsia"/>
+              </w:rPr>
+              <w:t>备注</w:t>
+            </w:r>
+          </w:p>
+        </w:tc>
+        <w:tc>
+          <w:tcPr>
+            <w:tcW w:w="7138" w:type="dxa"/>
+            <w:gridSpan w:val="2"/>
+          </w:tcPr>
+          <w:p>
+            <w:pPr>
+              <w:pStyle w:val="a7"/>
+              <w:ind w:left="360" w:firstLineChars="0" w:firstLine="0"/>
+            </w:pPr>
+            <w:r>
+              <w:rPr>
+                <w:rFonts w:hint="eastAsia"/>
+              </w:rPr>
+              <w:t>大连，锁仓</w:t>
+            </w:r>
+          </w:p>
+        </w:tc>
+      </w:tr>
+    </w:tbl>
+    <w:p>
+      <w:pPr>
+        <w:adjustRightInd/>
+        <w:snapToGrid/>
+        <w:spacing w:after="0"/>
+        <w:rPr>
+          <w:rFonts w:ascii="宋体" w:eastAsia="宋体" w:hAnsi="宋体" w:cs="宋体"/>
+          <w:sz w:val="24"/>
+          <w:szCs w:val="24"/>
+        </w:rPr>
+      </w:pPr>
+      <w:r>
+        <w:rPr>
+          <w:rFonts w:ascii="宋体" w:eastAsia="宋体" w:hAnsi="宋体" w:cs="宋体"/>
+          <w:noProof/>
+          <w:sz w:val="24"/>
+          <w:szCs w:val="24"/>
+        </w:rPr>
+        <w:drawing>
+          <wp:inline distT="0" distB="0" distL="0" distR="0">
+            <wp:extent cx="4391025" cy="1019175"/>
+            <wp:effectExtent l="19050" t="0" r="9525" b="0"/>
+            <wp:docPr id="4" name="图片 1" descr="D:\用户目录\我的文档\Tencent Files\17199883\Image\C2C\AC55F645A2F9066C9F8D0F9C8DA3E23E.png"/>
+            <wp:cNvGraphicFramePr>
+              <a:graphicFrameLocks xmlns:a="http://schemas.openxmlformats.org/drawingml/2006/main" noChangeAspect="1"/>
+            </wp:cNvGraphicFramePr>
+            <a:graphic xmlns:a="http://schemas.openxmlformats.org/drawingml/2006/main">
+              <a:graphicData uri="http://schemas.openxmlformats.org/drawingml/2006/picture">
+                <pic:pic xmlns:pic="http://schemas.openxmlformats.org/drawingml/2006/picture">
+                  <pic:nvPicPr>
+                    <pic:cNvPr id="0" name="Picture 1" descr="D:\用户目录\我的文档\Tencent Files\17199883\Image\C2C\AC55F645A2F9066C9F8D0F9C8DA3E23E.png"/>
+                    <pic:cNvPicPr>
+                      <a:picLocks noChangeAspect="1" noChangeArrowheads="1"/>
+                    </pic:cNvPicPr>
+                  </pic:nvPicPr>
+                  <pic:blipFill>
+                    <a:blip r:embed="rId11" cstate="print"/>
+                    <a:srcRect/>
+                    <a:stretch>
+                      <a:fillRect/>
+                    </a:stretch>
+                  </pic:blipFill>
+                  <pic:spPr bwMode="auto">
+                    <a:xfrm>
+                      <a:off x="0" y="0"/>
+                      <a:ext cx="4391025" cy="1019175"/>
+                    </a:xfrm>
+                    <a:prstGeom prst="rect">
+                      <a:avLst/>
+                    </a:prstGeom>
+                    <a:noFill/>
+                    <a:ln w="9525">
+                      <a:noFill/>
+                      <a:miter lim="800000"/>
+                      <a:headEnd/>
+                      <a:tailEnd/>
+                    </a:ln>
+                  </pic:spPr>
+                </pic:pic>
+              </a:graphicData>
+            </a:graphic>
+          </wp:inline>
+        </w:drawing>
+      </w:r>
+    </w:p>
+    <w:p>
+      <w:pPr>
+        <w:adjustRightInd/>
+        <w:snapToGrid/>
+        <w:spacing w:after="0"/>
+        <w:rPr>
+          <w:rFonts w:ascii="宋体" w:eastAsia="宋体" w:hAnsi="宋体" w:cs="宋体"/>
+          <w:sz w:val="24"/>
+          <w:szCs w:val="24"/>
+        </w:rPr>
+      </w:pPr>
+    </w:p>
+    <w:p/>
+    <w:p>
+      <w:pPr>
         <w:pStyle w:val="2"/>
         <w:numPr>
           <w:ilvl w:val="1"/>
@@ -9784,7 +10193,7 @@
                     </pic:cNvPicPr>
                   </pic:nvPicPr>
                   <pic:blipFill>
-                    <a:blip r:embed="rId11" cstate="print"/>
+                    <a:blip r:embed="rId12" cstate="print"/>
                     <a:srcRect/>
                     <a:stretch>
                       <a:fillRect/>
@@ -9820,9 +10229,6 @@
           <w:ilvl w:val="1"/>
           <w:numId w:val="5"/>
         </w:numPr>
-        <w:rPr>
-          <w:rFonts w:hint="eastAsia"/>
-        </w:rPr>
       </w:pPr>
       <w:bookmarkStart w:id="69" w:name="_Toc474178575"/>
       <w:proofErr w:type="spellStart"/>
@@ -9841,11 +10247,6 @@
       </w:r>
     </w:p>
     <w:p>
-      <w:pPr>
-        <w:rPr>
-          <w:rFonts w:hint="eastAsia"/>
-        </w:rPr>
-      </w:pPr>
       <w:r>
         <w:t>A</w:t>
       </w:r>
@@ -9866,12 +10267,8 @@
       </w:r>
     </w:p>
     <w:p>
-      <w:pPr>
-        <w:rPr>
-          <w:rFonts w:hint="eastAsia"/>
-        </w:rPr>
-      </w:pPr>
       <w:r>
+        <w:lastRenderedPageBreak/>
         <w:t>P</w:t>
       </w:r>
       <w:r>
@@ -9881,13 +10278,7 @@
         <w:t>wd:111111</w:t>
       </w:r>
     </w:p>
-    <w:p>
-      <w:pPr>
-        <w:rPr>
-          <w:rFonts w:hint="eastAsia"/>
-        </w:rPr>
-      </w:pPr>
-    </w:p>
+    <w:p/>
     <w:p>
       <w:pPr>
         <w:pStyle w:val="2"/>
@@ -10168,7 +10559,7 @@
       </w:pPr>
     </w:p>
     <w:sectPr>
-      <w:footerReference w:type="default" r:id="rId12"/>
+      <w:footerReference w:type="default" r:id="rId13"/>
       <w:pgSz w:w="11906" w:h="16838"/>
       <w:pgMar w:top="1440" w:right="1800" w:bottom="1440" w:left="1800" w:header="708" w:footer="708" w:gutter="0"/>
       <w:cols w:space="708"/>
@@ -10261,7 +10652,7 @@
                 <w:b/>
                 <w:noProof/>
               </w:rPr>
-              <w:t>9</w:t>
+              <w:t>8</w:t>
             </w:r>
             <w:r>
               <w:rPr>
@@ -10304,7 +10695,7 @@
                 <w:b/>
                 <w:noProof/>
               </w:rPr>
-              <w:t>9</w:t>
+              <w:t>10</w:t>
             </w:r>
             <w:r>
               <w:rPr>
@@ -12361,7 +12752,7 @@
 </file>
 
 <file path=customXml/itemProps1.xml><?xml version="1.0" encoding="utf-8"?>
-<ds:datastoreItem xmlns:ds="http://schemas.openxmlformats.org/officeDocument/2006/customXml" ds:itemID="{315F1BF1-0717-4CCB-8ECD-AC690B9C26B7}">
+<ds:datastoreItem xmlns:ds="http://schemas.openxmlformats.org/officeDocument/2006/customXml" ds:itemID="{50480264-C248-4E8A-9682-58949FB00B2D}">
   <ds:schemaRefs>
     <ds:schemaRef ds:uri="http://schemas.openxmlformats.org/officeDocument/2006/bibliography"/>
   </ds:schemaRefs>

</xml_diff>

<commit_message>
update trading account for Explorer
</commit_message>
<xml_diff>
--- a/ExplorerFund/docs/账号汇总.docx
+++ b/ExplorerFund/docs/账号汇总.docx
@@ -67,7 +67,7 @@
           <w:r>
             <w:fldChar w:fldCharType="separate"/>
           </w:r>
-          <w:hyperlink w:anchor="_Toc474178560" w:history="1">
+          <w:hyperlink w:anchor="_Toc482898424" w:history="1">
             <w:r>
               <w:rPr>
                 <w:rStyle w:val="a8"/>
@@ -111,7 +111,7 @@
                 <w:noProof/>
                 <w:webHidden/>
               </w:rPr>
-              <w:instrText xml:space="preserve"> PAGEREF _Toc474178560 \h </w:instrText>
+              <w:instrText xml:space="preserve"> PAGEREF _Toc482898424 \h </w:instrText>
             </w:r>
             <w:r>
               <w:rPr>
@@ -157,7 +157,7 @@
               <w:sz w:val="21"/>
             </w:rPr>
           </w:pPr>
-          <w:hyperlink w:anchor="_Toc474178561" w:history="1">
+          <w:hyperlink w:anchor="_Toc482898425" w:history="1">
             <w:r>
               <w:rPr>
                 <w:rStyle w:val="a8"/>
@@ -201,7 +201,7 @@
                 <w:noProof/>
                 <w:webHidden/>
               </w:rPr>
-              <w:instrText xml:space="preserve"> PAGEREF _Toc474178561 \h </w:instrText>
+              <w:instrText xml:space="preserve"> PAGEREF _Toc482898425 \h </w:instrText>
             </w:r>
             <w:r>
               <w:rPr>
@@ -247,7 +247,7 @@
               <w:sz w:val="21"/>
             </w:rPr>
           </w:pPr>
-          <w:hyperlink w:anchor="_Toc474178562" w:history="1">
+          <w:hyperlink w:anchor="_Toc482898426" w:history="1">
             <w:r>
               <w:rPr>
                 <w:rStyle w:val="a8"/>
@@ -291,7 +291,7 @@
                 <w:noProof/>
                 <w:webHidden/>
               </w:rPr>
-              <w:instrText xml:space="preserve"> PAGEREF _Toc474178562 \h </w:instrText>
+              <w:instrText xml:space="preserve"> PAGEREF _Toc482898426 \h </w:instrText>
             </w:r>
             <w:r>
               <w:rPr>
@@ -337,7 +337,7 @@
               <w:sz w:val="21"/>
             </w:rPr>
           </w:pPr>
-          <w:hyperlink w:anchor="_Toc474178563" w:history="1">
+          <w:hyperlink w:anchor="_Toc482898427" w:history="1">
             <w:r>
               <w:rPr>
                 <w:rStyle w:val="a8"/>
@@ -382,7 +382,22 @@
                 <w:rStyle w:val="a8"/>
                 <w:noProof/>
               </w:rPr>
-              <w:t>(Xspeed)</w:t>
+              <w:t>(Xspeed)(</w:t>
+            </w:r>
+            <w:r>
+              <w:rPr>
+                <w:rStyle w:val="a8"/>
+                <w:rFonts w:hint="eastAsia"/>
+                <w:noProof/>
+              </w:rPr>
+              <w:t>旧服务器</w:t>
+            </w:r>
+            <w:r>
+              <w:rPr>
+                <w:rStyle w:val="a8"/>
+                <w:noProof/>
+              </w:rPr>
+              <w:t>)</w:t>
             </w:r>
             <w:r>
               <w:rPr>
@@ -403,7 +418,7 @@
                 <w:noProof/>
                 <w:webHidden/>
               </w:rPr>
-              <w:instrText xml:space="preserve"> PAGEREF _Toc474178563 \h </w:instrText>
+              <w:instrText xml:space="preserve"> PAGEREF _Toc482898427 \h </w:instrText>
             </w:r>
             <w:r>
               <w:rPr>
@@ -449,7 +464,7 @@
               <w:sz w:val="21"/>
             </w:rPr>
           </w:pPr>
-          <w:hyperlink w:anchor="_Toc474178564" w:history="1">
+          <w:hyperlink w:anchor="_Toc482898428" w:history="1">
             <w:r>
               <w:rPr>
                 <w:rStyle w:val="a8"/>
@@ -472,7 +487,44 @@
                 <w:rFonts w:hint="eastAsia"/>
                 <w:noProof/>
               </w:rPr>
-              <w:t>郑州机房</w:t>
+              <w:t>大连</w:t>
+            </w:r>
+            <w:r>
+              <w:rPr>
+                <w:rStyle w:val="a8"/>
+                <w:noProof/>
+              </w:rPr>
+              <w:t>G</w:t>
+            </w:r>
+            <w:r>
+              <w:rPr>
+                <w:rStyle w:val="a8"/>
+                <w:rFonts w:hint="eastAsia"/>
+                <w:noProof/>
+              </w:rPr>
+              <w:t>机房</w:t>
+            </w:r>
+            <w:r>
+              <w:rPr>
+                <w:rStyle w:val="a8"/>
+                <w:noProof/>
+              </w:rPr>
+              <w:t>(Xspeed)(</w:t>
+            </w:r>
+            <w:r>
+              <w:rPr>
+                <w:rStyle w:val="a8"/>
+                <w:rFonts w:hint="eastAsia"/>
+                <w:noProof/>
+              </w:rPr>
+              <w:t>新服务器</w:t>
+            </w:r>
+            <w:r>
+              <w:rPr>
+                <w:rStyle w:val="a8"/>
+                <w:noProof/>
+              </w:rPr>
+              <w:t>)</w:t>
             </w:r>
             <w:r>
               <w:rPr>
@@ -493,7 +545,7 @@
                 <w:noProof/>
                 <w:webHidden/>
               </w:rPr>
-              <w:instrText xml:space="preserve"> PAGEREF _Toc474178564 \h </w:instrText>
+              <w:instrText xml:space="preserve"> PAGEREF _Toc482898428 \h </w:instrText>
             </w:r>
             <w:r>
               <w:rPr>
@@ -513,274 +565,7 @@
                 <w:noProof/>
                 <w:webHidden/>
               </w:rPr>
-              <w:t>3</w:t>
-            </w:r>
-            <w:r>
-              <w:rPr>
-                <w:noProof/>
-                <w:webHidden/>
-              </w:rPr>
-              <w:fldChar w:fldCharType="end"/>
-            </w:r>
-          </w:hyperlink>
-        </w:p>
-        <w:p>
-          <w:pPr>
-            <w:pStyle w:val="10"/>
-            <w:tabs>
-              <w:tab w:val="left" w:pos="420"/>
-              <w:tab w:val="right" w:leader="dot" w:pos="8296"/>
-            </w:tabs>
-            <w:rPr>
-              <w:rFonts w:asciiTheme="minorHAnsi" w:eastAsiaTheme="minorEastAsia" w:hAnsiTheme="minorHAnsi"/>
-              <w:noProof/>
-              <w:kern w:val="2"/>
-              <w:sz w:val="21"/>
-            </w:rPr>
-          </w:pPr>
-          <w:hyperlink w:anchor="_Toc474178565" w:history="1">
-            <w:r>
-              <w:rPr>
-                <w:rStyle w:val="a8"/>
-                <w:noProof/>
-              </w:rPr>
-              <w:t>2.</w:t>
-            </w:r>
-            <w:r>
-              <w:rPr>
-                <w:rFonts w:asciiTheme="minorHAnsi" w:eastAsiaTheme="minorEastAsia" w:hAnsiTheme="minorHAnsi"/>
-                <w:noProof/>
-                <w:kern w:val="2"/>
-                <w:sz w:val="21"/>
-              </w:rPr>
-              <w:tab/>
-            </w:r>
-            <w:r>
-              <w:rPr>
-                <w:rStyle w:val="a8"/>
-                <w:rFonts w:hint="eastAsia"/>
-                <w:noProof/>
-              </w:rPr>
-              <w:t>存储</w:t>
-            </w:r>
-            <w:r>
-              <w:rPr>
-                <w:noProof/>
-                <w:webHidden/>
-              </w:rPr>
-              <w:tab/>
-            </w:r>
-            <w:r>
-              <w:rPr>
-                <w:noProof/>
-                <w:webHidden/>
-              </w:rPr>
-              <w:fldChar w:fldCharType="begin"/>
-            </w:r>
-            <w:r>
-              <w:rPr>
-                <w:noProof/>
-                <w:webHidden/>
-              </w:rPr>
-              <w:instrText xml:space="preserve"> PAGEREF _Toc474178565 \h </w:instrText>
-            </w:r>
-            <w:r>
-              <w:rPr>
-                <w:noProof/>
-                <w:webHidden/>
-              </w:rPr>
-            </w:r>
-            <w:r>
-              <w:rPr>
-                <w:noProof/>
-                <w:webHidden/>
-              </w:rPr>
-              <w:fldChar w:fldCharType="separate"/>
-            </w:r>
-            <w:r>
-              <w:rPr>
-                <w:noProof/>
-                <w:webHidden/>
-              </w:rPr>
               <w:t>4</w:t>
-            </w:r>
-            <w:r>
-              <w:rPr>
-                <w:noProof/>
-                <w:webHidden/>
-              </w:rPr>
-              <w:fldChar w:fldCharType="end"/>
-            </w:r>
-          </w:hyperlink>
-        </w:p>
-        <w:p>
-          <w:pPr>
-            <w:pStyle w:val="10"/>
-            <w:tabs>
-              <w:tab w:val="left" w:pos="420"/>
-              <w:tab w:val="right" w:leader="dot" w:pos="8296"/>
-            </w:tabs>
-            <w:rPr>
-              <w:rFonts w:asciiTheme="minorHAnsi" w:eastAsiaTheme="minorEastAsia" w:hAnsiTheme="minorHAnsi"/>
-              <w:noProof/>
-              <w:kern w:val="2"/>
-              <w:sz w:val="21"/>
-            </w:rPr>
-          </w:pPr>
-          <w:hyperlink w:anchor="_Toc474178566" w:history="1">
-            <w:r>
-              <w:rPr>
-                <w:rStyle w:val="a8"/>
-                <w:noProof/>
-              </w:rPr>
-              <w:t>3.</w:t>
-            </w:r>
-            <w:r>
-              <w:rPr>
-                <w:rFonts w:asciiTheme="minorHAnsi" w:eastAsiaTheme="minorEastAsia" w:hAnsiTheme="minorHAnsi"/>
-                <w:noProof/>
-                <w:kern w:val="2"/>
-                <w:sz w:val="21"/>
-              </w:rPr>
-              <w:tab/>
-            </w:r>
-            <w:r>
-              <w:rPr>
-                <w:rStyle w:val="a8"/>
-                <w:rFonts w:hint="eastAsia"/>
-                <w:noProof/>
-              </w:rPr>
-              <w:t>代码</w:t>
-            </w:r>
-            <w:r>
-              <w:rPr>
-                <w:noProof/>
-                <w:webHidden/>
-              </w:rPr>
-              <w:tab/>
-            </w:r>
-            <w:r>
-              <w:rPr>
-                <w:noProof/>
-                <w:webHidden/>
-              </w:rPr>
-              <w:fldChar w:fldCharType="begin"/>
-            </w:r>
-            <w:r>
-              <w:rPr>
-                <w:noProof/>
-                <w:webHidden/>
-              </w:rPr>
-              <w:instrText xml:space="preserve"> PAGEREF _Toc474178566 \h </w:instrText>
-            </w:r>
-            <w:r>
-              <w:rPr>
-                <w:noProof/>
-                <w:webHidden/>
-              </w:rPr>
-            </w:r>
-            <w:r>
-              <w:rPr>
-                <w:noProof/>
-                <w:webHidden/>
-              </w:rPr>
-              <w:fldChar w:fldCharType="separate"/>
-            </w:r>
-            <w:r>
-              <w:rPr>
-                <w:noProof/>
-                <w:webHidden/>
-              </w:rPr>
-              <w:t>4</w:t>
-            </w:r>
-            <w:r>
-              <w:rPr>
-                <w:noProof/>
-                <w:webHidden/>
-              </w:rPr>
-              <w:fldChar w:fldCharType="end"/>
-            </w:r>
-          </w:hyperlink>
-        </w:p>
-        <w:p>
-          <w:pPr>
-            <w:pStyle w:val="10"/>
-            <w:tabs>
-              <w:tab w:val="left" w:pos="420"/>
-              <w:tab w:val="right" w:leader="dot" w:pos="8296"/>
-            </w:tabs>
-            <w:rPr>
-              <w:rFonts w:asciiTheme="minorHAnsi" w:eastAsiaTheme="minorEastAsia" w:hAnsiTheme="minorHAnsi"/>
-              <w:noProof/>
-              <w:kern w:val="2"/>
-              <w:sz w:val="21"/>
-            </w:rPr>
-          </w:pPr>
-          <w:hyperlink w:anchor="_Toc474178567" w:history="1">
-            <w:r>
-              <w:rPr>
-                <w:rStyle w:val="a8"/>
-                <w:noProof/>
-              </w:rPr>
-              <w:t>4.</w:t>
-            </w:r>
-            <w:r>
-              <w:rPr>
-                <w:rFonts w:asciiTheme="minorHAnsi" w:eastAsiaTheme="minorEastAsia" w:hAnsiTheme="minorHAnsi"/>
-                <w:noProof/>
-                <w:kern w:val="2"/>
-                <w:sz w:val="21"/>
-              </w:rPr>
-              <w:tab/>
-            </w:r>
-            <w:r>
-              <w:rPr>
-                <w:rStyle w:val="a8"/>
-                <w:rFonts w:hint="eastAsia"/>
-                <w:noProof/>
-              </w:rPr>
-              <w:t>银行帐号</w:t>
-            </w:r>
-            <w:r>
-              <w:rPr>
-                <w:noProof/>
-                <w:webHidden/>
-              </w:rPr>
-              <w:tab/>
-            </w:r>
-            <w:r>
-              <w:rPr>
-                <w:noProof/>
-                <w:webHidden/>
-              </w:rPr>
-              <w:fldChar w:fldCharType="begin"/>
-            </w:r>
-            <w:r>
-              <w:rPr>
-                <w:noProof/>
-                <w:webHidden/>
-              </w:rPr>
-              <w:instrText xml:space="preserve"> PAGEREF _Toc474178567 \h </w:instrText>
-            </w:r>
-            <w:r>
-              <w:rPr>
-                <w:noProof/>
-                <w:webHidden/>
-              </w:rPr>
-            </w:r>
-            <w:r>
-              <w:rPr>
-                <w:noProof/>
-                <w:webHidden/>
-              </w:rPr>
-              <w:fldChar w:fldCharType="separate"/>
-            </w:r>
-            <w:r>
-              <w:rPr>
-                <w:noProof/>
-                <w:webHidden/>
-              </w:rPr>
-              <w:t>5</w:t>
             </w:r>
             <w:r>
               <w:rPr>
@@ -806,13 +591,13 @@
               <w:sz w:val="21"/>
             </w:rPr>
           </w:pPr>
-          <w:hyperlink w:anchor="_Toc474178568" w:history="1">
+          <w:hyperlink w:anchor="_Toc482898429" w:history="1">
             <w:r>
               <w:rPr>
                 <w:rStyle w:val="a8"/>
                 <w:noProof/>
               </w:rPr>
-              <w:t>4.1.</w:t>
+              <w:t>1.5.</w:t>
             </w:r>
             <w:r>
               <w:rPr>
@@ -829,7 +614,44 @@
                 <w:rFonts w:hint="eastAsia"/>
                 <w:noProof/>
               </w:rPr>
-              <w:t>结算账户</w:t>
+              <w:t>大连</w:t>
+            </w:r>
+            <w:r>
+              <w:rPr>
+                <w:rStyle w:val="a8"/>
+                <w:noProof/>
+              </w:rPr>
+              <w:t>G</w:t>
+            </w:r>
+            <w:r>
+              <w:rPr>
+                <w:rStyle w:val="a8"/>
+                <w:rFonts w:hint="eastAsia"/>
+                <w:noProof/>
+              </w:rPr>
+              <w:t>机房</w:t>
+            </w:r>
+            <w:r>
+              <w:rPr>
+                <w:rStyle w:val="a8"/>
+                <w:noProof/>
+              </w:rPr>
+              <w:t>(</w:t>
+            </w:r>
+            <w:r>
+              <w:rPr>
+                <w:rStyle w:val="a8"/>
+                <w:rFonts w:hint="eastAsia"/>
+                <w:noProof/>
+              </w:rPr>
+              <w:t>期权</w:t>
+            </w:r>
+            <w:r>
+              <w:rPr>
+                <w:rStyle w:val="a8"/>
+                <w:noProof/>
+              </w:rPr>
+              <w:t>)</w:t>
             </w:r>
             <w:r>
               <w:rPr>
@@ -850,7 +672,7 @@
                 <w:noProof/>
                 <w:webHidden/>
               </w:rPr>
-              <w:instrText xml:space="preserve"> PAGEREF _Toc474178568 \h </w:instrText>
+              <w:instrText xml:space="preserve"> PAGEREF _Toc482898429 \h </w:instrText>
             </w:r>
             <w:r>
               <w:rPr>
@@ -870,7 +692,7 @@
                 <w:noProof/>
                 <w:webHidden/>
               </w:rPr>
-              <w:t>5</w:t>
+              <w:t>4</w:t>
             </w:r>
             <w:r>
               <w:rPr>
@@ -896,13 +718,13 @@
               <w:sz w:val="21"/>
             </w:rPr>
           </w:pPr>
-          <w:hyperlink w:anchor="_Toc474178569" w:history="1">
+          <w:hyperlink w:anchor="_Toc482898430" w:history="1">
             <w:r>
               <w:rPr>
                 <w:rStyle w:val="a8"/>
                 <w:noProof/>
               </w:rPr>
-              <w:t>4.2.</w:t>
+              <w:t>1.6.</w:t>
             </w:r>
             <w:r>
               <w:rPr>
@@ -919,6 +741,453 @@
                 <w:rFonts w:hint="eastAsia"/>
                 <w:noProof/>
               </w:rPr>
+              <w:t>郑州机房</w:t>
+            </w:r>
+            <w:r>
+              <w:rPr>
+                <w:noProof/>
+                <w:webHidden/>
+              </w:rPr>
+              <w:tab/>
+            </w:r>
+            <w:r>
+              <w:rPr>
+                <w:noProof/>
+                <w:webHidden/>
+              </w:rPr>
+              <w:fldChar w:fldCharType="begin"/>
+            </w:r>
+            <w:r>
+              <w:rPr>
+                <w:noProof/>
+                <w:webHidden/>
+              </w:rPr>
+              <w:instrText xml:space="preserve"> PAGEREF _Toc482898430 \h </w:instrText>
+            </w:r>
+            <w:r>
+              <w:rPr>
+                <w:noProof/>
+                <w:webHidden/>
+              </w:rPr>
+            </w:r>
+            <w:r>
+              <w:rPr>
+                <w:noProof/>
+                <w:webHidden/>
+              </w:rPr>
+              <w:fldChar w:fldCharType="separate"/>
+            </w:r>
+            <w:r>
+              <w:rPr>
+                <w:noProof/>
+                <w:webHidden/>
+              </w:rPr>
+              <w:t>5</w:t>
+            </w:r>
+            <w:r>
+              <w:rPr>
+                <w:noProof/>
+                <w:webHidden/>
+              </w:rPr>
+              <w:fldChar w:fldCharType="end"/>
+            </w:r>
+          </w:hyperlink>
+        </w:p>
+        <w:p>
+          <w:pPr>
+            <w:pStyle w:val="10"/>
+            <w:tabs>
+              <w:tab w:val="left" w:pos="420"/>
+              <w:tab w:val="right" w:leader="dot" w:pos="8296"/>
+            </w:tabs>
+            <w:rPr>
+              <w:rFonts w:asciiTheme="minorHAnsi" w:eastAsiaTheme="minorEastAsia" w:hAnsiTheme="minorHAnsi"/>
+              <w:noProof/>
+              <w:kern w:val="2"/>
+              <w:sz w:val="21"/>
+            </w:rPr>
+          </w:pPr>
+          <w:hyperlink w:anchor="_Toc482898431" w:history="1">
+            <w:r>
+              <w:rPr>
+                <w:rStyle w:val="a8"/>
+                <w:noProof/>
+              </w:rPr>
+              <w:t>2.</w:t>
+            </w:r>
+            <w:r>
+              <w:rPr>
+                <w:rFonts w:asciiTheme="minorHAnsi" w:eastAsiaTheme="minorEastAsia" w:hAnsiTheme="minorHAnsi"/>
+                <w:noProof/>
+                <w:kern w:val="2"/>
+                <w:sz w:val="21"/>
+              </w:rPr>
+              <w:tab/>
+            </w:r>
+            <w:r>
+              <w:rPr>
+                <w:rStyle w:val="a8"/>
+                <w:rFonts w:hint="eastAsia"/>
+                <w:noProof/>
+              </w:rPr>
+              <w:t>存储</w:t>
+            </w:r>
+            <w:r>
+              <w:rPr>
+                <w:noProof/>
+                <w:webHidden/>
+              </w:rPr>
+              <w:tab/>
+            </w:r>
+            <w:r>
+              <w:rPr>
+                <w:noProof/>
+                <w:webHidden/>
+              </w:rPr>
+              <w:fldChar w:fldCharType="begin"/>
+            </w:r>
+            <w:r>
+              <w:rPr>
+                <w:noProof/>
+                <w:webHidden/>
+              </w:rPr>
+              <w:instrText xml:space="preserve"> PAGEREF _Toc482898431 \h </w:instrText>
+            </w:r>
+            <w:r>
+              <w:rPr>
+                <w:noProof/>
+                <w:webHidden/>
+              </w:rPr>
+            </w:r>
+            <w:r>
+              <w:rPr>
+                <w:noProof/>
+                <w:webHidden/>
+              </w:rPr>
+              <w:fldChar w:fldCharType="separate"/>
+            </w:r>
+            <w:r>
+              <w:rPr>
+                <w:noProof/>
+                <w:webHidden/>
+              </w:rPr>
+              <w:t>6</w:t>
+            </w:r>
+            <w:r>
+              <w:rPr>
+                <w:noProof/>
+                <w:webHidden/>
+              </w:rPr>
+              <w:fldChar w:fldCharType="end"/>
+            </w:r>
+          </w:hyperlink>
+        </w:p>
+        <w:p>
+          <w:pPr>
+            <w:pStyle w:val="10"/>
+            <w:tabs>
+              <w:tab w:val="left" w:pos="420"/>
+              <w:tab w:val="right" w:leader="dot" w:pos="8296"/>
+            </w:tabs>
+            <w:rPr>
+              <w:rFonts w:asciiTheme="minorHAnsi" w:eastAsiaTheme="minorEastAsia" w:hAnsiTheme="minorHAnsi"/>
+              <w:noProof/>
+              <w:kern w:val="2"/>
+              <w:sz w:val="21"/>
+            </w:rPr>
+          </w:pPr>
+          <w:hyperlink w:anchor="_Toc482898432" w:history="1">
+            <w:r>
+              <w:rPr>
+                <w:rStyle w:val="a8"/>
+                <w:noProof/>
+              </w:rPr>
+              <w:t>3.</w:t>
+            </w:r>
+            <w:r>
+              <w:rPr>
+                <w:rFonts w:asciiTheme="minorHAnsi" w:eastAsiaTheme="minorEastAsia" w:hAnsiTheme="minorHAnsi"/>
+                <w:noProof/>
+                <w:kern w:val="2"/>
+                <w:sz w:val="21"/>
+              </w:rPr>
+              <w:tab/>
+            </w:r>
+            <w:r>
+              <w:rPr>
+                <w:rStyle w:val="a8"/>
+                <w:rFonts w:hint="eastAsia"/>
+                <w:noProof/>
+              </w:rPr>
+              <w:t>代码</w:t>
+            </w:r>
+            <w:r>
+              <w:rPr>
+                <w:noProof/>
+                <w:webHidden/>
+              </w:rPr>
+              <w:tab/>
+            </w:r>
+            <w:r>
+              <w:rPr>
+                <w:noProof/>
+                <w:webHidden/>
+              </w:rPr>
+              <w:fldChar w:fldCharType="begin"/>
+            </w:r>
+            <w:r>
+              <w:rPr>
+                <w:noProof/>
+                <w:webHidden/>
+              </w:rPr>
+              <w:instrText xml:space="preserve"> PAGEREF _Toc482898432 \h </w:instrText>
+            </w:r>
+            <w:r>
+              <w:rPr>
+                <w:noProof/>
+                <w:webHidden/>
+              </w:rPr>
+            </w:r>
+            <w:r>
+              <w:rPr>
+                <w:noProof/>
+                <w:webHidden/>
+              </w:rPr>
+              <w:fldChar w:fldCharType="separate"/>
+            </w:r>
+            <w:r>
+              <w:rPr>
+                <w:noProof/>
+                <w:webHidden/>
+              </w:rPr>
+              <w:t>6</w:t>
+            </w:r>
+            <w:r>
+              <w:rPr>
+                <w:noProof/>
+                <w:webHidden/>
+              </w:rPr>
+              <w:fldChar w:fldCharType="end"/>
+            </w:r>
+          </w:hyperlink>
+        </w:p>
+        <w:p>
+          <w:pPr>
+            <w:pStyle w:val="10"/>
+            <w:tabs>
+              <w:tab w:val="left" w:pos="420"/>
+              <w:tab w:val="right" w:leader="dot" w:pos="8296"/>
+            </w:tabs>
+            <w:rPr>
+              <w:rFonts w:asciiTheme="minorHAnsi" w:eastAsiaTheme="minorEastAsia" w:hAnsiTheme="minorHAnsi"/>
+              <w:noProof/>
+              <w:kern w:val="2"/>
+              <w:sz w:val="21"/>
+            </w:rPr>
+          </w:pPr>
+          <w:hyperlink w:anchor="_Toc482898433" w:history="1">
+            <w:r>
+              <w:rPr>
+                <w:rStyle w:val="a8"/>
+                <w:noProof/>
+              </w:rPr>
+              <w:t>4.</w:t>
+            </w:r>
+            <w:r>
+              <w:rPr>
+                <w:rFonts w:asciiTheme="minorHAnsi" w:eastAsiaTheme="minorEastAsia" w:hAnsiTheme="minorHAnsi"/>
+                <w:noProof/>
+                <w:kern w:val="2"/>
+                <w:sz w:val="21"/>
+              </w:rPr>
+              <w:tab/>
+            </w:r>
+            <w:r>
+              <w:rPr>
+                <w:rStyle w:val="a8"/>
+                <w:rFonts w:hint="eastAsia"/>
+                <w:noProof/>
+              </w:rPr>
+              <w:t>银行帐号</w:t>
+            </w:r>
+            <w:r>
+              <w:rPr>
+                <w:noProof/>
+                <w:webHidden/>
+              </w:rPr>
+              <w:tab/>
+            </w:r>
+            <w:r>
+              <w:rPr>
+                <w:noProof/>
+                <w:webHidden/>
+              </w:rPr>
+              <w:fldChar w:fldCharType="begin"/>
+            </w:r>
+            <w:r>
+              <w:rPr>
+                <w:noProof/>
+                <w:webHidden/>
+              </w:rPr>
+              <w:instrText xml:space="preserve"> PAGEREF _Toc482898433 \h </w:instrText>
+            </w:r>
+            <w:r>
+              <w:rPr>
+                <w:noProof/>
+                <w:webHidden/>
+              </w:rPr>
+            </w:r>
+            <w:r>
+              <w:rPr>
+                <w:noProof/>
+                <w:webHidden/>
+              </w:rPr>
+              <w:fldChar w:fldCharType="separate"/>
+            </w:r>
+            <w:r>
+              <w:rPr>
+                <w:noProof/>
+                <w:webHidden/>
+              </w:rPr>
+              <w:t>6</w:t>
+            </w:r>
+            <w:r>
+              <w:rPr>
+                <w:noProof/>
+                <w:webHidden/>
+              </w:rPr>
+              <w:fldChar w:fldCharType="end"/>
+            </w:r>
+          </w:hyperlink>
+        </w:p>
+        <w:p>
+          <w:pPr>
+            <w:pStyle w:val="20"/>
+            <w:tabs>
+              <w:tab w:val="left" w:pos="1050"/>
+              <w:tab w:val="right" w:leader="dot" w:pos="8296"/>
+            </w:tabs>
+            <w:ind w:left="440"/>
+            <w:rPr>
+              <w:rFonts w:asciiTheme="minorHAnsi" w:eastAsiaTheme="minorEastAsia" w:hAnsiTheme="minorHAnsi"/>
+              <w:noProof/>
+              <w:kern w:val="2"/>
+              <w:sz w:val="21"/>
+            </w:rPr>
+          </w:pPr>
+          <w:hyperlink w:anchor="_Toc482898434" w:history="1">
+            <w:r>
+              <w:rPr>
+                <w:rStyle w:val="a8"/>
+                <w:noProof/>
+              </w:rPr>
+              <w:t>4.1.</w:t>
+            </w:r>
+            <w:r>
+              <w:rPr>
+                <w:rFonts w:asciiTheme="minorHAnsi" w:eastAsiaTheme="minorEastAsia" w:hAnsiTheme="minorHAnsi"/>
+                <w:noProof/>
+                <w:kern w:val="2"/>
+                <w:sz w:val="21"/>
+              </w:rPr>
+              <w:tab/>
+            </w:r>
+            <w:r>
+              <w:rPr>
+                <w:rStyle w:val="a8"/>
+                <w:rFonts w:hint="eastAsia"/>
+                <w:noProof/>
+              </w:rPr>
+              <w:t>结算账户</w:t>
+            </w:r>
+            <w:r>
+              <w:rPr>
+                <w:noProof/>
+                <w:webHidden/>
+              </w:rPr>
+              <w:tab/>
+            </w:r>
+            <w:r>
+              <w:rPr>
+                <w:noProof/>
+                <w:webHidden/>
+              </w:rPr>
+              <w:fldChar w:fldCharType="begin"/>
+            </w:r>
+            <w:r>
+              <w:rPr>
+                <w:noProof/>
+                <w:webHidden/>
+              </w:rPr>
+              <w:instrText xml:space="preserve"> PAGEREF _Toc482898434 \h </w:instrText>
+            </w:r>
+            <w:r>
+              <w:rPr>
+                <w:noProof/>
+                <w:webHidden/>
+              </w:rPr>
+            </w:r>
+            <w:r>
+              <w:rPr>
+                <w:noProof/>
+                <w:webHidden/>
+              </w:rPr>
+              <w:fldChar w:fldCharType="separate"/>
+            </w:r>
+            <w:r>
+              <w:rPr>
+                <w:noProof/>
+                <w:webHidden/>
+              </w:rPr>
+              <w:t>6</w:t>
+            </w:r>
+            <w:r>
+              <w:rPr>
+                <w:noProof/>
+                <w:webHidden/>
+              </w:rPr>
+              <w:fldChar w:fldCharType="end"/>
+            </w:r>
+          </w:hyperlink>
+        </w:p>
+        <w:p>
+          <w:pPr>
+            <w:pStyle w:val="20"/>
+            <w:tabs>
+              <w:tab w:val="left" w:pos="1050"/>
+              <w:tab w:val="right" w:leader="dot" w:pos="8296"/>
+            </w:tabs>
+            <w:ind w:left="440"/>
+            <w:rPr>
+              <w:rFonts w:asciiTheme="minorHAnsi" w:eastAsiaTheme="minorEastAsia" w:hAnsiTheme="minorHAnsi"/>
+              <w:noProof/>
+              <w:kern w:val="2"/>
+              <w:sz w:val="21"/>
+            </w:rPr>
+          </w:pPr>
+          <w:hyperlink w:anchor="_Toc482898435" w:history="1">
+            <w:r>
+              <w:rPr>
+                <w:rStyle w:val="a8"/>
+                <w:noProof/>
+              </w:rPr>
+              <w:t>4.2.</w:t>
+            </w:r>
+            <w:r>
+              <w:rPr>
+                <w:rFonts w:asciiTheme="minorHAnsi" w:eastAsiaTheme="minorEastAsia" w:hAnsiTheme="minorHAnsi"/>
+                <w:noProof/>
+                <w:kern w:val="2"/>
+                <w:sz w:val="21"/>
+              </w:rPr>
+              <w:tab/>
+            </w:r>
+            <w:r>
+              <w:rPr>
+                <w:rStyle w:val="a8"/>
+                <w:rFonts w:hint="eastAsia"/>
+                <w:noProof/>
+              </w:rPr>
               <w:t>交易账户号</w:t>
             </w:r>
             <w:r>
@@ -940,7 +1209,7 @@
                 <w:noProof/>
                 <w:webHidden/>
               </w:rPr>
-              <w:instrText xml:space="preserve"> PAGEREF _Toc474178569 \h </w:instrText>
+              <w:instrText xml:space="preserve"> PAGEREF _Toc482898435 \h </w:instrText>
             </w:r>
             <w:r>
               <w:rPr>
@@ -960,7 +1229,7 @@
                 <w:noProof/>
                 <w:webHidden/>
               </w:rPr>
-              <w:t>5</w:t>
+              <w:t>7</w:t>
             </w:r>
             <w:r>
               <w:rPr>
@@ -986,7 +1255,7 @@
               <w:sz w:val="21"/>
             </w:rPr>
           </w:pPr>
-          <w:hyperlink w:anchor="_Toc474178570" w:history="1">
+          <w:hyperlink w:anchor="_Toc482898436" w:history="1">
             <w:r>
               <w:rPr>
                 <w:rStyle w:val="a8"/>
@@ -1037,7 +1306,7 @@
                 <w:noProof/>
                 <w:webHidden/>
               </w:rPr>
-              <w:instrText xml:space="preserve"> PAGEREF _Toc474178570 \h </w:instrText>
+              <w:instrText xml:space="preserve"> PAGEREF _Toc482898436 \h </w:instrText>
             </w:r>
             <w:r>
               <w:rPr>
@@ -1057,7 +1326,7 @@
                 <w:noProof/>
                 <w:webHidden/>
               </w:rPr>
-              <w:t>5</w:t>
+              <w:t>7</w:t>
             </w:r>
             <w:r>
               <w:rPr>
@@ -1083,7 +1352,7 @@
               <w:sz w:val="21"/>
             </w:rPr>
           </w:pPr>
-          <w:hyperlink w:anchor="_Toc474178571" w:history="1">
+          <w:hyperlink w:anchor="_Toc482898437" w:history="1">
             <w:r>
               <w:rPr>
                 <w:rStyle w:val="a8"/>
@@ -1134,7 +1403,7 @@
                 <w:noProof/>
                 <w:webHidden/>
               </w:rPr>
-              <w:instrText xml:space="preserve"> PAGEREF _Toc474178571 \h </w:instrText>
+              <w:instrText xml:space="preserve"> PAGEREF _Toc482898437 \h </w:instrText>
             </w:r>
             <w:r>
               <w:rPr>
@@ -1154,7 +1423,7 @@
                 <w:noProof/>
                 <w:webHidden/>
               </w:rPr>
-              <w:t>6</w:t>
+              <w:t>7</w:t>
             </w:r>
             <w:r>
               <w:rPr>
@@ -1180,7 +1449,7 @@
               <w:sz w:val="21"/>
             </w:rPr>
           </w:pPr>
-          <w:hyperlink w:anchor="_Toc474178572" w:history="1">
+          <w:hyperlink w:anchor="_Toc482898438" w:history="1">
             <w:r>
               <w:rPr>
                 <w:rStyle w:val="a8"/>
@@ -1231,7 +1500,7 @@
                 <w:noProof/>
                 <w:webHidden/>
               </w:rPr>
-              <w:instrText xml:space="preserve"> PAGEREF _Toc474178572 \h </w:instrText>
+              <w:instrText xml:space="preserve"> PAGEREF _Toc482898438 \h </w:instrText>
             </w:r>
             <w:r>
               <w:rPr>
@@ -1251,7 +1520,7 @@
                 <w:noProof/>
                 <w:webHidden/>
               </w:rPr>
-              <w:t>6</w:t>
+              <w:t>8</w:t>
             </w:r>
             <w:r>
               <w:rPr>
@@ -1277,7 +1546,7 @@
               <w:sz w:val="21"/>
             </w:rPr>
           </w:pPr>
-          <w:hyperlink w:anchor="_Toc474178573" w:history="1">
+          <w:hyperlink w:anchor="_Toc482898439" w:history="1">
             <w:r>
               <w:rPr>
                 <w:rStyle w:val="a8"/>
@@ -1328,7 +1597,7 @@
                 <w:noProof/>
                 <w:webHidden/>
               </w:rPr>
-              <w:instrText xml:space="preserve"> PAGEREF _Toc474178573 \h </w:instrText>
+              <w:instrText xml:space="preserve"> PAGEREF _Toc482898439 \h </w:instrText>
             </w:r>
             <w:r>
               <w:rPr>
@@ -1348,7 +1617,492 @@
                 <w:noProof/>
                 <w:webHidden/>
               </w:rPr>
-              <w:t>6</w:t>
+              <w:t>8</w:t>
+            </w:r>
+            <w:r>
+              <w:rPr>
+                <w:noProof/>
+                <w:webHidden/>
+              </w:rPr>
+              <w:fldChar w:fldCharType="end"/>
+            </w:r>
+          </w:hyperlink>
+        </w:p>
+        <w:p>
+          <w:pPr>
+            <w:pStyle w:val="30"/>
+            <w:tabs>
+              <w:tab w:val="left" w:pos="1680"/>
+              <w:tab w:val="right" w:leader="dot" w:pos="8296"/>
+            </w:tabs>
+            <w:ind w:left="880"/>
+            <w:rPr>
+              <w:rFonts w:asciiTheme="minorHAnsi" w:eastAsiaTheme="minorEastAsia" w:hAnsiTheme="minorHAnsi"/>
+              <w:noProof/>
+              <w:kern w:val="2"/>
+              <w:sz w:val="21"/>
+            </w:rPr>
+          </w:pPr>
+          <w:hyperlink w:anchor="_Toc482898440" w:history="1">
+            <w:r>
+              <w:rPr>
+                <w:rStyle w:val="a8"/>
+                <w:noProof/>
+              </w:rPr>
+              <w:t>4.2.5.</w:t>
+            </w:r>
+            <w:r>
+              <w:rPr>
+                <w:rFonts w:asciiTheme="minorHAnsi" w:eastAsiaTheme="minorEastAsia" w:hAnsiTheme="minorHAnsi"/>
+                <w:noProof/>
+                <w:kern w:val="2"/>
+                <w:sz w:val="21"/>
+              </w:rPr>
+              <w:tab/>
+            </w:r>
+            <w:r>
+              <w:rPr>
+                <w:rStyle w:val="a8"/>
+                <w:rFonts w:hint="eastAsia"/>
+                <w:noProof/>
+              </w:rPr>
+              <w:t>刘青文</w:t>
+            </w:r>
+            <w:r>
+              <w:rPr>
+                <w:rStyle w:val="a8"/>
+                <w:noProof/>
+              </w:rPr>
+              <w:t>(910112)</w:t>
+            </w:r>
+            <w:r>
+              <w:rPr>
+                <w:noProof/>
+                <w:webHidden/>
+              </w:rPr>
+              <w:tab/>
+            </w:r>
+            <w:r>
+              <w:rPr>
+                <w:noProof/>
+                <w:webHidden/>
+              </w:rPr>
+              <w:fldChar w:fldCharType="begin"/>
+            </w:r>
+            <w:r>
+              <w:rPr>
+                <w:noProof/>
+                <w:webHidden/>
+              </w:rPr>
+              <w:instrText xml:space="preserve"> PAGEREF _Toc482898440 \h </w:instrText>
+            </w:r>
+            <w:r>
+              <w:rPr>
+                <w:noProof/>
+                <w:webHidden/>
+              </w:rPr>
+            </w:r>
+            <w:r>
+              <w:rPr>
+                <w:noProof/>
+                <w:webHidden/>
+              </w:rPr>
+              <w:fldChar w:fldCharType="separate"/>
+            </w:r>
+            <w:r>
+              <w:rPr>
+                <w:noProof/>
+                <w:webHidden/>
+              </w:rPr>
+              <w:t>8</w:t>
+            </w:r>
+            <w:r>
+              <w:rPr>
+                <w:noProof/>
+                <w:webHidden/>
+              </w:rPr>
+              <w:fldChar w:fldCharType="end"/>
+            </w:r>
+          </w:hyperlink>
+        </w:p>
+        <w:p>
+          <w:pPr>
+            <w:pStyle w:val="30"/>
+            <w:tabs>
+              <w:tab w:val="left" w:pos="1680"/>
+              <w:tab w:val="right" w:leader="dot" w:pos="8296"/>
+            </w:tabs>
+            <w:ind w:left="880"/>
+            <w:rPr>
+              <w:rFonts w:asciiTheme="minorHAnsi" w:eastAsiaTheme="minorEastAsia" w:hAnsiTheme="minorHAnsi"/>
+              <w:noProof/>
+              <w:kern w:val="2"/>
+              <w:sz w:val="21"/>
+            </w:rPr>
+          </w:pPr>
+          <w:hyperlink w:anchor="_Toc482898441" w:history="1">
+            <w:r>
+              <w:rPr>
+                <w:rStyle w:val="a8"/>
+                <w:noProof/>
+              </w:rPr>
+              <w:t>4.2.6.</w:t>
+            </w:r>
+            <w:r>
+              <w:rPr>
+                <w:rFonts w:asciiTheme="minorHAnsi" w:eastAsiaTheme="minorEastAsia" w:hAnsiTheme="minorHAnsi"/>
+                <w:noProof/>
+                <w:kern w:val="2"/>
+                <w:sz w:val="21"/>
+              </w:rPr>
+              <w:tab/>
+            </w:r>
+            <w:r>
+              <w:rPr>
+                <w:rStyle w:val="a8"/>
+                <w:rFonts w:hint="eastAsia"/>
+                <w:noProof/>
+              </w:rPr>
+              <w:t>刘鹏</w:t>
+            </w:r>
+            <w:r>
+              <w:rPr>
+                <w:rStyle w:val="a8"/>
+                <w:noProof/>
+              </w:rPr>
+              <w:t>(910111)</w:t>
+            </w:r>
+            <w:r>
+              <w:rPr>
+                <w:noProof/>
+                <w:webHidden/>
+              </w:rPr>
+              <w:tab/>
+            </w:r>
+            <w:r>
+              <w:rPr>
+                <w:noProof/>
+                <w:webHidden/>
+              </w:rPr>
+              <w:fldChar w:fldCharType="begin"/>
+            </w:r>
+            <w:r>
+              <w:rPr>
+                <w:noProof/>
+                <w:webHidden/>
+              </w:rPr>
+              <w:instrText xml:space="preserve"> PAGEREF _Toc482898441 \h </w:instrText>
+            </w:r>
+            <w:r>
+              <w:rPr>
+                <w:noProof/>
+                <w:webHidden/>
+              </w:rPr>
+            </w:r>
+            <w:r>
+              <w:rPr>
+                <w:noProof/>
+                <w:webHidden/>
+              </w:rPr>
+              <w:fldChar w:fldCharType="separate"/>
+            </w:r>
+            <w:r>
+              <w:rPr>
+                <w:noProof/>
+                <w:webHidden/>
+              </w:rPr>
+              <w:t>9</w:t>
+            </w:r>
+            <w:r>
+              <w:rPr>
+                <w:noProof/>
+                <w:webHidden/>
+              </w:rPr>
+              <w:fldChar w:fldCharType="end"/>
+            </w:r>
+          </w:hyperlink>
+        </w:p>
+        <w:p>
+          <w:pPr>
+            <w:pStyle w:val="30"/>
+            <w:tabs>
+              <w:tab w:val="left" w:pos="1680"/>
+              <w:tab w:val="right" w:leader="dot" w:pos="8296"/>
+            </w:tabs>
+            <w:ind w:left="880"/>
+            <w:rPr>
+              <w:rFonts w:asciiTheme="minorHAnsi" w:eastAsiaTheme="minorEastAsia" w:hAnsiTheme="minorHAnsi"/>
+              <w:noProof/>
+              <w:kern w:val="2"/>
+              <w:sz w:val="21"/>
+            </w:rPr>
+          </w:pPr>
+          <w:hyperlink w:anchor="_Toc482898442" w:history="1">
+            <w:r>
+              <w:rPr>
+                <w:rStyle w:val="a8"/>
+                <w:noProof/>
+              </w:rPr>
+              <w:t>4.2.7.</w:t>
+            </w:r>
+            <w:r>
+              <w:rPr>
+                <w:rFonts w:asciiTheme="minorHAnsi" w:eastAsiaTheme="minorEastAsia" w:hAnsiTheme="minorHAnsi"/>
+                <w:noProof/>
+                <w:kern w:val="2"/>
+                <w:sz w:val="21"/>
+              </w:rPr>
+              <w:tab/>
+            </w:r>
+            <w:r>
+              <w:rPr>
+                <w:rStyle w:val="a8"/>
+                <w:rFonts w:hint="eastAsia"/>
+                <w:noProof/>
+              </w:rPr>
+              <w:t>曹良</w:t>
+            </w:r>
+            <w:r>
+              <w:rPr>
+                <w:rStyle w:val="a8"/>
+                <w:noProof/>
+              </w:rPr>
+              <w:t>(910137)</w:t>
+            </w:r>
+            <w:r>
+              <w:rPr>
+                <w:noProof/>
+                <w:webHidden/>
+              </w:rPr>
+              <w:tab/>
+            </w:r>
+            <w:r>
+              <w:rPr>
+                <w:noProof/>
+                <w:webHidden/>
+              </w:rPr>
+              <w:fldChar w:fldCharType="begin"/>
+            </w:r>
+            <w:r>
+              <w:rPr>
+                <w:noProof/>
+                <w:webHidden/>
+              </w:rPr>
+              <w:instrText xml:space="preserve"> PAGEREF _Toc482898442 \h </w:instrText>
+            </w:r>
+            <w:r>
+              <w:rPr>
+                <w:noProof/>
+                <w:webHidden/>
+              </w:rPr>
+            </w:r>
+            <w:r>
+              <w:rPr>
+                <w:noProof/>
+                <w:webHidden/>
+              </w:rPr>
+              <w:fldChar w:fldCharType="separate"/>
+            </w:r>
+            <w:r>
+              <w:rPr>
+                <w:noProof/>
+                <w:webHidden/>
+              </w:rPr>
+              <w:t>10</w:t>
+            </w:r>
+            <w:r>
+              <w:rPr>
+                <w:noProof/>
+                <w:webHidden/>
+              </w:rPr>
+              <w:fldChar w:fldCharType="end"/>
+            </w:r>
+          </w:hyperlink>
+        </w:p>
+        <w:p>
+          <w:pPr>
+            <w:pStyle w:val="30"/>
+            <w:tabs>
+              <w:tab w:val="left" w:pos="1680"/>
+              <w:tab w:val="right" w:leader="dot" w:pos="8296"/>
+            </w:tabs>
+            <w:ind w:left="880"/>
+            <w:rPr>
+              <w:rFonts w:asciiTheme="minorHAnsi" w:eastAsiaTheme="minorEastAsia" w:hAnsiTheme="minorHAnsi"/>
+              <w:noProof/>
+              <w:kern w:val="2"/>
+              <w:sz w:val="21"/>
+            </w:rPr>
+          </w:pPr>
+          <w:hyperlink w:anchor="_Toc482898443" w:history="1">
+            <w:r>
+              <w:rPr>
+                <w:rStyle w:val="a8"/>
+                <w:noProof/>
+              </w:rPr>
+              <w:t>4.2.8.</w:t>
+            </w:r>
+            <w:r>
+              <w:rPr>
+                <w:rFonts w:asciiTheme="minorHAnsi" w:eastAsiaTheme="minorEastAsia" w:hAnsiTheme="minorHAnsi"/>
+                <w:noProof/>
+                <w:kern w:val="2"/>
+                <w:sz w:val="21"/>
+              </w:rPr>
+              <w:tab/>
+            </w:r>
+            <w:r>
+              <w:rPr>
+                <w:rStyle w:val="a8"/>
+                <w:rFonts w:hint="eastAsia"/>
+                <w:noProof/>
+              </w:rPr>
+              <w:t>温艳红</w:t>
+            </w:r>
+            <w:r>
+              <w:rPr>
+                <w:rStyle w:val="a8"/>
+                <w:noProof/>
+              </w:rPr>
+              <w:t>(910100)</w:t>
+            </w:r>
+            <w:r>
+              <w:rPr>
+                <w:noProof/>
+                <w:webHidden/>
+              </w:rPr>
+              <w:tab/>
+            </w:r>
+            <w:r>
+              <w:rPr>
+                <w:noProof/>
+                <w:webHidden/>
+              </w:rPr>
+              <w:fldChar w:fldCharType="begin"/>
+            </w:r>
+            <w:r>
+              <w:rPr>
+                <w:noProof/>
+                <w:webHidden/>
+              </w:rPr>
+              <w:instrText xml:space="preserve"> PAGEREF _Toc482898443 \h </w:instrText>
+            </w:r>
+            <w:r>
+              <w:rPr>
+                <w:noProof/>
+                <w:webHidden/>
+              </w:rPr>
+            </w:r>
+            <w:r>
+              <w:rPr>
+                <w:noProof/>
+                <w:webHidden/>
+              </w:rPr>
+              <w:fldChar w:fldCharType="separate"/>
+            </w:r>
+            <w:r>
+              <w:rPr>
+                <w:noProof/>
+                <w:webHidden/>
+              </w:rPr>
+              <w:t>10</w:t>
+            </w:r>
+            <w:r>
+              <w:rPr>
+                <w:noProof/>
+                <w:webHidden/>
+              </w:rPr>
+              <w:fldChar w:fldCharType="end"/>
+            </w:r>
+          </w:hyperlink>
+        </w:p>
+        <w:p>
+          <w:pPr>
+            <w:pStyle w:val="30"/>
+            <w:tabs>
+              <w:tab w:val="left" w:pos="1680"/>
+              <w:tab w:val="right" w:leader="dot" w:pos="8296"/>
+            </w:tabs>
+            <w:ind w:left="880"/>
+            <w:rPr>
+              <w:rFonts w:asciiTheme="minorHAnsi" w:eastAsiaTheme="minorEastAsia" w:hAnsiTheme="minorHAnsi"/>
+              <w:noProof/>
+              <w:kern w:val="2"/>
+              <w:sz w:val="21"/>
+            </w:rPr>
+          </w:pPr>
+          <w:hyperlink w:anchor="_Toc482898444" w:history="1">
+            <w:r>
+              <w:rPr>
+                <w:rStyle w:val="a8"/>
+                <w:noProof/>
+              </w:rPr>
+              <w:t>4.2.9.</w:t>
+            </w:r>
+            <w:r>
+              <w:rPr>
+                <w:rFonts w:asciiTheme="minorHAnsi" w:eastAsiaTheme="minorEastAsia" w:hAnsiTheme="minorHAnsi"/>
+                <w:noProof/>
+                <w:kern w:val="2"/>
+                <w:sz w:val="21"/>
+              </w:rPr>
+              <w:tab/>
+            </w:r>
+            <w:r>
+              <w:rPr>
+                <w:rStyle w:val="a8"/>
+                <w:rFonts w:hint="eastAsia"/>
+                <w:noProof/>
+              </w:rPr>
+              <w:t>张静</w:t>
+            </w:r>
+            <w:r>
+              <w:rPr>
+                <w:rStyle w:val="a8"/>
+                <w:noProof/>
+              </w:rPr>
+              <w:t>(910109)</w:t>
+            </w:r>
+            <w:r>
+              <w:rPr>
+                <w:noProof/>
+                <w:webHidden/>
+              </w:rPr>
+              <w:tab/>
+            </w:r>
+            <w:r>
+              <w:rPr>
+                <w:noProof/>
+                <w:webHidden/>
+              </w:rPr>
+              <w:fldChar w:fldCharType="begin"/>
+            </w:r>
+            <w:r>
+              <w:rPr>
+                <w:noProof/>
+                <w:webHidden/>
+              </w:rPr>
+              <w:instrText xml:space="preserve"> PAGEREF _Toc482898444 \h </w:instrText>
+            </w:r>
+            <w:r>
+              <w:rPr>
+                <w:noProof/>
+                <w:webHidden/>
+              </w:rPr>
+            </w:r>
+            <w:r>
+              <w:rPr>
+                <w:noProof/>
+                <w:webHidden/>
+              </w:rPr>
+              <w:fldChar w:fldCharType="separate"/>
+            </w:r>
+            <w:r>
+              <w:rPr>
+                <w:noProof/>
+                <w:webHidden/>
+              </w:rPr>
+              <w:t>11</w:t>
             </w:r>
             <w:r>
               <w:rPr>
@@ -1374,7 +2128,7 @@
               <w:sz w:val="21"/>
             </w:rPr>
           </w:pPr>
-          <w:hyperlink w:anchor="_Toc474178574" w:history="1">
+          <w:hyperlink w:anchor="_Toc482898445" w:history="1">
             <w:r>
               <w:rPr>
                 <w:rStyle w:val="a8"/>
@@ -1418,7 +2172,7 @@
                 <w:noProof/>
                 <w:webHidden/>
               </w:rPr>
-              <w:instrText xml:space="preserve"> PAGEREF _Toc474178574 \h </w:instrText>
+              <w:instrText xml:space="preserve"> PAGEREF _Toc482898445 \h </w:instrText>
             </w:r>
             <w:r>
               <w:rPr>
@@ -1438,7 +2192,7 @@
                 <w:noProof/>
                 <w:webHidden/>
               </w:rPr>
-              <w:t>7</w:t>
+              <w:t>12</w:t>
             </w:r>
             <w:r>
               <w:rPr>
@@ -1464,7 +2218,7 @@
               <w:sz w:val="21"/>
             </w:rPr>
           </w:pPr>
-          <w:hyperlink w:anchor="_Toc474178575" w:history="1">
+          <w:hyperlink w:anchor="_Toc482898446" w:history="1">
             <w:r>
               <w:rPr>
                 <w:rStyle w:val="a8"/>
@@ -1484,10 +2238,17 @@
             <w:r>
               <w:rPr>
                 <w:rStyle w:val="a8"/>
-                <w:rFonts w:hint="eastAsia"/>
-                <w:noProof/>
-              </w:rPr>
-              <w:t>柴静</w:t>
+                <w:noProof/>
+              </w:rPr>
+              <w:t>SimNow</w:t>
+            </w:r>
+            <w:r>
+              <w:rPr>
+                <w:rStyle w:val="a8"/>
+                <w:rFonts w:hint="eastAsia"/>
+                <w:noProof/>
+              </w:rPr>
+              <w:t>测试账户</w:t>
             </w:r>
             <w:r>
               <w:rPr>
@@ -1508,7 +2269,7 @@
                 <w:noProof/>
                 <w:webHidden/>
               </w:rPr>
-              <w:instrText xml:space="preserve"> PAGEREF _Toc474178575 \h </w:instrText>
+              <w:instrText xml:space="preserve"> PAGEREF _Toc482898446 \h </w:instrText>
             </w:r>
             <w:r>
               <w:rPr>
@@ -1528,7 +2289,152 @@
                 <w:noProof/>
                 <w:webHidden/>
               </w:rPr>
-              <w:t>7</w:t>
+              <w:t>12</w:t>
+            </w:r>
+            <w:r>
+              <w:rPr>
+                <w:noProof/>
+                <w:webHidden/>
+              </w:rPr>
+              <w:fldChar w:fldCharType="end"/>
+            </w:r>
+          </w:hyperlink>
+        </w:p>
+        <w:p>
+          <w:pPr>
+            <w:pStyle w:val="30"/>
+            <w:tabs>
+              <w:tab w:val="right" w:leader="dot" w:pos="8296"/>
+            </w:tabs>
+            <w:ind w:left="880"/>
+            <w:rPr>
+              <w:rFonts w:asciiTheme="minorHAnsi" w:eastAsiaTheme="minorEastAsia" w:hAnsiTheme="minorHAnsi"/>
+              <w:noProof/>
+              <w:kern w:val="2"/>
+              <w:sz w:val="21"/>
+            </w:rPr>
+          </w:pPr>
+          <w:hyperlink w:anchor="_Toc482898447" w:history="1">
+            <w:r>
+              <w:rPr>
+                <w:rStyle w:val="a8"/>
+                <w:rFonts w:ascii="宋体" w:eastAsia="宋体" w:hAnsi="宋体" w:cs="宋体"/>
+                <w:noProof/>
+              </w:rPr>
+              <w:t>4.4.1.</w:t>
+            </w:r>
+            <w:r>
+              <w:rPr>
+                <w:noProof/>
+                <w:webHidden/>
+              </w:rPr>
+              <w:tab/>
+            </w:r>
+            <w:r>
+              <w:rPr>
+                <w:noProof/>
+                <w:webHidden/>
+              </w:rPr>
+              <w:fldChar w:fldCharType="begin"/>
+            </w:r>
+            <w:r>
+              <w:rPr>
+                <w:noProof/>
+                <w:webHidden/>
+              </w:rPr>
+              <w:instrText xml:space="preserve"> PAGEREF _Toc482898447 \h </w:instrText>
+            </w:r>
+            <w:r>
+              <w:rPr>
+                <w:noProof/>
+                <w:webHidden/>
+              </w:rPr>
+            </w:r>
+            <w:r>
+              <w:rPr>
+                <w:noProof/>
+                <w:webHidden/>
+              </w:rPr>
+              <w:fldChar w:fldCharType="separate"/>
+            </w:r>
+            <w:r>
+              <w:rPr>
+                <w:noProof/>
+                <w:webHidden/>
+              </w:rPr>
+              <w:t>12</w:t>
+            </w:r>
+            <w:r>
+              <w:rPr>
+                <w:noProof/>
+                <w:webHidden/>
+              </w:rPr>
+              <w:fldChar w:fldCharType="end"/>
+            </w:r>
+          </w:hyperlink>
+        </w:p>
+        <w:p>
+          <w:pPr>
+            <w:pStyle w:val="20"/>
+            <w:tabs>
+              <w:tab w:val="right" w:leader="dot" w:pos="8296"/>
+            </w:tabs>
+            <w:ind w:left="440"/>
+            <w:rPr>
+              <w:rFonts w:asciiTheme="minorHAnsi" w:eastAsiaTheme="minorEastAsia" w:hAnsiTheme="minorHAnsi"/>
+              <w:noProof/>
+              <w:kern w:val="2"/>
+              <w:sz w:val="21"/>
+            </w:rPr>
+          </w:pPr>
+          <w:hyperlink w:anchor="_Toc482898448" w:history="1">
+            <w:r>
+              <w:rPr>
+                <w:rStyle w:val="a8"/>
+                <w:noProof/>
+              </w:rPr>
+              <w:t>4.5.</w:t>
+            </w:r>
+            <w:r>
+              <w:rPr>
+                <w:noProof/>
+                <w:webHidden/>
+              </w:rPr>
+              <w:tab/>
+            </w:r>
+            <w:r>
+              <w:rPr>
+                <w:noProof/>
+                <w:webHidden/>
+              </w:rPr>
+              <w:fldChar w:fldCharType="begin"/>
+            </w:r>
+            <w:r>
+              <w:rPr>
+                <w:noProof/>
+                <w:webHidden/>
+              </w:rPr>
+              <w:instrText xml:space="preserve"> PAGEREF _Toc482898448 \h </w:instrText>
+            </w:r>
+            <w:r>
+              <w:rPr>
+                <w:noProof/>
+                <w:webHidden/>
+              </w:rPr>
+            </w:r>
+            <w:r>
+              <w:rPr>
+                <w:noProof/>
+                <w:webHidden/>
+              </w:rPr>
+              <w:fldChar w:fldCharType="separate"/>
+            </w:r>
+            <w:r>
+              <w:rPr>
+                <w:noProof/>
+                <w:webHidden/>
+              </w:rPr>
+              <w:t>12</w:t>
             </w:r>
             <w:r>
               <w:rPr>
@@ -1554,13 +2460,13 @@
               <w:sz w:val="21"/>
             </w:rPr>
           </w:pPr>
-          <w:hyperlink w:anchor="_Toc474178576" w:history="1">
+          <w:hyperlink w:anchor="_Toc482898449" w:history="1">
             <w:r>
               <w:rPr>
                 <w:rStyle w:val="a8"/>
                 <w:noProof/>
               </w:rPr>
-              <w:t>4.5.</w:t>
+              <w:t>4.6.</w:t>
             </w:r>
             <w:r>
               <w:rPr>
@@ -1577,6 +2483,186 @@
                 <w:rFonts w:hint="eastAsia"/>
                 <w:noProof/>
               </w:rPr>
+              <w:t>柴静</w:t>
+            </w:r>
+            <w:r>
+              <w:rPr>
+                <w:noProof/>
+                <w:webHidden/>
+              </w:rPr>
+              <w:tab/>
+            </w:r>
+            <w:r>
+              <w:rPr>
+                <w:noProof/>
+                <w:webHidden/>
+              </w:rPr>
+              <w:fldChar w:fldCharType="begin"/>
+            </w:r>
+            <w:r>
+              <w:rPr>
+                <w:noProof/>
+                <w:webHidden/>
+              </w:rPr>
+              <w:instrText xml:space="preserve"> PAGEREF _Toc482898449 \h </w:instrText>
+            </w:r>
+            <w:r>
+              <w:rPr>
+                <w:noProof/>
+                <w:webHidden/>
+              </w:rPr>
+            </w:r>
+            <w:r>
+              <w:rPr>
+                <w:noProof/>
+                <w:webHidden/>
+              </w:rPr>
+              <w:fldChar w:fldCharType="separate"/>
+            </w:r>
+            <w:r>
+              <w:rPr>
+                <w:noProof/>
+                <w:webHidden/>
+              </w:rPr>
+              <w:t>12</w:t>
+            </w:r>
+            <w:r>
+              <w:rPr>
+                <w:noProof/>
+                <w:webHidden/>
+              </w:rPr>
+              <w:fldChar w:fldCharType="end"/>
+            </w:r>
+          </w:hyperlink>
+        </w:p>
+        <w:p>
+          <w:pPr>
+            <w:pStyle w:val="20"/>
+            <w:tabs>
+              <w:tab w:val="left" w:pos="1050"/>
+              <w:tab w:val="right" w:leader="dot" w:pos="8296"/>
+            </w:tabs>
+            <w:ind w:left="440"/>
+            <w:rPr>
+              <w:rFonts w:asciiTheme="minorHAnsi" w:eastAsiaTheme="minorEastAsia" w:hAnsiTheme="minorHAnsi"/>
+              <w:noProof/>
+              <w:kern w:val="2"/>
+              <w:sz w:val="21"/>
+            </w:rPr>
+          </w:pPr>
+          <w:hyperlink w:anchor="_Toc482898450" w:history="1">
+            <w:r>
+              <w:rPr>
+                <w:rStyle w:val="a8"/>
+                <w:noProof/>
+              </w:rPr>
+              <w:t>4.7.</w:t>
+            </w:r>
+            <w:r>
+              <w:rPr>
+                <w:rFonts w:asciiTheme="minorHAnsi" w:eastAsiaTheme="minorEastAsia" w:hAnsiTheme="minorHAnsi"/>
+                <w:noProof/>
+                <w:kern w:val="2"/>
+                <w:sz w:val="21"/>
+              </w:rPr>
+              <w:tab/>
+            </w:r>
+            <w:r>
+              <w:rPr>
+                <w:rStyle w:val="a8"/>
+                <w:rFonts w:hint="eastAsia"/>
+                <w:noProof/>
+              </w:rPr>
+              <w:t>李扬</w:t>
+            </w:r>
+            <w:r>
+              <w:rPr>
+                <w:noProof/>
+                <w:webHidden/>
+              </w:rPr>
+              <w:tab/>
+            </w:r>
+            <w:r>
+              <w:rPr>
+                <w:noProof/>
+                <w:webHidden/>
+              </w:rPr>
+              <w:fldChar w:fldCharType="begin"/>
+            </w:r>
+            <w:r>
+              <w:rPr>
+                <w:noProof/>
+                <w:webHidden/>
+              </w:rPr>
+              <w:instrText xml:space="preserve"> PAGEREF _Toc482898450 \h </w:instrText>
+            </w:r>
+            <w:r>
+              <w:rPr>
+                <w:noProof/>
+                <w:webHidden/>
+              </w:rPr>
+            </w:r>
+            <w:r>
+              <w:rPr>
+                <w:noProof/>
+                <w:webHidden/>
+              </w:rPr>
+              <w:fldChar w:fldCharType="separate"/>
+            </w:r>
+            <w:r>
+              <w:rPr>
+                <w:noProof/>
+                <w:webHidden/>
+              </w:rPr>
+              <w:t>13</w:t>
+            </w:r>
+            <w:r>
+              <w:rPr>
+                <w:noProof/>
+                <w:webHidden/>
+              </w:rPr>
+              <w:fldChar w:fldCharType="end"/>
+            </w:r>
+          </w:hyperlink>
+        </w:p>
+        <w:p>
+          <w:pPr>
+            <w:pStyle w:val="20"/>
+            <w:tabs>
+              <w:tab w:val="left" w:pos="1050"/>
+              <w:tab w:val="right" w:leader="dot" w:pos="8296"/>
+            </w:tabs>
+            <w:ind w:left="440"/>
+            <w:rPr>
+              <w:rFonts w:asciiTheme="minorHAnsi" w:eastAsiaTheme="minorEastAsia" w:hAnsiTheme="minorHAnsi"/>
+              <w:noProof/>
+              <w:kern w:val="2"/>
+              <w:sz w:val="21"/>
+            </w:rPr>
+          </w:pPr>
+          <w:hyperlink w:anchor="_Toc482898451" w:history="1">
+            <w:r>
+              <w:rPr>
+                <w:rStyle w:val="a8"/>
+                <w:noProof/>
+              </w:rPr>
+              <w:t>4.8.</w:t>
+            </w:r>
+            <w:r>
+              <w:rPr>
+                <w:rFonts w:asciiTheme="minorHAnsi" w:eastAsiaTheme="minorEastAsia" w:hAnsiTheme="minorHAnsi"/>
+                <w:noProof/>
+                <w:kern w:val="2"/>
+                <w:sz w:val="21"/>
+              </w:rPr>
+              <w:tab/>
+            </w:r>
+            <w:r>
+              <w:rPr>
+                <w:rStyle w:val="a8"/>
+                <w:rFonts w:hint="eastAsia"/>
+                <w:noProof/>
+              </w:rPr>
               <w:t>手续费</w:t>
             </w:r>
             <w:r>
@@ -1598,7 +2684,7 @@
                 <w:noProof/>
                 <w:webHidden/>
               </w:rPr>
-              <w:instrText xml:space="preserve"> PAGEREF _Toc474178576 \h </w:instrText>
+              <w:instrText xml:space="preserve"> PAGEREF _Toc482898451 \h </w:instrText>
             </w:r>
             <w:r>
               <w:rPr>
@@ -1618,7 +2704,7 @@
                 <w:noProof/>
                 <w:webHidden/>
               </w:rPr>
-              <w:t>7</w:t>
+              <w:t>13</w:t>
             </w:r>
             <w:r>
               <w:rPr>
@@ -1659,12 +2745,11 @@
           <w:numId w:val="6"/>
         </w:numPr>
       </w:pPr>
-      <w:bookmarkStart w:id="0" w:name="_Toc474178560"/>
+      <w:bookmarkStart w:id="0" w:name="_Toc482898424"/>
       <w:r>
         <w:rPr>
           <w:rFonts w:hint="eastAsia"/>
         </w:rPr>
-        <w:lastRenderedPageBreak/>
         <w:t>交易</w:t>
       </w:r>
       <w:bookmarkEnd w:id="0"/>
@@ -1677,7 +2762,7 @@
           <w:numId w:val="5"/>
         </w:numPr>
       </w:pPr>
-      <w:bookmarkStart w:id="1" w:name="_Toc474178561"/>
+      <w:bookmarkStart w:id="1" w:name="_Toc482898425"/>
       <w:r>
         <w:rPr>
           <w:rFonts w:hint="eastAsia"/>
@@ -2319,7 +3404,7 @@
           <w:numId w:val="5"/>
         </w:numPr>
       </w:pPr>
-      <w:bookmarkStart w:id="8" w:name="_Toc474178562"/>
+      <w:bookmarkStart w:id="8" w:name="_Toc482898426"/>
       <w:r>
         <w:rPr>
           <w:rFonts w:hint="eastAsia"/>
@@ -2391,6 +3476,7 @@
               <w:rPr>
                 <w:rFonts w:hint="eastAsia"/>
               </w:rPr>
+              <w:lastRenderedPageBreak/>
               <w:t>ssh</w:t>
             </w:r>
             <w:proofErr w:type="spellEnd"/>
@@ -3117,12 +4203,11 @@
           <w:numId w:val="5"/>
         </w:numPr>
       </w:pPr>
-      <w:bookmarkStart w:id="13" w:name="_Toc474178563"/>
+      <w:bookmarkStart w:id="13" w:name="_Toc482898427"/>
       <w:r>
         <w:rPr>
           <w:rFonts w:hint="eastAsia"/>
         </w:rPr>
-        <w:lastRenderedPageBreak/>
         <w:t>大</w:t>
       </w:r>
       <w:r>
@@ -3154,7 +4239,6 @@
         </w:rPr>
         <w:t>)</w:t>
       </w:r>
-      <w:bookmarkEnd w:id="13"/>
       <w:r>
         <w:softHyphen/>
       </w:r>
@@ -3176,6 +4260,7 @@
         </w:rPr>
         <w:t>)</w:t>
       </w:r>
+      <w:bookmarkEnd w:id="13"/>
     </w:p>
     <w:tbl>
       <w:tblPr>
@@ -4491,17 +5576,23 @@
           </w:tcPr>
           <w:p>
             <w:pPr>
-              <w:pStyle w:val="a7"/>
               <w:adjustRightInd/>
               <w:snapToGrid/>
               <w:spacing w:after="0"/>
-              <w:ind w:left="360" w:firstLineChars="0" w:firstLine="0"/>
               <w:rPr>
                 <w:rFonts w:ascii="宋体" w:eastAsia="宋体" w:hAnsi="宋体" w:cs="宋体"/>
                 <w:sz w:val="24"/>
                 <w:szCs w:val="24"/>
               </w:rPr>
             </w:pPr>
+            <w:r>
+              <w:rPr>
+                <w:rFonts w:ascii="宋体" w:eastAsia="宋体" w:hAnsi="宋体" w:cs="宋体" w:hint="eastAsia"/>
+                <w:sz w:val="24"/>
+                <w:szCs w:val="24"/>
+              </w:rPr>
+              <w:t>现在不用了</w:t>
+            </w:r>
             <w:r>
               <w:rPr>
                 <w:rFonts w:ascii="宋体" w:eastAsia="宋体" w:hAnsi="宋体" w:cs="宋体"/>
@@ -4543,6 +5634,7 @@
           <w:numId w:val="5"/>
         </w:numPr>
       </w:pPr>
+      <w:bookmarkStart w:id="27" w:name="_Toc482898428"/>
       <w:r>
         <w:rPr>
           <w:rFonts w:hint="eastAsia"/>
@@ -4599,6 +5691,7 @@
         </w:rPr>
         <w:t>)</w:t>
       </w:r>
+      <w:bookmarkEnd w:id="27"/>
     </w:p>
     <w:tbl>
       <w:tblPr>
@@ -5013,7 +6106,7 @@
                 <w:color w:val="000000"/>
               </w:rPr>
             </w:pPr>
-            <w:bookmarkStart w:id="27" w:name="_Hlk475739357"/>
+            <w:bookmarkStart w:id="28" w:name="_Hlk475739357"/>
             <w:r>
               <w:rPr>
                 <w:rFonts w:ascii="宋体" w:hAnsi="宋体" w:cs="宋体" w:hint="eastAsia"/>
@@ -5115,7 +6208,7 @@
           </w:p>
         </w:tc>
       </w:tr>
-      <w:bookmarkEnd w:id="27"/>
+      <w:bookmarkEnd w:id="28"/>
       <w:tr>
         <w:trPr>
           <w:trHeight w:val="270"/>
@@ -5144,7 +6237,6 @@
                 <w:rFonts w:ascii="宋体" w:hAnsi="宋体" w:cs="宋体" w:hint="eastAsia"/>
                 <w:color w:val="000000"/>
               </w:rPr>
-              <w:lastRenderedPageBreak/>
               <w:t xml:space="preserve">　备注</w:t>
             </w:r>
           </w:p>
@@ -5374,12 +6466,878 @@
           </w:tcPr>
           <w:p>
             <w:pPr>
+              <w:adjustRightInd/>
+              <w:snapToGrid/>
+              <w:spacing w:after="0"/>
+              <w:rPr>
+                <w:rFonts w:ascii="宋体" w:eastAsia="宋体" w:hAnsi="宋体" w:cs="宋体"/>
+                <w:sz w:val="24"/>
+                <w:szCs w:val="24"/>
+              </w:rPr>
+            </w:pPr>
+            <w:r>
+              <w:rPr>
+                <w:rFonts w:ascii="宋体" w:eastAsia="宋体" w:hAnsi="宋体" w:cs="宋体" w:hint="eastAsia"/>
+                <w:sz w:val="24"/>
+                <w:szCs w:val="24"/>
+              </w:rPr>
+              <w:t>运行910028</w:t>
+            </w:r>
+            <w:r>
+              <w:rPr>
+                <w:rFonts w:ascii="宋体" w:eastAsia="宋体" w:hAnsi="宋体" w:cs="宋体"/>
+                <w:sz w:val="24"/>
+                <w:szCs w:val="24"/>
+              </w:rPr>
+              <w:t> </w:t>
+            </w:r>
+          </w:p>
+          <w:p>
+            <w:pPr>
               <w:pStyle w:val="a7"/>
               <w:adjustRightInd/>
               <w:snapToGrid/>
               <w:spacing w:after="0"/>
               <w:ind w:left="360" w:firstLineChars="0" w:firstLine="0"/>
               <w:rPr>
+                <w:rFonts w:ascii="宋体" w:hAnsi="宋体" w:cs="宋体"/>
+                <w:color w:val="000000"/>
+              </w:rPr>
+            </w:pPr>
+          </w:p>
+        </w:tc>
+      </w:tr>
+    </w:tbl>
+    <w:p>
+      <w:pPr>
+        <w:tabs>
+          <w:tab w:val="left" w:pos="3000"/>
+        </w:tabs>
+        <w:spacing w:line="220" w:lineRule="atLeast"/>
+        <w:rPr>
+          <w:rFonts w:hint="eastAsia"/>
+        </w:rPr>
+      </w:pPr>
+    </w:p>
+    <w:p>
+      <w:pPr>
+        <w:pStyle w:val="2"/>
+        <w:numPr>
+          <w:ilvl w:val="1"/>
+          <w:numId w:val="5"/>
+        </w:numPr>
+      </w:pPr>
+      <w:bookmarkStart w:id="29" w:name="_Toc482898429"/>
+      <w:r>
+        <w:rPr>
+          <w:rFonts w:hint="eastAsia"/>
+        </w:rPr>
+        <w:t>大</w:t>
+      </w:r>
+      <w:r>
+        <w:t>连</w:t>
+      </w:r>
+      <w:r>
+        <w:t>G</w:t>
+      </w:r>
+      <w:r>
+        <w:t>机房</w:t>
+      </w:r>
+      <w:r>
+        <w:rPr>
+          <w:rFonts w:hint="eastAsia"/>
+        </w:rPr>
+        <w:t>(</w:t>
+      </w:r>
+      <w:r>
+        <w:rPr>
+          <w:rFonts w:hint="eastAsia"/>
+        </w:rPr>
+        <w:t>期权</w:t>
+      </w:r>
+      <w:r>
+        <w:rPr>
+          <w:rFonts w:hint="eastAsia"/>
+        </w:rPr>
+        <w:t>)</w:t>
+      </w:r>
+      <w:bookmarkEnd w:id="29"/>
+    </w:p>
+    <w:tbl>
+      <w:tblPr>
+        <w:tblW w:w="8640" w:type="dxa"/>
+        <w:tblInd w:w="108" w:type="dxa"/>
+        <w:tblLayout w:type="fixed"/>
+        <w:tblLook w:val="04A0"/>
+      </w:tblPr>
+      <w:tblGrid>
+        <w:gridCol w:w="1225"/>
+        <w:gridCol w:w="1752"/>
+        <w:gridCol w:w="2835"/>
+        <w:gridCol w:w="1836"/>
+        <w:gridCol w:w="992"/>
+      </w:tblGrid>
+      <w:tr>
+        <w:trPr>
+          <w:trHeight w:val="270"/>
+        </w:trPr>
+        <w:tc>
+          <w:tcPr>
+            <w:tcW w:w="8640" w:type="dxa"/>
+            <w:gridSpan w:val="5"/>
+            <w:tcBorders>
+              <w:top w:val="single" w:sz="4" w:space="0" w:color="auto"/>
+              <w:left w:val="single" w:sz="4" w:space="0" w:color="auto"/>
+              <w:bottom w:val="single" w:sz="4" w:space="0" w:color="auto"/>
+              <w:right w:val="single" w:sz="4" w:space="0" w:color="auto"/>
+            </w:tcBorders>
+            <w:shd w:val="clear" w:color="auto" w:fill="auto"/>
+            <w:vAlign w:val="bottom"/>
+            <w:hideMark/>
+          </w:tcPr>
+          <w:p>
+            <w:pPr>
+              <w:jc w:val="center"/>
+              <w:rPr>
+                <w:rFonts w:ascii="宋体" w:hAnsi="宋体" w:cs="宋体"/>
+                <w:color w:val="000000"/>
+              </w:rPr>
+            </w:pPr>
+            <w:proofErr w:type="spellStart"/>
+            <w:r>
+              <w:rPr>
+                <w:rFonts w:ascii="宋体" w:hAnsi="宋体" w:cs="宋体" w:hint="eastAsia"/>
+                <w:color w:val="000000"/>
+              </w:rPr>
+              <w:t>Xspeed</w:t>
+            </w:r>
+            <w:proofErr w:type="spellEnd"/>
+            <w:r>
+              <w:rPr>
+                <w:rFonts w:ascii="宋体" w:hAnsi="宋体" w:cs="宋体" w:hint="eastAsia"/>
+                <w:color w:val="000000"/>
+              </w:rPr>
+              <w:t>：大</w:t>
+            </w:r>
+            <w:r>
+              <w:rPr>
+                <w:rFonts w:ascii="宋体" w:hAnsi="宋体" w:cs="宋体"/>
+                <w:color w:val="000000"/>
+              </w:rPr>
+              <w:t>连</w:t>
+            </w:r>
+            <w:r>
+              <w:rPr>
+                <w:rFonts w:ascii="宋体" w:hAnsi="宋体" w:cs="宋体"/>
+                <w:color w:val="000000"/>
+              </w:rPr>
+              <w:t>G</w:t>
+            </w:r>
+            <w:r>
+              <w:rPr>
+                <w:rFonts w:ascii="宋体" w:hAnsi="宋体" w:cs="宋体"/>
+                <w:color w:val="000000"/>
+              </w:rPr>
+              <w:t>机房</w:t>
+            </w:r>
+          </w:p>
+        </w:tc>
+      </w:tr>
+      <w:tr>
+        <w:trPr>
+          <w:trHeight w:val="270"/>
+        </w:trPr>
+        <w:tc>
+          <w:tcPr>
+            <w:tcW w:w="1225" w:type="dxa"/>
+            <w:tcBorders>
+              <w:top w:val="nil"/>
+              <w:left w:val="single" w:sz="4" w:space="0" w:color="auto"/>
+              <w:bottom w:val="single" w:sz="4" w:space="0" w:color="auto"/>
+              <w:right w:val="single" w:sz="4" w:space="0" w:color="auto"/>
+            </w:tcBorders>
+            <w:shd w:val="clear" w:color="auto" w:fill="FFFFFF" w:themeFill="background1"/>
+            <w:vAlign w:val="center"/>
+            <w:hideMark/>
+          </w:tcPr>
+          <w:p>
+            <w:pPr>
+              <w:rPr>
+                <w:rFonts w:ascii="宋体" w:hAnsi="宋体" w:cs="宋体"/>
+                <w:color w:val="000000"/>
+              </w:rPr>
+            </w:pPr>
+            <w:r>
+              <w:rPr>
+                <w:rFonts w:ascii="宋体" w:hAnsi="宋体" w:cs="宋体" w:hint="eastAsia"/>
+                <w:color w:val="000000"/>
+              </w:rPr>
+              <w:t>通道</w:t>
+            </w:r>
+          </w:p>
+        </w:tc>
+        <w:tc>
+          <w:tcPr>
+            <w:tcW w:w="1752" w:type="dxa"/>
+            <w:tcBorders>
+              <w:top w:val="nil"/>
+              <w:left w:val="nil"/>
+              <w:bottom w:val="single" w:sz="4" w:space="0" w:color="auto"/>
+              <w:right w:val="single" w:sz="4" w:space="0" w:color="auto"/>
+            </w:tcBorders>
+            <w:shd w:val="clear" w:color="auto" w:fill="FFFFFF" w:themeFill="background1"/>
+            <w:vAlign w:val="bottom"/>
+            <w:hideMark/>
+          </w:tcPr>
+          <w:p>
+            <w:pPr>
+              <w:rPr>
+                <w:rFonts w:ascii="宋体" w:hAnsi="宋体" w:cs="宋体"/>
+                <w:color w:val="000000"/>
+              </w:rPr>
+            </w:pPr>
+            <w:r>
+              <w:rPr>
+                <w:rFonts w:ascii="宋体" w:hAnsi="宋体" w:cs="宋体" w:hint="eastAsia"/>
+                <w:color w:val="000000"/>
+              </w:rPr>
+              <w:t xml:space="preserve">　</w:t>
+            </w:r>
+          </w:p>
+        </w:tc>
+        <w:tc>
+          <w:tcPr>
+            <w:tcW w:w="2835" w:type="dxa"/>
+            <w:tcBorders>
+              <w:top w:val="nil"/>
+              <w:left w:val="nil"/>
+              <w:bottom w:val="single" w:sz="4" w:space="0" w:color="auto"/>
+              <w:right w:val="single" w:sz="4" w:space="0" w:color="auto"/>
+            </w:tcBorders>
+            <w:shd w:val="clear" w:color="auto" w:fill="FFFFFF" w:themeFill="background1"/>
+            <w:vAlign w:val="bottom"/>
+            <w:hideMark/>
+          </w:tcPr>
+          <w:p>
+            <w:pPr>
+              <w:rPr>
+                <w:rFonts w:ascii="宋体" w:hAnsi="宋体" w:cs="宋体"/>
+                <w:color w:val="000000"/>
+              </w:rPr>
+            </w:pPr>
+            <w:r>
+              <w:rPr>
+                <w:rFonts w:ascii="宋体" w:hAnsi="宋体" w:cs="宋体"/>
+                <w:color w:val="000000"/>
+              </w:rPr>
+              <w:t>10.7.159.68</w:t>
+            </w:r>
+            <w:r>
+              <w:rPr>
+                <w:rFonts w:ascii="宋体" w:hAnsi="宋体" w:cs="宋体" w:hint="eastAsia"/>
+                <w:color w:val="000000"/>
+              </w:rPr>
+              <w:t>/</w:t>
+            </w:r>
+            <w:r>
+              <w:rPr>
+                <w:rFonts w:ascii="宋体" w:hAnsi="宋体" w:cs="宋体"/>
+                <w:color w:val="000000"/>
+              </w:rPr>
+              <w:t>50001</w:t>
+            </w:r>
+          </w:p>
+        </w:tc>
+        <w:tc>
+          <w:tcPr>
+            <w:tcW w:w="1836" w:type="dxa"/>
+            <w:tcBorders>
+              <w:top w:val="nil"/>
+              <w:left w:val="nil"/>
+              <w:bottom w:val="single" w:sz="4" w:space="0" w:color="auto"/>
+              <w:right w:val="single" w:sz="4" w:space="0" w:color="auto"/>
+            </w:tcBorders>
+            <w:shd w:val="clear" w:color="auto" w:fill="FFFFFF" w:themeFill="background1"/>
+            <w:vAlign w:val="bottom"/>
+          </w:tcPr>
+          <w:p>
+            <w:pPr>
+              <w:rPr>
+                <w:rFonts w:ascii="宋体" w:hAnsi="宋体" w:cs="宋体"/>
+                <w:color w:val="000000"/>
+              </w:rPr>
+            </w:pPr>
+          </w:p>
+        </w:tc>
+        <w:tc>
+          <w:tcPr>
+            <w:tcW w:w="992" w:type="dxa"/>
+            <w:tcBorders>
+              <w:top w:val="nil"/>
+              <w:left w:val="nil"/>
+              <w:bottom w:val="single" w:sz="4" w:space="0" w:color="auto"/>
+              <w:right w:val="single" w:sz="4" w:space="0" w:color="auto"/>
+            </w:tcBorders>
+            <w:shd w:val="clear" w:color="auto" w:fill="CCFFCC"/>
+            <w:vAlign w:val="bottom"/>
+            <w:hideMark/>
+          </w:tcPr>
+          <w:p>
+            <w:pPr>
+              <w:rPr>
+                <w:rFonts w:ascii="宋体" w:hAnsi="宋体" w:cs="宋体"/>
+                <w:color w:val="000000"/>
+              </w:rPr>
+            </w:pPr>
+          </w:p>
+        </w:tc>
+      </w:tr>
+      <w:tr>
+        <w:trPr>
+          <w:trHeight w:val="270"/>
+        </w:trPr>
+        <w:tc>
+          <w:tcPr>
+            <w:tcW w:w="1225" w:type="dxa"/>
+            <w:tcBorders>
+              <w:top w:val="single" w:sz="4" w:space="0" w:color="auto"/>
+              <w:left w:val="single" w:sz="4" w:space="0" w:color="auto"/>
+              <w:bottom w:val="single" w:sz="4" w:space="0" w:color="auto"/>
+              <w:right w:val="single" w:sz="4" w:space="0" w:color="auto"/>
+            </w:tcBorders>
+            <w:vAlign w:val="center"/>
+            <w:hideMark/>
+          </w:tcPr>
+          <w:p>
+            <w:pPr>
+              <w:rPr>
+                <w:rFonts w:ascii="宋体" w:hAnsi="宋体" w:cs="宋体"/>
+                <w:color w:val="000000"/>
+              </w:rPr>
+            </w:pPr>
+            <w:r>
+              <w:rPr>
+                <w:rFonts w:ascii="宋体" w:hAnsi="宋体" w:cs="宋体" w:hint="eastAsia"/>
+                <w:color w:val="000000"/>
+              </w:rPr>
+              <w:t>行情</w:t>
+            </w:r>
+          </w:p>
+        </w:tc>
+        <w:tc>
+          <w:tcPr>
+            <w:tcW w:w="1752" w:type="dxa"/>
+            <w:tcBorders>
+              <w:top w:val="single" w:sz="4" w:space="0" w:color="auto"/>
+              <w:left w:val="nil"/>
+              <w:bottom w:val="single" w:sz="4" w:space="0" w:color="auto"/>
+              <w:right w:val="single" w:sz="4" w:space="0" w:color="auto"/>
+            </w:tcBorders>
+            <w:shd w:val="clear" w:color="auto" w:fill="auto"/>
+            <w:vAlign w:val="bottom"/>
+            <w:hideMark/>
+          </w:tcPr>
+          <w:p>
+            <w:pPr>
+              <w:rPr>
+                <w:rFonts w:ascii="宋体" w:hAnsi="宋体" w:cs="宋体"/>
+                <w:color w:val="000000"/>
+              </w:rPr>
+            </w:pPr>
+            <w:r>
+              <w:rPr>
+                <w:rFonts w:ascii="宋体" w:hAnsi="宋体" w:cs="宋体" w:hint="eastAsia"/>
+                <w:color w:val="000000"/>
+              </w:rPr>
+              <w:t xml:space="preserve">　</w:t>
+            </w:r>
+          </w:p>
+        </w:tc>
+        <w:tc>
+          <w:tcPr>
+            <w:tcW w:w="2835" w:type="dxa"/>
+            <w:tcBorders>
+              <w:top w:val="single" w:sz="4" w:space="0" w:color="auto"/>
+              <w:left w:val="nil"/>
+              <w:bottom w:val="single" w:sz="4" w:space="0" w:color="auto"/>
+              <w:right w:val="single" w:sz="4" w:space="0" w:color="auto"/>
+            </w:tcBorders>
+            <w:shd w:val="clear" w:color="auto" w:fill="auto"/>
+            <w:vAlign w:val="bottom"/>
+            <w:hideMark/>
+          </w:tcPr>
+          <w:p>
+            <w:pPr>
+              <w:rPr>
+                <w:rFonts w:ascii="宋体" w:hAnsi="宋体" w:cs="宋体"/>
+                <w:color w:val="000000"/>
+              </w:rPr>
+            </w:pPr>
+            <w:r>
+              <w:rPr>
+                <w:rFonts w:ascii="宋体" w:hAnsi="宋体" w:cs="宋体"/>
+                <w:color w:val="000000"/>
+              </w:rPr>
+              <w:t>10.7.159.68</w:t>
+            </w:r>
+            <w:r>
+              <w:rPr>
+                <w:rFonts w:ascii="宋体" w:hAnsi="宋体" w:cs="宋体" w:hint="eastAsia"/>
+                <w:color w:val="000000"/>
+              </w:rPr>
+              <w:t>/</w:t>
+            </w:r>
+            <w:r>
+              <w:rPr>
+                <w:rFonts w:ascii="宋体" w:hAnsi="宋体" w:cs="宋体" w:hint="eastAsia"/>
+                <w:color w:val="000000"/>
+              </w:rPr>
+              <w:t xml:space="preserve">tcp10915 </w:t>
+            </w:r>
+            <w:r>
+              <w:rPr>
+                <w:rFonts w:ascii="宋体" w:hAnsi="宋体" w:cs="宋体" w:hint="eastAsia"/>
+                <w:color w:val="000000"/>
+              </w:rPr>
+              <w:t xml:space="preserve">　</w:t>
+            </w:r>
+            <w:r>
+              <w:rPr>
+                <w:rFonts w:ascii="宋体" w:hAnsi="宋体" w:cs="宋体" w:hint="eastAsia"/>
+                <w:color w:val="000000"/>
+              </w:rPr>
+              <w:t>udp7813</w:t>
+            </w:r>
+          </w:p>
+        </w:tc>
+        <w:tc>
+          <w:tcPr>
+            <w:tcW w:w="1836" w:type="dxa"/>
+            <w:tcBorders>
+              <w:top w:val="single" w:sz="4" w:space="0" w:color="auto"/>
+              <w:left w:val="nil"/>
+              <w:bottom w:val="single" w:sz="4" w:space="0" w:color="auto"/>
+              <w:right w:val="single" w:sz="4" w:space="0" w:color="auto"/>
+            </w:tcBorders>
+            <w:shd w:val="clear" w:color="auto" w:fill="auto"/>
+            <w:vAlign w:val="bottom"/>
+          </w:tcPr>
+          <w:p>
+            <w:pPr>
+              <w:rPr>
+                <w:rFonts w:ascii="宋体" w:hAnsi="宋体" w:cs="宋体"/>
+                <w:color w:val="000000"/>
+              </w:rPr>
+            </w:pPr>
+          </w:p>
+        </w:tc>
+        <w:tc>
+          <w:tcPr>
+            <w:tcW w:w="992" w:type="dxa"/>
+            <w:tcBorders>
+              <w:top w:val="single" w:sz="4" w:space="0" w:color="auto"/>
+              <w:left w:val="nil"/>
+              <w:bottom w:val="single" w:sz="4" w:space="0" w:color="auto"/>
+              <w:right w:val="single" w:sz="4" w:space="0" w:color="auto"/>
+            </w:tcBorders>
+            <w:shd w:val="clear" w:color="auto" w:fill="auto"/>
+            <w:vAlign w:val="bottom"/>
+            <w:hideMark/>
+          </w:tcPr>
+          <w:p>
+            <w:pPr>
+              <w:rPr>
+                <w:rFonts w:ascii="宋体" w:hAnsi="宋体" w:cs="宋体"/>
+                <w:color w:val="000000"/>
+              </w:rPr>
+            </w:pPr>
+          </w:p>
+        </w:tc>
+      </w:tr>
+      <w:tr>
+        <w:trPr>
+          <w:trHeight w:val="270"/>
+        </w:trPr>
+        <w:tc>
+          <w:tcPr>
+            <w:tcW w:w="1225" w:type="dxa"/>
+            <w:tcBorders>
+              <w:left w:val="single" w:sz="4" w:space="0" w:color="auto"/>
+              <w:bottom w:val="single" w:sz="4" w:space="0" w:color="auto"/>
+              <w:right w:val="single" w:sz="4" w:space="0" w:color="auto"/>
+            </w:tcBorders>
+            <w:vAlign w:val="center"/>
+            <w:hideMark/>
+          </w:tcPr>
+          <w:p>
+            <w:pPr>
+              <w:rPr>
+                <w:rFonts w:ascii="宋体" w:hAnsi="宋体" w:cs="宋体"/>
+                <w:color w:val="000000"/>
+              </w:rPr>
+            </w:pPr>
+            <w:r>
+              <w:rPr>
+                <w:rFonts w:ascii="宋体" w:hAnsi="宋体" w:cs="宋体" w:hint="eastAsia"/>
+                <w:color w:val="000000"/>
+              </w:rPr>
+              <w:t>SSH</w:t>
+            </w:r>
+          </w:p>
+        </w:tc>
+        <w:tc>
+          <w:tcPr>
+            <w:tcW w:w="1752" w:type="dxa"/>
+            <w:tcBorders>
+              <w:top w:val="single" w:sz="4" w:space="0" w:color="auto"/>
+              <w:left w:val="nil"/>
+              <w:bottom w:val="single" w:sz="4" w:space="0" w:color="auto"/>
+              <w:right w:val="single" w:sz="4" w:space="0" w:color="auto"/>
+            </w:tcBorders>
+            <w:shd w:val="clear" w:color="auto" w:fill="auto"/>
+            <w:hideMark/>
+          </w:tcPr>
+          <w:p>
+            <w:pPr>
+              <w:spacing w:line="220" w:lineRule="atLeast"/>
+            </w:pPr>
+            <w:r>
+              <w:t>172.18.80.5</w:t>
+            </w:r>
+          </w:p>
+        </w:tc>
+        <w:tc>
+          <w:tcPr>
+            <w:tcW w:w="2835" w:type="dxa"/>
+            <w:tcBorders>
+              <w:top w:val="nil"/>
+              <w:left w:val="nil"/>
+              <w:bottom w:val="single" w:sz="4" w:space="0" w:color="auto"/>
+              <w:right w:val="single" w:sz="4" w:space="0" w:color="auto"/>
+            </w:tcBorders>
+            <w:shd w:val="clear" w:color="auto" w:fill="auto"/>
+          </w:tcPr>
+          <w:p>
+            <w:pPr>
+              <w:spacing w:line="220" w:lineRule="atLeast"/>
+            </w:pPr>
+            <w:r>
+              <w:t>u910019</w:t>
+            </w:r>
+          </w:p>
+        </w:tc>
+        <w:tc>
+          <w:tcPr>
+            <w:tcW w:w="1836" w:type="dxa"/>
+            <w:tcBorders>
+              <w:top w:val="nil"/>
+              <w:left w:val="nil"/>
+              <w:bottom w:val="single" w:sz="4" w:space="0" w:color="auto"/>
+              <w:right w:val="single" w:sz="4" w:space="0" w:color="auto"/>
+            </w:tcBorders>
+            <w:shd w:val="clear" w:color="auto" w:fill="auto"/>
+            <w:vAlign w:val="bottom"/>
+          </w:tcPr>
+          <w:p>
+            <w:pPr>
+              <w:rPr>
+                <w:rFonts w:ascii="宋体" w:hAnsi="宋体" w:cs="宋体"/>
+                <w:color w:val="FFFFFF" w:themeColor="background1"/>
+              </w:rPr>
+            </w:pPr>
+            <w:r>
+              <w:rPr>
+                <w:rFonts w:ascii="宋体" w:hAnsi="宋体" w:cs="宋体"/>
+                <w:color w:val="FFFFFF" w:themeColor="background1"/>
+              </w:rPr>
+              <w:t>u910019.</w:t>
+            </w:r>
+          </w:p>
+        </w:tc>
+        <w:tc>
+          <w:tcPr>
+            <w:tcW w:w="992" w:type="dxa"/>
+            <w:tcBorders>
+              <w:top w:val="nil"/>
+              <w:left w:val="nil"/>
+              <w:bottom w:val="single" w:sz="4" w:space="0" w:color="auto"/>
+              <w:right w:val="single" w:sz="4" w:space="0" w:color="auto"/>
+            </w:tcBorders>
+            <w:shd w:val="clear" w:color="auto" w:fill="auto"/>
+            <w:vAlign w:val="bottom"/>
+            <w:hideMark/>
+          </w:tcPr>
+          <w:p>
+            <w:pPr>
+              <w:rPr>
+                <w:rFonts w:ascii="宋体" w:hAnsi="宋体" w:cs="宋体"/>
+                <w:color w:val="000000"/>
+              </w:rPr>
+            </w:pPr>
+          </w:p>
+        </w:tc>
+      </w:tr>
+      <w:tr>
+        <w:trPr>
+          <w:trHeight w:val="270"/>
+        </w:trPr>
+        <w:tc>
+          <w:tcPr>
+            <w:tcW w:w="1225" w:type="dxa"/>
+            <w:tcBorders>
+              <w:top w:val="single" w:sz="4" w:space="0" w:color="auto"/>
+              <w:left w:val="single" w:sz="4" w:space="0" w:color="auto"/>
+              <w:bottom w:val="single" w:sz="4" w:space="0" w:color="auto"/>
+              <w:right w:val="single" w:sz="4" w:space="0" w:color="auto"/>
+            </w:tcBorders>
+            <w:vAlign w:val="center"/>
+            <w:hideMark/>
+          </w:tcPr>
+          <w:p>
+            <w:pPr>
+              <w:rPr>
+                <w:rFonts w:ascii="宋体" w:hAnsi="宋体" w:cs="宋体"/>
+                <w:color w:val="000000"/>
+              </w:rPr>
+            </w:pPr>
+            <w:r>
+              <w:rPr>
+                <w:rFonts w:ascii="宋体" w:hAnsi="宋体" w:cs="宋体" w:hint="eastAsia"/>
+                <w:color w:val="000000"/>
+              </w:rPr>
+              <w:t xml:space="preserve">　备注</w:t>
+            </w:r>
+          </w:p>
+        </w:tc>
+        <w:tc>
+          <w:tcPr>
+            <w:tcW w:w="7415" w:type="dxa"/>
+            <w:gridSpan w:val="4"/>
+            <w:tcBorders>
+              <w:top w:val="single" w:sz="4" w:space="0" w:color="auto"/>
+              <w:left w:val="nil"/>
+              <w:bottom w:val="single" w:sz="4" w:space="0" w:color="auto"/>
+              <w:right w:val="single" w:sz="4" w:space="0" w:color="auto"/>
+            </w:tcBorders>
+            <w:vAlign w:val="bottom"/>
+            <w:hideMark/>
+          </w:tcPr>
+          <w:p>
+            <w:pPr>
+              <w:shd w:val="clear" w:color="auto" w:fill="FFFFFF"/>
+              <w:rPr>
+                <w:rFonts w:ascii="宋体" w:hAnsi="宋体" w:cs="宋体"/>
+                <w:color w:val="000000"/>
+              </w:rPr>
+            </w:pPr>
+            <w:r>
+              <w:rPr>
+                <w:rFonts w:ascii="宋体" w:hAnsi="宋体" w:cs="宋体" w:hint="eastAsia"/>
+                <w:color w:val="000000"/>
+              </w:rPr>
+              <w:t>UDP</w:t>
+            </w:r>
+            <w:r>
+              <w:rPr>
+                <w:rFonts w:ascii="宋体" w:hAnsi="宋体" w:cs="宋体" w:hint="eastAsia"/>
+                <w:color w:val="000000"/>
+              </w:rPr>
+              <w:t>行情</w:t>
+            </w:r>
+            <w:r>
+              <w:rPr>
+                <w:rFonts w:ascii="宋体" w:hAnsi="宋体" w:cs="宋体" w:hint="eastAsia"/>
+                <w:color w:val="000000"/>
+              </w:rPr>
+              <w:t xml:space="preserve">(level2): </w:t>
+            </w:r>
+            <w:proofErr w:type="spellStart"/>
+            <w:r>
+              <w:rPr>
+                <w:rFonts w:ascii="宋体" w:hAnsi="宋体" w:cs="宋体"/>
+                <w:color w:val="000000"/>
+              </w:rPr>
+              <w:t>udp</w:t>
+            </w:r>
+            <w:proofErr w:type="spellEnd"/>
+            <w:r>
+              <w:rPr>
+                <w:rFonts w:ascii="宋体" w:hAnsi="宋体" w:cs="宋体"/>
+                <w:color w:val="000000"/>
+              </w:rPr>
+              <w:t>://</w:t>
+            </w:r>
+            <w:r>
+              <w:t xml:space="preserve"> </w:t>
+            </w:r>
+            <w:r>
+              <w:rPr>
+                <w:rFonts w:ascii="宋体" w:hAnsi="宋体" w:cs="宋体"/>
+                <w:color w:val="000000"/>
+              </w:rPr>
+              <w:t>172.18.80.63</w:t>
+            </w:r>
+            <w:r>
+              <w:rPr>
+                <w:rFonts w:ascii="宋体" w:hAnsi="宋体" w:cs="宋体"/>
+                <w:color w:val="000000"/>
+              </w:rPr>
+              <w:t>:10072</w:t>
+            </w:r>
+          </w:p>
+          <w:p>
+            <w:pPr>
+              <w:shd w:val="clear" w:color="auto" w:fill="FFFFFF"/>
+              <w:rPr>
+                <w:rFonts w:ascii="Verdana" w:eastAsia="宋体" w:hAnsi="Verdana" w:cs="宋体"/>
+                <w:color w:val="000000"/>
+                <w:szCs w:val="21"/>
+              </w:rPr>
+            </w:pPr>
+            <w:r>
+              <w:rPr>
+                <w:rFonts w:ascii="Verdana" w:eastAsia="宋体" w:hAnsi="Verdana" w:cs="宋体" w:hint="eastAsia"/>
+                <w:color w:val="000000"/>
+                <w:szCs w:val="21"/>
+              </w:rPr>
+              <w:t>测</w:t>
+            </w:r>
+            <w:r>
+              <w:rPr>
+                <w:rFonts w:ascii="Verdana" w:eastAsia="宋体" w:hAnsi="Verdana" w:cs="宋体"/>
+                <w:color w:val="000000"/>
+                <w:szCs w:val="21"/>
+              </w:rPr>
+              <w:t>试服</w:t>
+            </w:r>
+            <w:r>
+              <w:rPr>
+                <w:rFonts w:ascii="Verdana" w:eastAsia="宋体" w:hAnsi="Verdana" w:cs="宋体" w:hint="eastAsia"/>
+                <w:color w:val="000000"/>
+                <w:szCs w:val="21"/>
+              </w:rPr>
+              <w:t>务</w:t>
+            </w:r>
+            <w:r>
+              <w:rPr>
+                <w:rFonts w:ascii="Verdana" w:eastAsia="宋体" w:hAnsi="Verdana" w:cs="宋体"/>
+                <w:color w:val="000000"/>
+                <w:szCs w:val="21"/>
+              </w:rPr>
+              <w:t>器</w:t>
+            </w:r>
+          </w:p>
+          <w:p>
+            <w:pPr>
+              <w:shd w:val="clear" w:color="auto" w:fill="FFFFFF"/>
+              <w:rPr>
+                <w:rFonts w:ascii="Verdana" w:eastAsia="宋体" w:hAnsi="Verdana" w:cs="宋体"/>
+                <w:color w:val="000000"/>
+                <w:szCs w:val="21"/>
+              </w:rPr>
+            </w:pPr>
+            <w:r>
+              <w:rPr>
+                <w:rFonts w:ascii="Verdana" w:eastAsia="宋体" w:hAnsi="Verdana" w:cs="宋体" w:hint="eastAsia"/>
+                <w:color w:val="000000"/>
+                <w:szCs w:val="21"/>
+              </w:rPr>
+              <w:t>VPN</w:t>
+            </w:r>
+            <w:r>
+              <w:rPr>
+                <w:rFonts w:ascii="Verdana" w:eastAsia="宋体" w:hAnsi="Verdana" w:cs="宋体" w:hint="eastAsia"/>
+                <w:color w:val="000000"/>
+                <w:szCs w:val="21"/>
+              </w:rPr>
+              <w:t>电信地址：</w:t>
+            </w:r>
+            <w:r>
+              <w:rPr>
+                <w:rFonts w:ascii="Verdana" w:eastAsia="宋体" w:hAnsi="Verdana" w:cs="宋体" w:hint="eastAsia"/>
+                <w:color w:val="000000"/>
+                <w:szCs w:val="21"/>
+              </w:rPr>
+              <w:t>172.18.20.1</w:t>
+            </w:r>
+          </w:p>
+          <w:p>
+            <w:pPr>
+              <w:shd w:val="clear" w:color="auto" w:fill="FFFFFF"/>
+              <w:rPr>
+                <w:rFonts w:ascii="宋体" w:hAnsi="宋体" w:cs="宋体"/>
+                <w:color w:val="000000"/>
+              </w:rPr>
+            </w:pPr>
+            <w:r>
+              <w:rPr>
+                <w:rFonts w:ascii="Verdana" w:eastAsia="宋体" w:hAnsi="Verdana" w:cs="宋体" w:hint="eastAsia"/>
+                <w:color w:val="000000"/>
+                <w:szCs w:val="21"/>
+              </w:rPr>
+              <w:t>VPN</w:t>
+            </w:r>
+            <w:r>
+              <w:rPr>
+                <w:rFonts w:ascii="Verdana" w:eastAsia="宋体" w:hAnsi="Verdana" w:cs="宋体" w:hint="eastAsia"/>
+                <w:color w:val="000000"/>
+                <w:szCs w:val="21"/>
+              </w:rPr>
+              <w:t>联通地址：</w:t>
+            </w:r>
+            <w:r>
+              <w:rPr>
+                <w:rFonts w:ascii="Verdana" w:eastAsia="宋体" w:hAnsi="Verdana" w:cs="宋体" w:hint="eastAsia"/>
+                <w:color w:val="000000"/>
+                <w:szCs w:val="21"/>
+              </w:rPr>
+              <w:t>172.20.21.1</w:t>
+            </w:r>
+          </w:p>
+        </w:tc>
+      </w:tr>
+      <w:tr>
+        <w:trPr>
+          <w:trHeight w:val="270"/>
+        </w:trPr>
+        <w:tc>
+          <w:tcPr>
+            <w:tcW w:w="1225" w:type="dxa"/>
+            <w:tcBorders>
+              <w:top w:val="single" w:sz="4" w:space="0" w:color="auto"/>
+              <w:left w:val="single" w:sz="4" w:space="0" w:color="auto"/>
+              <w:bottom w:val="single" w:sz="4" w:space="0" w:color="auto"/>
+              <w:right w:val="single" w:sz="4" w:space="0" w:color="auto"/>
+            </w:tcBorders>
+            <w:vAlign w:val="center"/>
+          </w:tcPr>
+          <w:p>
+            <w:pPr>
+              <w:rPr>
+                <w:rFonts w:ascii="宋体" w:hAnsi="宋体" w:cs="宋体"/>
+                <w:color w:val="000000"/>
+              </w:rPr>
+            </w:pPr>
+          </w:p>
+        </w:tc>
+        <w:tc>
+          <w:tcPr>
+            <w:tcW w:w="7415" w:type="dxa"/>
+            <w:gridSpan w:val="4"/>
+            <w:tcBorders>
+              <w:top w:val="single" w:sz="4" w:space="0" w:color="auto"/>
+              <w:left w:val="nil"/>
+              <w:bottom w:val="single" w:sz="4" w:space="0" w:color="auto"/>
+              <w:right w:val="single" w:sz="4" w:space="0" w:color="auto"/>
+            </w:tcBorders>
+            <w:vAlign w:val="bottom"/>
+          </w:tcPr>
+          <w:p>
+            <w:pPr>
+              <w:adjustRightInd/>
+              <w:snapToGrid/>
+              <w:spacing w:after="0"/>
+              <w:rPr>
                 <w:rFonts w:ascii="宋体" w:eastAsia="宋体" w:hAnsi="宋体" w:cs="宋体"/>
                 <w:sz w:val="24"/>
                 <w:szCs w:val="24"/>
@@ -5387,11 +7345,11 @@
             </w:pPr>
             <w:r>
               <w:rPr>
-                <w:rFonts w:ascii="宋体" w:eastAsia="宋体" w:hAnsi="宋体" w:cs="宋体"/>
+                <w:rFonts w:ascii="宋体" w:eastAsia="宋体" w:hAnsi="宋体" w:cs="宋体" w:hint="eastAsia"/>
                 <w:sz w:val="24"/>
                 <w:szCs w:val="24"/>
               </w:rPr>
-              <w:t> </w:t>
+              <w:t>运行锁仓</w:t>
             </w:r>
           </w:p>
           <w:p>
@@ -5426,14 +7384,14 @@
           <w:numId w:val="5"/>
         </w:numPr>
       </w:pPr>
-      <w:bookmarkStart w:id="28" w:name="_Toc474178564"/>
+      <w:bookmarkStart w:id="30" w:name="_Toc482898430"/>
       <w:r>
         <w:rPr>
           <w:rFonts w:hint="eastAsia"/>
         </w:rPr>
         <w:t>郑州机房</w:t>
       </w:r>
-      <w:bookmarkEnd w:id="28"/>
+      <w:bookmarkEnd w:id="30"/>
     </w:p>
     <w:tbl>
       <w:tblPr>
@@ -5444,8 +7402,8 @@
       </w:tblPr>
       <w:tblGrid>
         <w:gridCol w:w="1225"/>
-        <w:gridCol w:w="1752"/>
-        <w:gridCol w:w="2268"/>
+        <w:gridCol w:w="1185"/>
+        <w:gridCol w:w="2835"/>
         <w:gridCol w:w="2403"/>
         <w:gridCol w:w="992"/>
       </w:tblGrid>
@@ -5562,7 +7520,7 @@
         </w:tc>
         <w:tc>
           <w:tcPr>
-            <w:tcW w:w="1752" w:type="dxa"/>
+            <w:tcW w:w="1185" w:type="dxa"/>
             <w:tcBorders>
               <w:top w:val="nil"/>
               <w:left w:val="nil"/>
@@ -5591,7 +7549,7 @@
         </w:tc>
         <w:tc>
           <w:tcPr>
-            <w:tcW w:w="2268" w:type="dxa"/>
+            <w:tcW w:w="2835" w:type="dxa"/>
             <w:tcBorders>
               <w:top w:val="nil"/>
               <w:left w:val="nil"/>
@@ -5680,9 +7638,9 @@
               </w:rPr>
               <w:t xml:space="preserve">10G: </w:t>
             </w:r>
-            <w:bookmarkStart w:id="29" w:name="OLE_LINK64"/>
-            <w:bookmarkStart w:id="30" w:name="OLE_LINK65"/>
-            <w:bookmarkStart w:id="31" w:name="OLE_LINK66"/>
+            <w:bookmarkStart w:id="31" w:name="OLE_LINK64"/>
+            <w:bookmarkStart w:id="32" w:name="OLE_LINK65"/>
+            <w:bookmarkStart w:id="33" w:name="OLE_LINK66"/>
             <w:r>
               <w:rPr>
                 <w:rFonts w:ascii="宋体" w:hAnsi="宋体" w:cs="宋体"/>
@@ -5690,9 +7648,9 @@
               </w:rPr>
               <w:t>172.18.108.12</w:t>
             </w:r>
-            <w:bookmarkEnd w:id="29"/>
-            <w:bookmarkEnd w:id="30"/>
             <w:bookmarkEnd w:id="31"/>
+            <w:bookmarkEnd w:id="32"/>
+            <w:bookmarkEnd w:id="33"/>
             <w:r>
               <w:rPr>
                 <w:rFonts w:ascii="宋体" w:hAnsi="宋体" w:cs="宋体"/>
@@ -5780,7 +7738,7 @@
         </w:tc>
         <w:tc>
           <w:tcPr>
-            <w:tcW w:w="1752" w:type="dxa"/>
+            <w:tcW w:w="1185" w:type="dxa"/>
             <w:tcBorders>
               <w:top w:val="single" w:sz="4" w:space="0" w:color="auto"/>
               <w:left w:val="nil"/>
@@ -5809,7 +7767,7 @@
         </w:tc>
         <w:tc>
           <w:tcPr>
-            <w:tcW w:w="2268" w:type="dxa"/>
+            <w:tcW w:w="2835" w:type="dxa"/>
             <w:tcBorders>
               <w:top w:val="single" w:sz="4" w:space="0" w:color="auto"/>
               <w:left w:val="nil"/>
@@ -5829,74 +7787,24 @@
             </w:pPr>
             <w:r>
               <w:rPr>
-                <w:rFonts w:ascii="宋体" w:hAnsi="宋体" w:cs="宋体" w:hint="eastAsia"/>
-                <w:color w:val="000000"/>
-              </w:rPr>
-              <w:t>172.</w:t>
-            </w:r>
-            <w:r>
-              <w:rPr>
-                <w:rFonts w:ascii="宋体" w:hAnsi="宋体" w:cs="宋体"/>
-                <w:color w:val="000000"/>
-              </w:rPr>
-              <w:t>18</w:t>
-            </w:r>
-            <w:r>
-              <w:rPr>
-                <w:rFonts w:ascii="宋体" w:hAnsi="宋体" w:cs="宋体" w:hint="eastAsia"/>
-                <w:color w:val="000000"/>
-              </w:rPr>
-              <w:t>.</w:t>
-            </w:r>
-            <w:r>
-              <w:rPr>
-                <w:rFonts w:ascii="宋体" w:hAnsi="宋体" w:cs="宋体"/>
-                <w:color w:val="000000"/>
-              </w:rPr>
-              <w:t>199</w:t>
-            </w:r>
-            <w:r>
-              <w:rPr>
-                <w:rFonts w:ascii="宋体" w:hAnsi="宋体" w:cs="宋体" w:hint="eastAsia"/>
-                <w:color w:val="000000"/>
-              </w:rPr>
-              <w:t>.</w:t>
-            </w:r>
-            <w:r>
-              <w:rPr>
-                <w:rFonts w:ascii="宋体" w:hAnsi="宋体" w:cs="宋体"/>
-                <w:color w:val="000000"/>
-              </w:rPr>
-              <w:t>25</w:t>
-            </w:r>
-            <w:r>
-              <w:rPr>
-                <w:rFonts w:ascii="宋体" w:hAnsi="宋体" w:cs="宋体" w:hint="eastAsia"/>
-                <w:color w:val="000000"/>
-              </w:rPr>
-              <w:t>/tcp</w:t>
-            </w:r>
-            <w:r>
-              <w:rPr>
-                <w:rFonts w:ascii="宋体" w:hAnsi="宋体" w:cs="宋体"/>
-                <w:color w:val="000000"/>
-              </w:rPr>
-              <w:t>6666</w:t>
-            </w:r>
-          </w:p>
-          <w:p>
-            <w:pPr>
-              <w:rPr>
-                <w:rFonts w:ascii="宋体" w:hAnsi="宋体" w:cs="宋体"/>
-                <w:color w:val="000000"/>
-              </w:rPr>
-            </w:pPr>
-            <w:r>
-              <w:rPr>
-                <w:rFonts w:ascii="宋体" w:hAnsi="宋体" w:cs="宋体"/>
-                <w:color w:val="000000"/>
-              </w:rPr>
-              <w:t>10G: 172.18.108.12/6666</w:t>
+                <w:rFonts w:ascii="宋体" w:hAnsi="宋体" w:cs="宋体"/>
+                <w:color w:val="000000"/>
+              </w:rPr>
+              <w:t>172.22.1.1:tcp6767</w:t>
+            </w:r>
+            <w:r>
+              <w:rPr>
+                <w:rFonts w:ascii="宋体" w:hAnsi="宋体" w:cs="宋体"/>
+                <w:color w:val="000000"/>
+              </w:rPr>
+              <w:t xml:space="preserve">10G: </w:t>
+            </w:r>
+            <w:r>
+              <w:rPr>
+                <w:rFonts w:ascii="宋体" w:hAnsi="宋体" w:cs="宋体"/>
+                <w:color w:val="000000"/>
+              </w:rPr>
+              <w:t>172.18.108.12:tcp6767</w:t>
             </w:r>
           </w:p>
         </w:tc>
@@ -6053,7 +7961,7 @@
         </w:tc>
         <w:tc>
           <w:tcPr>
-            <w:tcW w:w="1752" w:type="dxa"/>
+            <w:tcW w:w="1185" w:type="dxa"/>
             <w:tcBorders>
               <w:top w:val="nil"/>
               <w:left w:val="nil"/>
@@ -6074,7 +7982,7 @@
         </w:tc>
         <w:tc>
           <w:tcPr>
-            <w:tcW w:w="2268" w:type="dxa"/>
+            <w:tcW w:w="2835" w:type="dxa"/>
             <w:tcBorders>
               <w:top w:val="nil"/>
               <w:left w:val="nil"/>
@@ -6172,7 +8080,7 @@
         </w:tc>
         <w:tc>
           <w:tcPr>
-            <w:tcW w:w="1752" w:type="dxa"/>
+            <w:tcW w:w="1185" w:type="dxa"/>
             <w:tcBorders>
               <w:top w:val="nil"/>
               <w:left w:val="nil"/>
@@ -6198,7 +8106,7 @@
         </w:tc>
         <w:tc>
           <w:tcPr>
-            <w:tcW w:w="2268" w:type="dxa"/>
+            <w:tcW w:w="2835" w:type="dxa"/>
             <w:tcBorders>
               <w:top w:val="nil"/>
               <w:left w:val="nil"/>
@@ -6214,9 +8122,9 @@
                 <w:color w:val="FFFFFF" w:themeColor="background1"/>
               </w:rPr>
             </w:pPr>
-            <w:bookmarkStart w:id="32" w:name="OLE_LINK57"/>
-            <w:bookmarkStart w:id="33" w:name="OLE_LINK58"/>
-            <w:bookmarkStart w:id="34" w:name="OLE_LINK59"/>
+            <w:bookmarkStart w:id="34" w:name="OLE_LINK57"/>
+            <w:bookmarkStart w:id="35" w:name="OLE_LINK58"/>
+            <w:bookmarkStart w:id="36" w:name="OLE_LINK59"/>
             <w:r>
               <w:rPr>
                 <w:rFonts w:ascii="宋体" w:eastAsia="宋体" w:hAnsi="宋体" w:cs="宋体"/>
@@ -6226,9 +8134,9 @@
               </w:rPr>
               <w:t>u19.BE76E</w:t>
             </w:r>
-            <w:bookmarkEnd w:id="32"/>
-            <w:bookmarkEnd w:id="33"/>
             <w:bookmarkEnd w:id="34"/>
+            <w:bookmarkEnd w:id="35"/>
+            <w:bookmarkEnd w:id="36"/>
           </w:p>
         </w:tc>
         <w:tc>
@@ -6333,7 +8241,7 @@
         </w:tc>
         <w:tc>
           <w:tcPr>
-            <w:tcW w:w="1752" w:type="dxa"/>
+            <w:tcW w:w="1185" w:type="dxa"/>
             <w:tcBorders>
               <w:top w:val="single" w:sz="4" w:space="0" w:color="auto"/>
               <w:left w:val="nil"/>
@@ -6357,7 +8265,7 @@
         </w:tc>
         <w:tc>
           <w:tcPr>
-            <w:tcW w:w="2268" w:type="dxa"/>
+            <w:tcW w:w="2835" w:type="dxa"/>
             <w:tcBorders>
               <w:top w:val="nil"/>
               <w:left w:val="nil"/>
@@ -6453,7 +8361,7 @@
         </w:tc>
         <w:tc>
           <w:tcPr>
-            <w:tcW w:w="1752" w:type="dxa"/>
+            <w:tcW w:w="1185" w:type="dxa"/>
             <w:tcBorders>
               <w:top w:val="single" w:sz="4" w:space="0" w:color="auto"/>
               <w:left w:val="nil"/>
@@ -6474,7 +8382,7 @@
         </w:tc>
         <w:tc>
           <w:tcPr>
-            <w:tcW w:w="2268" w:type="dxa"/>
+            <w:tcW w:w="2835" w:type="dxa"/>
             <w:tcBorders>
               <w:top w:val="nil"/>
               <w:left w:val="nil"/>
@@ -6511,8 +8419,8 @@
                 <w:color w:val="FFFFFF" w:themeColor="background1"/>
               </w:rPr>
             </w:pPr>
-            <w:bookmarkStart w:id="35" w:name="OLE_LINK60"/>
-            <w:bookmarkStart w:id="36" w:name="OLE_LINK61"/>
+            <w:bookmarkStart w:id="37" w:name="OLE_LINK60"/>
+            <w:bookmarkStart w:id="38" w:name="OLE_LINK61"/>
             <w:r>
               <w:rPr>
                 <w:rFonts w:ascii="宋体" w:hAnsi="宋体" w:cs="宋体"/>
@@ -6520,8 +8428,8 @@
               </w:rPr>
               <w:t>u910019</w:t>
             </w:r>
-            <w:bookmarkEnd w:id="35"/>
-            <w:bookmarkEnd w:id="36"/>
+            <w:bookmarkEnd w:id="37"/>
+            <w:bookmarkEnd w:id="38"/>
             <w:r>
               <w:rPr>
                 <w:rFonts w:ascii="宋体" w:hAnsi="宋体" w:cs="宋体" w:hint="eastAsia"/>
@@ -6715,7 +8623,7 @@
           <w:numId w:val="5"/>
         </w:numPr>
       </w:pPr>
-      <w:bookmarkStart w:id="37" w:name="_Toc474178565"/>
+      <w:bookmarkStart w:id="39" w:name="_Toc482898431"/>
       <w:r>
         <w:rPr>
           <w:rFonts w:hint="eastAsia"/>
@@ -6723,7 +8631,7 @@
         <w:lastRenderedPageBreak/>
         <w:t>存储</w:t>
       </w:r>
-      <w:bookmarkEnd w:id="37"/>
+      <w:bookmarkEnd w:id="39"/>
     </w:p>
     <w:tbl>
       <w:tblPr>
@@ -6878,14 +8786,14 @@
           <w:numId w:val="5"/>
         </w:numPr>
       </w:pPr>
-      <w:bookmarkStart w:id="38" w:name="_Toc474178566"/>
+      <w:bookmarkStart w:id="40" w:name="_Toc482898432"/>
       <w:r>
         <w:rPr>
           <w:rFonts w:hint="eastAsia"/>
         </w:rPr>
         <w:t>代码</w:t>
       </w:r>
-      <w:bookmarkEnd w:id="38"/>
+      <w:bookmarkEnd w:id="40"/>
     </w:p>
     <w:tbl>
       <w:tblPr>
@@ -7048,14 +8956,14 @@
           <w:numId w:val="5"/>
         </w:numPr>
       </w:pPr>
-      <w:bookmarkStart w:id="39" w:name="_Toc474178567"/>
+      <w:bookmarkStart w:id="41" w:name="_Toc482898433"/>
       <w:r>
         <w:rPr>
           <w:rFonts w:hint="eastAsia"/>
         </w:rPr>
         <w:t>银行帐号</w:t>
       </w:r>
-      <w:bookmarkEnd w:id="39"/>
+      <w:bookmarkEnd w:id="41"/>
     </w:p>
     <w:p>
       <w:pPr>
@@ -7065,20 +8973,20 @@
           <w:numId w:val="5"/>
         </w:numPr>
       </w:pPr>
-      <w:bookmarkStart w:id="40" w:name="OLE_LINK24"/>
-      <w:bookmarkStart w:id="41" w:name="OLE_LINK25"/>
-      <w:bookmarkStart w:id="42" w:name="OLE_LINK26"/>
-      <w:bookmarkStart w:id="43" w:name="_Toc474178568"/>
+      <w:bookmarkStart w:id="42" w:name="OLE_LINK24"/>
+      <w:bookmarkStart w:id="43" w:name="OLE_LINK25"/>
+      <w:bookmarkStart w:id="44" w:name="OLE_LINK26"/>
+      <w:bookmarkStart w:id="45" w:name="_Toc482898434"/>
       <w:r>
         <w:rPr>
           <w:rFonts w:hint="eastAsia"/>
         </w:rPr>
         <w:t>结算账户</w:t>
       </w:r>
-      <w:bookmarkEnd w:id="40"/>
-      <w:bookmarkEnd w:id="41"/>
       <w:bookmarkEnd w:id="42"/>
       <w:bookmarkEnd w:id="43"/>
+      <w:bookmarkEnd w:id="44"/>
+      <w:bookmarkEnd w:id="45"/>
     </w:p>
     <w:tbl>
       <w:tblPr>
@@ -7101,8 +9009,8 @@
             <w:pPr>
               <w:jc w:val="center"/>
             </w:pPr>
-            <w:bookmarkStart w:id="44" w:name="OLE_LINK33"/>
-            <w:bookmarkStart w:id="45" w:name="OLE_LINK37"/>
+            <w:bookmarkStart w:id="46" w:name="OLE_LINK33"/>
+            <w:bookmarkStart w:id="47" w:name="OLE_LINK37"/>
             <w:r>
               <w:rPr>
                 <w:rFonts w:hint="eastAsia"/>
@@ -7327,8 +9235,8 @@
           </w:p>
         </w:tc>
       </w:tr>
-      <w:bookmarkEnd w:id="44"/>
-      <w:bookmarkEnd w:id="45"/>
+      <w:bookmarkEnd w:id="46"/>
+      <w:bookmarkEnd w:id="47"/>
     </w:tbl>
     <w:p/>
     <w:p>
@@ -7358,8 +9266,8 @@
         </w:rPr>
         <w:br/>
       </w:r>
-      <w:bookmarkStart w:id="46" w:name="OLE_LINK28"/>
-      <w:bookmarkStart w:id="47" w:name="OLE_LINK29"/>
+      <w:bookmarkStart w:id="48" w:name="OLE_LINK28"/>
+      <w:bookmarkStart w:id="49" w:name="OLE_LINK29"/>
       <w:r>
         <w:rPr>
           <w:rFonts w:ascii="宋体" w:eastAsia="宋体" w:hAnsi="宋体" w:cs="宋体"/>
@@ -7368,8 +9276,8 @@
         </w:rPr>
         <w:t>招商银行深圳常兴路支行</w:t>
       </w:r>
-      <w:bookmarkEnd w:id="46"/>
-      <w:bookmarkEnd w:id="47"/>
+      <w:bookmarkEnd w:id="48"/>
+      <w:bookmarkEnd w:id="49"/>
       <w:r>
         <w:rPr>
           <w:rFonts w:ascii="宋体" w:eastAsia="宋体" w:hAnsi="宋体" w:cs="宋体"/>
@@ -7378,17 +9286,17 @@
         </w:rPr>
         <w:br/>
       </w:r>
-      <w:bookmarkStart w:id="48" w:name="OLE_LINK9"/>
-      <w:bookmarkStart w:id="49" w:name="OLE_LINK14"/>
-      <w:bookmarkStart w:id="50" w:name="OLE_LINK15"/>
-      <w:bookmarkStart w:id="51" w:name="OLE_LINK16"/>
-      <w:bookmarkStart w:id="52" w:name="OLE_LINK17"/>
-      <w:bookmarkStart w:id="53" w:name="OLE_LINK18"/>
-      <w:bookmarkStart w:id="54" w:name="OLE_LINK19"/>
-      <w:bookmarkStart w:id="55" w:name="OLE_LINK22"/>
-      <w:bookmarkStart w:id="56" w:name="OLE_LINK23"/>
-      <w:bookmarkStart w:id="57" w:name="OLE_LINK30"/>
-      <w:bookmarkStart w:id="58" w:name="OLE_LINK32"/>
+      <w:bookmarkStart w:id="50" w:name="OLE_LINK9"/>
+      <w:bookmarkStart w:id="51" w:name="OLE_LINK14"/>
+      <w:bookmarkStart w:id="52" w:name="OLE_LINK15"/>
+      <w:bookmarkStart w:id="53" w:name="OLE_LINK16"/>
+      <w:bookmarkStart w:id="54" w:name="OLE_LINK17"/>
+      <w:bookmarkStart w:id="55" w:name="OLE_LINK18"/>
+      <w:bookmarkStart w:id="56" w:name="OLE_LINK19"/>
+      <w:bookmarkStart w:id="57" w:name="OLE_LINK22"/>
+      <w:bookmarkStart w:id="58" w:name="OLE_LINK23"/>
+      <w:bookmarkStart w:id="59" w:name="OLE_LINK30"/>
+      <w:bookmarkStart w:id="60" w:name="OLE_LINK32"/>
       <w:r>
         <w:rPr>
           <w:rFonts w:ascii="宋体" w:eastAsia="宋体" w:hAnsi="宋体" w:cs="宋体"/>
@@ -7397,8 +9305,6 @@
         </w:rPr>
         <w:t>6214 8378 3361 3098</w:t>
       </w:r>
-      <w:bookmarkEnd w:id="48"/>
-      <w:bookmarkEnd w:id="49"/>
       <w:bookmarkEnd w:id="50"/>
       <w:bookmarkEnd w:id="51"/>
       <w:bookmarkEnd w:id="52"/>
@@ -7408,6 +9314,8 @@
       <w:bookmarkEnd w:id="56"/>
       <w:bookmarkEnd w:id="57"/>
       <w:bookmarkEnd w:id="58"/>
+      <w:bookmarkEnd w:id="59"/>
+      <w:bookmarkEnd w:id="60"/>
       <w:r>
         <w:rPr>
           <w:rFonts w:ascii="宋体" w:eastAsia="宋体" w:hAnsi="宋体" w:cs="宋体"/>
@@ -7416,9 +9324,9 @@
         </w:rPr>
         <w:t> </w:t>
       </w:r>
-      <w:bookmarkStart w:id="59" w:name="OLE_LINK10"/>
-      <w:bookmarkStart w:id="60" w:name="OLE_LINK13"/>
-      <w:bookmarkStart w:id="61" w:name="OLE_LINK27"/>
+      <w:bookmarkStart w:id="61" w:name="OLE_LINK10"/>
+      <w:bookmarkStart w:id="62" w:name="OLE_LINK13"/>
+      <w:bookmarkStart w:id="63" w:name="OLE_LINK27"/>
       <w:r>
         <w:rPr>
           <w:rFonts w:ascii="宋体" w:eastAsia="宋体" w:hAnsi="宋体" w:cs="宋体"/>
@@ -7427,9 +9335,9 @@
         </w:rPr>
         <w:t>兰精华</w:t>
       </w:r>
-      <w:bookmarkEnd w:id="59"/>
-      <w:bookmarkEnd w:id="60"/>
       <w:bookmarkEnd w:id="61"/>
+      <w:bookmarkEnd w:id="62"/>
+      <w:bookmarkEnd w:id="63"/>
     </w:p>
     <w:p>
       <w:pPr>
@@ -7439,14 +9347,14 @@
           <w:numId w:val="5"/>
         </w:numPr>
       </w:pPr>
-      <w:bookmarkStart w:id="62" w:name="_Toc474178569"/>
+      <w:bookmarkStart w:id="64" w:name="_Toc482898435"/>
       <w:r>
         <w:rPr>
           <w:rFonts w:hint="eastAsia"/>
         </w:rPr>
         <w:t>交易账户号</w:t>
       </w:r>
-      <w:bookmarkEnd w:id="62"/>
+      <w:bookmarkEnd w:id="64"/>
     </w:p>
     <w:p>
       <w:pPr>
@@ -7456,7 +9364,7 @@
           <w:numId w:val="5"/>
         </w:numPr>
       </w:pPr>
-      <w:bookmarkStart w:id="63" w:name="_Toc474178570"/>
+      <w:bookmarkStart w:id="65" w:name="_Toc482898436"/>
       <w:r>
         <w:t>苏艳秋</w:t>
       </w:r>
@@ -7478,7 +9386,7 @@
         </w:rPr>
         <w:t>)</w:t>
       </w:r>
-      <w:bookmarkEnd w:id="63"/>
+      <w:bookmarkEnd w:id="65"/>
     </w:p>
     <w:tbl>
       <w:tblPr>
@@ -7738,7 +9646,7 @@
           <w:numId w:val="5"/>
         </w:numPr>
       </w:pPr>
-      <w:bookmarkStart w:id="64" w:name="_Toc474178571"/>
+      <w:bookmarkStart w:id="66" w:name="_Toc482898437"/>
       <w:r>
         <w:t>兰小兵</w:t>
       </w:r>
@@ -7748,7 +9656,7 @@
         </w:rPr>
         <w:t>(910063)</w:t>
       </w:r>
-      <w:bookmarkEnd w:id="64"/>
+      <w:bookmarkEnd w:id="66"/>
     </w:p>
     <w:tbl>
       <w:tblPr>
@@ -8041,7 +9949,7 @@
           <w:numId w:val="5"/>
         </w:numPr>
       </w:pPr>
-      <w:bookmarkStart w:id="65" w:name="_Toc474178572"/>
+      <w:bookmarkStart w:id="67" w:name="_Toc482898438"/>
       <w:r>
         <w:rPr>
           <w:rFonts w:hint="eastAsia"/>
@@ -8067,7 +9975,7 @@
         </w:rPr>
         <w:t>)</w:t>
       </w:r>
-      <w:bookmarkEnd w:id="65"/>
+      <w:bookmarkEnd w:id="67"/>
     </w:p>
     <w:tbl>
       <w:tblPr>
@@ -8268,8 +10176,8 @@
               </w:rPr>
               <w:t>目前绑定</w:t>
             </w:r>
-            <w:bookmarkStart w:id="66" w:name="_GoBack"/>
-            <w:bookmarkEnd w:id="66"/>
+            <w:bookmarkStart w:id="68" w:name="_GoBack"/>
+            <w:bookmarkEnd w:id="68"/>
             <w:r>
               <w:rPr>
                 <w:rFonts w:hint="eastAsia"/>
@@ -8299,7 +10207,7 @@
           <w:numId w:val="5"/>
         </w:numPr>
       </w:pPr>
-      <w:bookmarkStart w:id="67" w:name="_Toc474178573"/>
+      <w:bookmarkStart w:id="69" w:name="_Toc482898439"/>
       <w:r>
         <w:rPr>
           <w:rFonts w:hint="eastAsia"/>
@@ -8324,7 +10232,7 @@
         </w:rPr>
         <w:t>)</w:t>
       </w:r>
-      <w:bookmarkEnd w:id="67"/>
+      <w:bookmarkEnd w:id="69"/>
     </w:p>
     <w:tbl>
       <w:tblPr>
@@ -8804,6 +10712,7 @@
           <w:numId w:val="5"/>
         </w:numPr>
       </w:pPr>
+      <w:bookmarkStart w:id="70" w:name="_Toc482898440"/>
       <w:r>
         <w:rPr>
           <w:rFonts w:hint="eastAsia"/>
@@ -8825,6 +10734,7 @@
         </w:rPr>
         <w:t>)</w:t>
       </w:r>
+      <w:bookmarkEnd w:id="70"/>
     </w:p>
     <w:tbl>
       <w:tblPr>
@@ -9218,6 +11128,7 @@
           <w:numId w:val="5"/>
         </w:numPr>
       </w:pPr>
+      <w:bookmarkStart w:id="71" w:name="_Toc482898441"/>
       <w:r>
         <w:rPr>
           <w:rFonts w:hint="eastAsia"/>
@@ -9239,6 +11150,7 @@
         </w:rPr>
         <w:t>)</w:t>
       </w:r>
+      <w:bookmarkEnd w:id="71"/>
     </w:p>
     <w:tbl>
       <w:tblPr>
@@ -9757,6 +11669,7 @@
           <w:numId w:val="5"/>
         </w:numPr>
       </w:pPr>
+      <w:bookmarkStart w:id="72" w:name="_Toc482898442"/>
       <w:r>
         <w:rPr>
           <w:rFonts w:hint="eastAsia"/>
@@ -9781,6 +11694,7 @@
         </w:rPr>
         <w:t>)</w:t>
       </w:r>
+      <w:bookmarkEnd w:id="72"/>
     </w:p>
     <w:tbl>
       <w:tblPr>
@@ -10217,12 +12131,14 @@
           <w:numId w:val="5"/>
         </w:numPr>
       </w:pPr>
+      <w:bookmarkStart w:id="73" w:name="_Toc482898443"/>
       <w:r>
         <w:t>温艳红</w:t>
       </w:r>
       <w:r>
         <w:t>(910100)</w:t>
       </w:r>
+      <w:bookmarkEnd w:id="73"/>
     </w:p>
     <w:tbl>
       <w:tblPr>
@@ -10813,15 +12729,16 @@
           <w:numId w:val="5"/>
         </w:numPr>
       </w:pPr>
-      <w:bookmarkStart w:id="68" w:name="OLE_LINK4"/>
-      <w:bookmarkStart w:id="69" w:name="OLE_LINK5"/>
-      <w:bookmarkStart w:id="70" w:name="OLE_LINK41"/>
+      <w:bookmarkStart w:id="74" w:name="OLE_LINK4"/>
+      <w:bookmarkStart w:id="75" w:name="OLE_LINK5"/>
+      <w:bookmarkStart w:id="76" w:name="OLE_LINK41"/>
+      <w:bookmarkStart w:id="77" w:name="_Toc482898444"/>
       <w:r>
         <w:t>张静</w:t>
       </w:r>
-      <w:bookmarkEnd w:id="68"/>
-      <w:bookmarkEnd w:id="69"/>
-      <w:bookmarkEnd w:id="70"/>
+      <w:bookmarkEnd w:id="74"/>
+      <w:bookmarkEnd w:id="75"/>
+      <w:bookmarkEnd w:id="76"/>
       <w:r>
         <w:t>(</w:t>
       </w:r>
@@ -10831,6 +12748,7 @@
       <w:r>
         <w:t>)</w:t>
       </w:r>
+      <w:bookmarkEnd w:id="77"/>
     </w:p>
     <w:tbl>
       <w:tblPr>
@@ -10882,13 +12800,13 @@
             <w:tcW w:w="3544" w:type="dxa"/>
           </w:tcPr>
           <w:p>
-            <w:bookmarkStart w:id="71" w:name="OLE_LINK44"/>
-            <w:bookmarkStart w:id="72" w:name="OLE_LINK47"/>
+            <w:bookmarkStart w:id="78" w:name="OLE_LINK44"/>
+            <w:bookmarkStart w:id="79" w:name="OLE_LINK47"/>
             <w:r>
               <w:t>张静</w:t>
             </w:r>
-            <w:bookmarkEnd w:id="71"/>
-            <w:bookmarkEnd w:id="72"/>
+            <w:bookmarkEnd w:id="78"/>
+            <w:bookmarkEnd w:id="79"/>
           </w:p>
         </w:tc>
         <w:tc>
@@ -10917,8 +12835,8 @@
             <w:tcW w:w="3544" w:type="dxa"/>
           </w:tcPr>
           <w:p>
-            <w:bookmarkStart w:id="73" w:name="OLE_LINK54"/>
-            <w:bookmarkStart w:id="74" w:name="OLE_LINK55"/>
+            <w:bookmarkStart w:id="80" w:name="OLE_LINK54"/>
+            <w:bookmarkStart w:id="81" w:name="OLE_LINK55"/>
             <w:r>
               <w:rPr>
                 <w:rFonts w:ascii="宋体" w:eastAsia="宋体" w:hAnsi="宋体" w:cs="宋体" w:hint="eastAsia"/>
@@ -10943,8 +12861,8 @@
               </w:rPr>
               <w:t>大石桥中街支行</w:t>
             </w:r>
-            <w:bookmarkEnd w:id="73"/>
-            <w:bookmarkEnd w:id="74"/>
+            <w:bookmarkEnd w:id="80"/>
+            <w:bookmarkEnd w:id="81"/>
           </w:p>
         </w:tc>
         <w:tc>
@@ -10973,17 +12891,17 @@
             <w:tcW w:w="3544" w:type="dxa"/>
           </w:tcPr>
           <w:p>
-            <w:bookmarkStart w:id="75" w:name="OLE_LINK50"/>
-            <w:bookmarkStart w:id="76" w:name="OLE_LINK51"/>
-            <w:bookmarkStart w:id="77" w:name="OLE_LINK52"/>
-            <w:bookmarkStart w:id="78" w:name="OLE_LINK53"/>
+            <w:bookmarkStart w:id="82" w:name="OLE_LINK50"/>
+            <w:bookmarkStart w:id="83" w:name="OLE_LINK51"/>
+            <w:bookmarkStart w:id="84" w:name="OLE_LINK52"/>
+            <w:bookmarkStart w:id="85" w:name="OLE_LINK53"/>
             <w:r>
               <w:t>6212260709001821269</w:t>
             </w:r>
-            <w:bookmarkEnd w:id="75"/>
-            <w:bookmarkEnd w:id="76"/>
-            <w:bookmarkEnd w:id="77"/>
-            <w:bookmarkEnd w:id="78"/>
+            <w:bookmarkEnd w:id="82"/>
+            <w:bookmarkEnd w:id="83"/>
+            <w:bookmarkEnd w:id="84"/>
+            <w:bookmarkEnd w:id="85"/>
           </w:p>
         </w:tc>
         <w:tc>
@@ -11012,13 +12930,13 @@
             <w:tcW w:w="3544" w:type="dxa"/>
           </w:tcPr>
           <w:p>
-            <w:bookmarkStart w:id="79" w:name="OLE_LINK48"/>
-            <w:bookmarkStart w:id="80" w:name="OLE_LINK49"/>
+            <w:bookmarkStart w:id="86" w:name="OLE_LINK48"/>
+            <w:bookmarkStart w:id="87" w:name="OLE_LINK49"/>
             <w:r>
               <w:t>910109</w:t>
             </w:r>
-            <w:bookmarkEnd w:id="79"/>
-            <w:bookmarkEnd w:id="80"/>
+            <w:bookmarkEnd w:id="86"/>
+            <w:bookmarkEnd w:id="87"/>
           </w:p>
         </w:tc>
         <w:tc>
@@ -11238,13 +13156,13 @@
             <w:tcW w:w="3544" w:type="dxa"/>
           </w:tcPr>
           <w:p>
-            <w:bookmarkStart w:id="81" w:name="OLE_LINK56"/>
-            <w:bookmarkStart w:id="82" w:name="OLE_LINK69"/>
+            <w:bookmarkStart w:id="88" w:name="OLE_LINK56"/>
+            <w:bookmarkStart w:id="89" w:name="OLE_LINK69"/>
             <w:r>
               <w:t>210882197801124222</w:t>
             </w:r>
-            <w:bookmarkEnd w:id="81"/>
-            <w:bookmarkEnd w:id="82"/>
+            <w:bookmarkEnd w:id="88"/>
+            <w:bookmarkEnd w:id="89"/>
           </w:p>
         </w:tc>
         <w:tc>
@@ -11260,16 +13178,16 @@
             <w:tcW w:w="2660" w:type="dxa"/>
           </w:tcPr>
           <w:p>
-            <w:bookmarkStart w:id="83" w:name="OLE_LINK42"/>
-            <w:bookmarkStart w:id="84" w:name="OLE_LINK43"/>
+            <w:bookmarkStart w:id="90" w:name="OLE_LINK42"/>
+            <w:bookmarkStart w:id="91" w:name="OLE_LINK43"/>
             <w:r>
               <w:rPr>
                 <w:rFonts w:hint="eastAsia"/>
               </w:rPr>
               <w:t>结算账户</w:t>
             </w:r>
-            <w:bookmarkEnd w:id="83"/>
-            <w:bookmarkEnd w:id="84"/>
+            <w:bookmarkEnd w:id="90"/>
+            <w:bookmarkEnd w:id="91"/>
           </w:p>
         </w:tc>
         <w:tc>
@@ -11318,11 +13236,6 @@
             <w:tcW w:w="2660" w:type="dxa"/>
           </w:tcPr>
           <w:p>
-            <w:pPr>
-              <w:rPr>
-                <w:rFonts w:hint="eastAsia"/>
-              </w:rPr>
-            </w:pPr>
             <w:r>
               <w:rPr>
                 <w:rFonts w:hint="eastAsia"/>
@@ -11433,11 +13346,6 @@
             <w:proofErr w:type="spellEnd"/>
           </w:p>
           <w:p>
-            <w:pPr>
-              <w:rPr>
-                <w:rFonts w:hint="eastAsia"/>
-              </w:rPr>
-            </w:pPr>
             <w:r>
               <w:rPr>
                 <w:rFonts w:hint="eastAsia"/>
@@ -11457,11 +13365,6 @@
             </w:r>
           </w:p>
           <w:p>
-            <w:pPr>
-              <w:rPr>
-                <w:rFonts w:hint="eastAsia"/>
-              </w:rPr>
-            </w:pPr>
             <w:r>
               <w:rPr>
                 <w:rFonts w:hint="eastAsia"/>
@@ -11516,11 +13419,10 @@
           <w:p>
             <w:pPr>
               <w:pStyle w:val="a7"/>
-              <w:numPr>
-                <w:ilvl w:val="0"/>
-                <w:numId w:val="11"/>
-              </w:numPr>
-              <w:ind w:firstLineChars="0"/>
+              <w:ind w:left="360" w:firstLineChars="0" w:firstLine="0"/>
+              <w:rPr>
+                <w:rFonts w:hint="eastAsia"/>
+              </w:rPr>
             </w:pPr>
             <w:r>
               <w:rPr>
@@ -11551,6 +13453,25 @@
                 <w:rFonts w:hint="eastAsia"/>
               </w:rPr>
               <w:t>，交易上期所品种</w:t>
+            </w:r>
+          </w:p>
+          <w:p>
+            <w:pPr>
+              <w:pStyle w:val="a7"/>
+              <w:ind w:left="360" w:firstLineChars="0" w:firstLine="0"/>
+            </w:pPr>
+            <w:r>
+              <w:rPr>
+                <w:rFonts w:hint="eastAsia"/>
+              </w:rPr>
+              <w:lastRenderedPageBreak/>
+              <w:t>投资者：</w:t>
+            </w:r>
+            <w:r>
+              <w:rPr>
+                <w:rFonts w:hint="eastAsia"/>
+              </w:rPr>
+              <w:t>910109</w:t>
             </w:r>
           </w:p>
           <w:p>
@@ -11614,14 +13535,14 @@
           <w:numId w:val="5"/>
         </w:numPr>
       </w:pPr>
-      <w:bookmarkStart w:id="85" w:name="_Toc474178574"/>
+      <w:bookmarkStart w:id="92" w:name="_Toc482898445"/>
       <w:r>
         <w:rPr>
           <w:rFonts w:hint="eastAsia"/>
         </w:rPr>
         <w:t>云服务器</w:t>
       </w:r>
-      <w:bookmarkEnd w:id="85"/>
+      <w:bookmarkEnd w:id="92"/>
     </w:p>
     <w:p>
       <w:pPr>
@@ -11696,7 +13617,7 @@
           <w:numId w:val="5"/>
         </w:numPr>
       </w:pPr>
-      <w:bookmarkStart w:id="86" w:name="_Toc474178575"/>
+      <w:bookmarkStart w:id="93" w:name="_Toc482898446"/>
       <w:proofErr w:type="spellStart"/>
       <w:r>
         <w:rPr>
@@ -11711,6 +13632,7 @@
         </w:rPr>
         <w:t>测试账户</w:t>
       </w:r>
+      <w:bookmarkEnd w:id="93"/>
     </w:p>
     <w:p>
       <w:r>
@@ -11760,6 +13682,8 @@
       <w:r>
         <w:t xml:space="preserve"> </w:t>
       </w:r>
+      <w:bookmarkStart w:id="94" w:name="_Toc482898447"/>
+      <w:bookmarkEnd w:id="94"/>
     </w:p>
     <w:p>
       <w:pPr>
@@ -11769,6 +13693,8 @@
           <w:numId w:val="5"/>
         </w:numPr>
       </w:pPr>
+      <w:bookmarkStart w:id="95" w:name="_Toc482898448"/>
+      <w:bookmarkEnd w:id="95"/>
     </w:p>
     <w:p>
       <w:pPr>
@@ -11778,13 +13704,14 @@
           <w:numId w:val="5"/>
         </w:numPr>
       </w:pPr>
+      <w:bookmarkStart w:id="96" w:name="_Toc482898449"/>
       <w:r>
         <w:rPr>
           <w:rFonts w:hint="eastAsia"/>
         </w:rPr>
         <w:t>柴静</w:t>
       </w:r>
-      <w:bookmarkEnd w:id="86"/>
+      <w:bookmarkEnd w:id="96"/>
     </w:p>
     <w:p>
       <w:pPr>
@@ -11797,8 +13724,8 @@
           <w:szCs w:val="24"/>
         </w:rPr>
       </w:pPr>
-      <w:bookmarkStart w:id="87" w:name="OLE_LINK67"/>
-      <w:bookmarkStart w:id="88" w:name="OLE_LINK68"/>
+      <w:bookmarkStart w:id="97" w:name="OLE_LINK67"/>
+      <w:bookmarkStart w:id="98" w:name="OLE_LINK68"/>
       <w:r>
         <w:rPr>
           <w:rFonts w:ascii="宋体" w:eastAsia="宋体" w:hAnsi="宋体" w:cs="宋体"/>
@@ -11807,8 +13734,8 @@
         </w:rPr>
         <w:t>6225887843531563 </w:t>
       </w:r>
-      <w:bookmarkEnd w:id="87"/>
-      <w:bookmarkEnd w:id="88"/>
+      <w:bookmarkEnd w:id="97"/>
+      <w:bookmarkEnd w:id="98"/>
       <w:r>
         <w:rPr>
           <w:rFonts w:ascii="宋体" w:eastAsia="宋体" w:hAnsi="宋体" w:cs="宋体"/>
@@ -11928,8 +13855,8 @@
           <w:szCs w:val="24"/>
         </w:rPr>
       </w:pPr>
-      <w:bookmarkStart w:id="89" w:name="OLE_LINK70"/>
-      <w:bookmarkStart w:id="90" w:name="OLE_LINK73"/>
+      <w:bookmarkStart w:id="99" w:name="OLE_LINK70"/>
+      <w:bookmarkStart w:id="100" w:name="OLE_LINK73"/>
       <w:r>
         <w:rPr>
           <w:rFonts w:ascii="宋体" w:eastAsia="宋体" w:hAnsi="宋体" w:cs="宋体"/>
@@ -11939,8 +13866,8 @@
         <w:t>江苏省常州市天宁区通江南路255号交银大厦1906  柴静收 13302310454</w:t>
       </w:r>
     </w:p>
-    <w:bookmarkEnd w:id="89"/>
-    <w:bookmarkEnd w:id="90"/>
+    <w:bookmarkEnd w:id="99"/>
+    <w:bookmarkEnd w:id="100"/>
     <w:p>
       <w:pPr>
         <w:adjustRightInd/>
@@ -11961,7 +13888,7 @@
           <w:numId w:val="5"/>
         </w:numPr>
       </w:pPr>
-      <w:bookmarkStart w:id="91" w:name="_Toc474178576"/>
+      <w:bookmarkStart w:id="101" w:name="_Toc482898450"/>
       <w:r>
         <w:rPr>
           <w:rFonts w:hint="eastAsia"/>
@@ -11969,10 +13896,11 @@
         <w:lastRenderedPageBreak/>
         <w:t>李扬</w:t>
       </w:r>
+      <w:bookmarkEnd w:id="101"/>
     </w:p>
     <w:p>
-      <w:bookmarkStart w:id="92" w:name="OLE_LINK74"/>
-      <w:bookmarkStart w:id="93" w:name="OLE_LINK75"/>
+      <w:bookmarkStart w:id="102" w:name="OLE_LINK74"/>
+      <w:bookmarkStart w:id="103" w:name="OLE_LINK75"/>
       <w:r>
         <w:rPr>
           <w:rFonts w:hint="eastAsia"/>
@@ -12022,8 +13950,6 @@
         <w:t xml:space="preserve"> 189 3899 3336</w:t>
       </w:r>
     </w:p>
-    <w:bookmarkEnd w:id="92"/>
-    <w:bookmarkEnd w:id="93"/>
     <w:p>
       <w:pPr>
         <w:pStyle w:val="2"/>
@@ -12032,10 +13958,13 @@
           <w:numId w:val="5"/>
         </w:numPr>
       </w:pPr>
+      <w:bookmarkStart w:id="104" w:name="_Toc482898451"/>
+      <w:bookmarkEnd w:id="102"/>
+      <w:bookmarkEnd w:id="103"/>
       <w:r>
         <w:t>手续费</w:t>
       </w:r>
-      <w:bookmarkEnd w:id="91"/>
+      <w:bookmarkEnd w:id="104"/>
     </w:p>
     <w:p>
       <w:pPr>
@@ -12260,7 +14189,7 @@
                 <w:b/>
                 <w:noProof/>
               </w:rPr>
-              <w:t>12</w:t>
+              <w:t>13</w:t>
             </w:r>
             <w:r>
               <w:rPr>
@@ -14317,7 +16246,7 @@
 </file>
 
 <file path=customXml/itemProps1.xml><?xml version="1.0" encoding="utf-8"?>
-<ds:datastoreItem xmlns:ds="http://schemas.openxmlformats.org/officeDocument/2006/customXml" ds:itemID="{2B2A5A84-9F18-4318-87DE-1D561C79092B}">
+<ds:datastoreItem xmlns:ds="http://schemas.openxmlformats.org/officeDocument/2006/customXml" ds:itemID="{2464A558-66DE-494E-86F2-432D01B44BB9}">
   <ds:schemaRefs>
     <ds:schemaRef ds:uri="http://schemas.openxmlformats.org/officeDocument/2006/bibliography"/>
   </ds:schemaRefs>

</xml_diff>

<commit_message>
update doc for Explorer; add fm4.0 information
</commit_message>
<xml_diff>
--- a/ExplorerFund/docs/账号汇总.docx
+++ b/ExplorerFund/docs/账号汇总.docx
@@ -3730,6 +3730,12 @@
               </w:rPr>
               <w:t>行情</w:t>
             </w:r>
+            <w:r>
+              <w:rPr>
+                <w:rFonts w:hint="eastAsia"/>
+              </w:rPr>
+              <w:t>(fm2.0)</w:t>
+            </w:r>
           </w:p>
         </w:tc>
         <w:tc>
@@ -3855,6 +3861,385 @@
           <w:p>
             <w:pPr>
               <w:spacing w:line="220" w:lineRule="atLeast"/>
+            </w:pPr>
+          </w:p>
+        </w:tc>
+        <w:tc>
+          <w:tcPr>
+            <w:tcW w:w="1501" w:type="dxa"/>
+          </w:tcPr>
+          <w:p>
+            <w:pPr>
+              <w:spacing w:line="220" w:lineRule="atLeast"/>
+            </w:pPr>
+          </w:p>
+        </w:tc>
+      </w:tr>
+      <w:tr>
+        <w:tc>
+          <w:tcPr>
+            <w:tcW w:w="1669" w:type="dxa"/>
+          </w:tcPr>
+          <w:p>
+            <w:pPr>
+              <w:spacing w:line="220" w:lineRule="atLeast"/>
+            </w:pPr>
+            <w:r>
+              <w:rPr>
+                <w:rFonts w:hint="eastAsia"/>
+              </w:rPr>
+              <w:t>通道</w:t>
+            </w:r>
+            <w:r>
+              <w:rPr>
+                <w:rFonts w:hint="eastAsia"/>
+              </w:rPr>
+              <w:t>(fm2.0)</w:t>
+            </w:r>
+          </w:p>
+        </w:tc>
+        <w:tc>
+          <w:tcPr>
+            <w:tcW w:w="5352" w:type="dxa"/>
+            <w:gridSpan w:val="2"/>
+          </w:tcPr>
+          <w:p>
+            <w:pPr>
+              <w:rPr>
+                <w:rFonts w:ascii="宋体" w:hAnsi="宋体" w:cs="宋体"/>
+                <w:color w:val="000000"/>
+              </w:rPr>
+            </w:pPr>
+            <w:r>
+              <w:rPr>
+                <w:rFonts w:ascii="宋体" w:hAnsi="宋体" w:cs="宋体"/>
+                <w:color w:val="000000"/>
+              </w:rPr>
+              <w:t>172.19.</w:t>
+            </w:r>
+            <w:r>
+              <w:rPr>
+                <w:rFonts w:ascii="宋体" w:hAnsi="宋体" w:cs="宋体"/>
+                <w:color w:val="000000"/>
+              </w:rPr>
+              <w:t>6</w:t>
+            </w:r>
+            <w:r>
+              <w:rPr>
+                <w:rFonts w:ascii="宋体" w:hAnsi="宋体" w:cs="宋体"/>
+                <w:color w:val="000000"/>
+              </w:rPr>
+              <w:t>.13</w:t>
+            </w:r>
+            <w:r>
+              <w:rPr>
+                <w:rFonts w:ascii="宋体" w:hAnsi="宋体" w:cs="宋体" w:hint="eastAsia"/>
+                <w:color w:val="000000"/>
+              </w:rPr>
+              <w:t>/tcp</w:t>
+            </w:r>
+            <w:r>
+              <w:rPr>
+                <w:rFonts w:ascii="宋体" w:hAnsi="宋体" w:cs="宋体"/>
+                <w:color w:val="000000"/>
+              </w:rPr>
+              <w:t>8002</w:t>
+            </w:r>
+          </w:p>
+          <w:p>
+            <w:pPr>
+              <w:spacing w:line="220" w:lineRule="atLeast"/>
+            </w:pPr>
+            <w:r>
+              <w:rPr>
+                <w:rFonts w:ascii="宋体" w:hAnsi="宋体" w:cs="宋体"/>
+                <w:color w:val="FF0000"/>
+              </w:rPr>
+              <w:t>10G</w:t>
+            </w:r>
+            <w:r>
+              <w:rPr>
+                <w:rFonts w:ascii="宋体" w:hAnsi="宋体" w:cs="宋体" w:hint="eastAsia"/>
+                <w:color w:val="000000"/>
+              </w:rPr>
+              <w:t>172.19.</w:t>
+            </w:r>
+            <w:r>
+              <w:rPr>
+                <w:rFonts w:ascii="宋体" w:hAnsi="宋体" w:cs="宋体"/>
+                <w:color w:val="000000"/>
+              </w:rPr>
+              <w:t>5</w:t>
+            </w:r>
+            <w:r>
+              <w:rPr>
+                <w:rFonts w:ascii="宋体" w:hAnsi="宋体" w:cs="宋体" w:hint="eastAsia"/>
+                <w:color w:val="000000"/>
+              </w:rPr>
+              <w:t>.</w:t>
+            </w:r>
+            <w:r>
+              <w:rPr>
+                <w:rFonts w:ascii="宋体" w:hAnsi="宋体" w:cs="宋体"/>
+                <w:color w:val="000000"/>
+              </w:rPr>
+              <w:t>13</w:t>
+            </w:r>
+            <w:r>
+              <w:rPr>
+                <w:rFonts w:ascii="宋体" w:hAnsi="宋体" w:cs="宋体" w:hint="eastAsia"/>
+                <w:color w:val="000000"/>
+              </w:rPr>
+              <w:t>/tcp</w:t>
+            </w:r>
+            <w:r>
+              <w:rPr>
+                <w:rFonts w:ascii="宋体" w:hAnsi="宋体" w:cs="宋体"/>
+                <w:color w:val="000000"/>
+              </w:rPr>
+              <w:t>8002</w:t>
+            </w:r>
+          </w:p>
+        </w:tc>
+        <w:tc>
+          <w:tcPr>
+            <w:tcW w:w="1501" w:type="dxa"/>
+          </w:tcPr>
+          <w:p>
+            <w:pPr>
+              <w:spacing w:line="220" w:lineRule="atLeast"/>
+            </w:pPr>
+          </w:p>
+        </w:tc>
+      </w:tr>
+      <w:tr>
+        <w:tc>
+          <w:tcPr>
+            <w:tcW w:w="1669" w:type="dxa"/>
+          </w:tcPr>
+          <w:p>
+            <w:pPr>
+              <w:spacing w:line="220" w:lineRule="atLeast"/>
+            </w:pPr>
+            <w:r>
+              <w:rPr>
+                <w:rFonts w:hint="eastAsia"/>
+              </w:rPr>
+              <w:t>行情</w:t>
+            </w:r>
+            <w:r>
+              <w:rPr>
+                <w:rFonts w:hint="eastAsia"/>
+              </w:rPr>
+              <w:t>(fm</w:t>
+            </w:r>
+            <w:r>
+              <w:rPr>
+                <w:rFonts w:hint="eastAsia"/>
+              </w:rPr>
+              <w:t>4</w:t>
+            </w:r>
+            <w:r>
+              <w:rPr>
+                <w:rFonts w:hint="eastAsia"/>
+              </w:rPr>
+              <w:t>.0)</w:t>
+            </w:r>
+          </w:p>
+        </w:tc>
+        <w:tc>
+          <w:tcPr>
+            <w:tcW w:w="5352" w:type="dxa"/>
+            <w:gridSpan w:val="2"/>
+          </w:tcPr>
+          <w:p>
+            <w:pPr>
+              <w:adjustRightInd/>
+              <w:snapToGrid/>
+              <w:rPr>
+                <w:rFonts w:ascii="宋体" w:eastAsia="宋体" w:hAnsi="宋体" w:cs="宋体" w:hint="eastAsia"/>
+                <w:sz w:val="24"/>
+                <w:szCs w:val="24"/>
+              </w:rPr>
+            </w:pPr>
+            <w:r>
+              <w:rPr>
+                <w:rFonts w:ascii="宋体" w:eastAsia="宋体" w:hAnsi="宋体" w:cs="宋体"/>
+                <w:sz w:val="24"/>
+                <w:szCs w:val="24"/>
+              </w:rPr>
+              <w:t>行情：172.19.6.5  </w:t>
+            </w:r>
+          </w:p>
+          <w:p>
+            <w:pPr>
+              <w:adjustRightInd/>
+              <w:snapToGrid/>
+              <w:rPr>
+                <w:rFonts w:ascii="宋体" w:eastAsia="宋体" w:hAnsi="宋体" w:cs="宋体" w:hint="eastAsia"/>
+                <w:sz w:val="24"/>
+                <w:szCs w:val="24"/>
+              </w:rPr>
+            </w:pPr>
+            <w:r>
+              <w:rPr>
+                <w:rFonts w:ascii="宋体" w:eastAsia="宋体" w:hAnsi="宋体" w:cs="宋体"/>
+                <w:sz w:val="24"/>
+                <w:szCs w:val="24"/>
+              </w:rPr>
+              <w:t>172.19.5.5(10G)/tcp8005   </w:t>
+            </w:r>
+          </w:p>
+          <w:p>
+            <w:pPr>
+              <w:adjustRightInd/>
+              <w:snapToGrid/>
+              <w:rPr>
+                <w:rFonts w:ascii="宋体" w:eastAsia="宋体" w:hAnsi="宋体" w:cs="宋体"/>
+                <w:sz w:val="24"/>
+                <w:szCs w:val="24"/>
+              </w:rPr>
+            </w:pPr>
+            <w:r>
+              <w:rPr>
+                <w:rFonts w:ascii="宋体" w:eastAsia="宋体" w:hAnsi="宋体" w:cs="宋体"/>
+                <w:sz w:val="24"/>
+                <w:szCs w:val="24"/>
+              </w:rPr>
+              <w:t>101.230.197.54/tcp8015</w:t>
+            </w:r>
+          </w:p>
+          <w:p>
+            <w:pPr>
+              <w:rPr>
+                <w:rFonts w:ascii="宋体" w:hAnsi="宋体" w:cs="宋体"/>
+                <w:color w:val="000000"/>
+              </w:rPr>
+            </w:pPr>
+          </w:p>
+        </w:tc>
+        <w:tc>
+          <w:tcPr>
+            <w:tcW w:w="1501" w:type="dxa"/>
+          </w:tcPr>
+          <w:p>
+            <w:pPr>
+              <w:spacing w:line="220" w:lineRule="atLeast"/>
+            </w:pPr>
+          </w:p>
+        </w:tc>
+      </w:tr>
+      <w:tr>
+        <w:tc>
+          <w:tcPr>
+            <w:tcW w:w="1669" w:type="dxa"/>
+          </w:tcPr>
+          <w:p>
+            <w:pPr>
+              <w:spacing w:line="220" w:lineRule="atLeast"/>
+            </w:pPr>
+            <w:r>
+              <w:rPr>
+                <w:rFonts w:hint="eastAsia"/>
+              </w:rPr>
+              <w:t>通道</w:t>
+            </w:r>
+            <w:r>
+              <w:rPr>
+                <w:rFonts w:hint="eastAsia"/>
+              </w:rPr>
+              <w:t>(fm</w:t>
+            </w:r>
+            <w:r>
+              <w:rPr>
+                <w:rFonts w:hint="eastAsia"/>
+              </w:rPr>
+              <w:t>4</w:t>
+            </w:r>
+            <w:r>
+              <w:rPr>
+                <w:rFonts w:hint="eastAsia"/>
+              </w:rPr>
+              <w:t>.0)</w:t>
+            </w:r>
+          </w:p>
+        </w:tc>
+        <w:tc>
+          <w:tcPr>
+            <w:tcW w:w="5352" w:type="dxa"/>
+            <w:gridSpan w:val="2"/>
+          </w:tcPr>
+          <w:p>
+            <w:pPr>
+              <w:adjustRightInd/>
+              <w:snapToGrid/>
+              <w:rPr>
+                <w:rFonts w:ascii="宋体" w:eastAsia="宋体" w:hAnsi="宋体" w:cs="宋体" w:hint="eastAsia"/>
+                <w:sz w:val="24"/>
+                <w:szCs w:val="24"/>
+              </w:rPr>
+            </w:pPr>
+            <w:r>
+              <w:rPr>
+                <w:rFonts w:ascii="宋体" w:eastAsia="宋体" w:hAnsi="宋体" w:cs="宋体"/>
+                <w:sz w:val="24"/>
+                <w:szCs w:val="24"/>
+              </w:rPr>
+              <w:t>交易：172.19.6.5</w:t>
+            </w:r>
+          </w:p>
+          <w:p>
+            <w:pPr>
+              <w:adjustRightInd/>
+              <w:snapToGrid/>
+              <w:rPr>
+                <w:rFonts w:ascii="宋体" w:eastAsia="宋体" w:hAnsi="宋体" w:cs="宋体" w:hint="eastAsia"/>
+                <w:sz w:val="24"/>
+                <w:szCs w:val="24"/>
+              </w:rPr>
+            </w:pPr>
+            <w:r>
+              <w:rPr>
+                <w:rFonts w:ascii="宋体" w:eastAsia="宋体" w:hAnsi="宋体" w:cs="宋体"/>
+                <w:sz w:val="24"/>
+                <w:szCs w:val="24"/>
+              </w:rPr>
+              <w:t xml:space="preserve">　172.19.5.5(10G)/tcp8002</w:t>
+            </w:r>
+          </w:p>
+          <w:p>
+            <w:pPr>
+              <w:adjustRightInd/>
+              <w:snapToGrid/>
+              <w:rPr>
+                <w:rFonts w:ascii="宋体" w:eastAsia="宋体" w:hAnsi="宋体" w:cs="宋体"/>
+                <w:sz w:val="24"/>
+                <w:szCs w:val="24"/>
+              </w:rPr>
+            </w:pPr>
+            <w:r>
+              <w:rPr>
+                <w:rFonts w:ascii="宋体" w:eastAsia="宋体" w:hAnsi="宋体" w:cs="宋体"/>
+                <w:sz w:val="24"/>
+                <w:szCs w:val="24"/>
+              </w:rPr>
+              <w:t> </w:t>
+            </w:r>
+            <w:r>
+              <w:rPr>
+                <w:rFonts w:ascii="宋体" w:eastAsia="宋体" w:hAnsi="宋体" w:cs="宋体"/>
+                <w:sz w:val="24"/>
+                <w:szCs w:val="24"/>
+              </w:rPr>
+              <w:t>101.230.197.54/tcp8012</w:t>
+            </w:r>
+          </w:p>
+          <w:p>
+            <w:pPr>
+              <w:rPr>
+                <w:rFonts w:ascii="宋体" w:hAnsi="宋体" w:cs="宋体"/>
+                <w:color w:val="000000"/>
+              </w:rPr>
             </w:pPr>
           </w:p>
         </w:tc>
@@ -3957,12 +4342,6 @@
             <w:pPr>
               <w:spacing w:line="220" w:lineRule="atLeast"/>
             </w:pPr>
-            <w:r>
-              <w:rPr>
-                <w:rFonts w:hint="eastAsia"/>
-              </w:rPr>
-              <w:t>通道</w:t>
-            </w:r>
           </w:p>
         </w:tc>
         <w:tc>
@@ -3972,100 +4351,8 @@
           </w:tcPr>
           <w:p>
             <w:pPr>
-              <w:rPr>
-                <w:rFonts w:ascii="宋体" w:hAnsi="宋体" w:cs="宋体"/>
-                <w:color w:val="000000"/>
-              </w:rPr>
-            </w:pPr>
-            <w:r>
-              <w:rPr>
-                <w:rFonts w:ascii="宋体" w:hAnsi="宋体" w:cs="宋体"/>
-                <w:color w:val="000000"/>
-              </w:rPr>
-              <w:t>172.19.</w:t>
-            </w:r>
-            <w:r>
-              <w:rPr>
-                <w:rFonts w:ascii="宋体" w:hAnsi="宋体" w:cs="宋体"/>
-                <w:color w:val="000000"/>
-              </w:rPr>
-              <w:t>6</w:t>
-            </w:r>
-            <w:r>
-              <w:rPr>
-                <w:rFonts w:ascii="宋体" w:hAnsi="宋体" w:cs="宋体"/>
-                <w:color w:val="000000"/>
-              </w:rPr>
-              <w:t>.13</w:t>
-            </w:r>
-            <w:r>
-              <w:rPr>
-                <w:rFonts w:ascii="宋体" w:hAnsi="宋体" w:cs="宋体" w:hint="eastAsia"/>
-                <w:color w:val="000000"/>
-              </w:rPr>
-              <w:t>/tcp</w:t>
-            </w:r>
-            <w:r>
-              <w:rPr>
-                <w:rFonts w:ascii="宋体" w:hAnsi="宋体" w:cs="宋体"/>
-                <w:color w:val="000000"/>
-              </w:rPr>
-              <w:t>8002</w:t>
-            </w:r>
-          </w:p>
-          <w:p>
-            <w:pPr>
               <w:spacing w:line="220" w:lineRule="atLeast"/>
             </w:pPr>
-            <w:r>
-              <w:rPr>
-                <w:rFonts w:ascii="宋体" w:hAnsi="宋体" w:cs="宋体"/>
-                <w:color w:val="FF0000"/>
-              </w:rPr>
-              <w:t>10G</w:t>
-            </w:r>
-            <w:r>
-              <w:rPr>
-                <w:rFonts w:ascii="宋体" w:hAnsi="宋体" w:cs="宋体" w:hint="eastAsia"/>
-                <w:color w:val="000000"/>
-              </w:rPr>
-              <w:t>172.19.</w:t>
-            </w:r>
-            <w:r>
-              <w:rPr>
-                <w:rFonts w:ascii="宋体" w:hAnsi="宋体" w:cs="宋体"/>
-                <w:color w:val="000000"/>
-              </w:rPr>
-              <w:t>5</w:t>
-            </w:r>
-            <w:r>
-              <w:rPr>
-                <w:rFonts w:ascii="宋体" w:hAnsi="宋体" w:cs="宋体" w:hint="eastAsia"/>
-                <w:color w:val="000000"/>
-              </w:rPr>
-              <w:t>.</w:t>
-            </w:r>
-            <w:r>
-              <w:rPr>
-                <w:rFonts w:ascii="宋体" w:hAnsi="宋体" w:cs="宋体"/>
-                <w:color w:val="000000"/>
-              </w:rPr>
-              <w:t>13</w:t>
-            </w:r>
-            <w:r>
-              <w:rPr>
-                <w:rFonts w:ascii="宋体" w:hAnsi="宋体" w:cs="宋体" w:hint="eastAsia"/>
-                <w:color w:val="000000"/>
-              </w:rPr>
-              <w:t>/tcp</w:t>
-            </w:r>
-            <w:r>
-              <w:rPr>
-                <w:rFonts w:ascii="宋体" w:hAnsi="宋体" w:cs="宋体"/>
-                <w:color w:val="000000"/>
-              </w:rPr>
-              <w:t>8002</w:t>
-            </w:r>
           </w:p>
         </w:tc>
         <w:tc>
@@ -5235,7 +5522,16 @@
                 <w:sz w:val="24"/>
                 <w:szCs w:val="24"/>
               </w:rPr>
-              <w:t>101.231.3.117:44146</w:t>
+              <w:t>101.231.3.11</w:t>
+            </w:r>
+            <w:r>
+              <w:rPr>
+                <w:rFonts w:ascii="宋体" w:eastAsia="宋体" w:hAnsi="宋体" w:cs="宋体"/>
+                <w:sz w:val="24"/>
+                <w:szCs w:val="24"/>
+              </w:rPr>
+              <w:lastRenderedPageBreak/>
+              <w:t>7:44146</w:t>
             </w:r>
           </w:p>
         </w:tc>
@@ -5255,6 +5551,7 @@
               <w:spacing w:line="220" w:lineRule="atLeast"/>
             </w:pPr>
             <w:r>
+              <w:lastRenderedPageBreak/>
               <w:t>u910019</w:t>
             </w:r>
           </w:p>
@@ -5338,6 +5635,7 @@
                 <w:rFonts w:ascii="宋体" w:hAnsi="宋体" w:cs="宋体" w:hint="eastAsia"/>
                 <w:color w:val="000000"/>
               </w:rPr>
+              <w:lastRenderedPageBreak/>
               <w:t xml:space="preserve">　备注</w:t>
             </w:r>
           </w:p>
@@ -6903,6 +7201,7 @@
                 <w:rFonts w:ascii="宋体" w:hAnsi="宋体" w:cs="宋体" w:hint="eastAsia"/>
                 <w:color w:val="000000"/>
               </w:rPr>
+              <w:lastRenderedPageBreak/>
               <w:t>udp7813</w:t>
             </w:r>
           </w:p>
@@ -6978,6 +7277,7 @@
                 <w:rFonts w:ascii="宋体" w:hAnsi="宋体" w:cs="宋体" w:hint="eastAsia"/>
                 <w:color w:val="000000"/>
               </w:rPr>
+              <w:lastRenderedPageBreak/>
               <w:t>SSH</w:t>
             </w:r>
           </w:p>
@@ -8625,7 +8925,6 @@
         <w:rPr>
           <w:rFonts w:hint="eastAsia"/>
         </w:rPr>
-        <w:lastRenderedPageBreak/>
         <w:t>存储</w:t>
       </w:r>
       <w:bookmarkEnd w:id="39"/>
@@ -9099,6 +9398,7 @@
               <w:rPr>
                 <w:rFonts w:hint="eastAsia"/>
               </w:rPr>
+              <w:lastRenderedPageBreak/>
               <w:t>帐号</w:t>
             </w:r>
           </w:p>
@@ -9200,7 +9500,6 @@
               <w:rPr>
                 <w:rFonts w:hint="eastAsia"/>
               </w:rPr>
-              <w:lastRenderedPageBreak/>
               <w:t>备注</w:t>
             </w:r>
           </w:p>
@@ -13544,7 +13843,7 @@
         <w:snapToGrid/>
         <w:spacing w:after="0"/>
         <w:rPr>
-          <w:rFonts w:ascii="宋体" w:eastAsia="宋体" w:hAnsi="宋体" w:cs="宋体" w:hint="eastAsia"/>
+          <w:rFonts w:ascii="宋体" w:eastAsia="宋体" w:hAnsi="宋体" w:cs="宋体"/>
           <w:sz w:val="24"/>
           <w:szCs w:val="24"/>
         </w:rPr>
@@ -13609,7 +13908,7 @@
         <w:snapToGrid/>
         <w:spacing w:after="0"/>
         <w:rPr>
-          <w:rFonts w:ascii="宋体" w:eastAsia="宋体" w:hAnsi="宋体" w:cs="宋体" w:hint="eastAsia"/>
+          <w:rFonts w:ascii="宋体" w:eastAsia="宋体" w:hAnsi="宋体" w:cs="宋体"/>
           <w:sz w:val="24"/>
           <w:szCs w:val="24"/>
         </w:rPr>
@@ -14196,7 +14495,7 @@
                 <w:b/>
                 <w:noProof/>
               </w:rPr>
-              <w:t>12</w:t>
+              <w:t>3</w:t>
             </w:r>
             <w:r>
               <w:rPr>
@@ -16296,7 +16595,7 @@
 </file>
 
 <file path=customXml/itemProps1.xml><?xml version="1.0" encoding="utf-8"?>
-<ds:datastoreItem xmlns:ds="http://schemas.openxmlformats.org/officeDocument/2006/customXml" ds:itemID="{620289CF-3118-4848-AE73-FC54892A6C11}">
+<ds:datastoreItem xmlns:ds="http://schemas.openxmlformats.org/officeDocument/2006/customXml" ds:itemID="{AE470F6C-EC97-441F-81D2-84CE3D8D2487}">
   <ds:schemaRefs>
     <ds:schemaRef ds:uri="http://schemas.openxmlformats.org/officeDocument/2006/bibliography"/>
   </ds:schemaRefs>

</xml_diff>